<commit_message>
Update on SSAD, might need to update more Diagrams
Did some initial edits to the SSAD
</commit_message>
<xml_diff>
--- a/Artifacts/QuickShip_SSAD.docx
+++ b/Artifacts/QuickShip_SSAD.docx
@@ -1,6 +1,6 @@
 
 <file path=word/document.xml><?xml version="1.0" encoding="utf-8"?>
-<w:document xmlns:wpc="http://schemas.microsoft.com/office/word/2010/wordprocessingCanvas" xmlns:mo="http://schemas.microsoft.com/office/mac/office/2008/main" xmlns:mc="http://schemas.openxmlformats.org/markup-compatibility/2006" xmlns:mv="urn:schemas-microsoft-com:mac:vml" xmlns:o="urn:schemas-microsoft-com:office:office" xmlns:r="http://schemas.openxmlformats.org/officeDocument/2006/relationships" xmlns:m="http://schemas.openxmlformats.org/officeDocument/2006/math" xmlns:v="urn:schemas-microsoft-com:vml" xmlns:wp14="http://schemas.microsoft.com/office/word/2010/wordprocessingDrawing" xmlns:wp="http://schemas.openxmlformats.org/drawingml/2006/wordprocessingDrawing" xmlns:w10="urn:schemas-microsoft-com:office:word" xmlns:w="http://schemas.openxmlformats.org/wordprocessingml/2006/main" xmlns:w14="http://schemas.microsoft.com/office/word/2010/wordml" xmlns:w15="http://schemas.microsoft.com/office/word/2012/wordml" xmlns:wpg="http://schemas.microsoft.com/office/word/2010/wordprocessingGroup" xmlns:wpi="http://schemas.microsoft.com/office/word/2010/wordprocessingInk" xmlns:wne="http://schemas.microsoft.com/office/word/2006/wordml" xmlns:wps="http://schemas.microsoft.com/office/word/2010/wordprocessingShape" mc:Ignorable="w14 w15 wp14">
+<w:document xmlns:wpc="http://schemas.microsoft.com/office/word/2010/wordprocessingCanvas" xmlns:cx="http://schemas.microsoft.com/office/drawing/2014/chartex" xmlns:cx1="http://schemas.microsoft.com/office/drawing/2015/9/8/chartex" xmlns:cx2="http://schemas.microsoft.com/office/drawing/2015/10/21/chartex" xmlns:cx3="http://schemas.microsoft.com/office/drawing/2016/5/9/chartex" xmlns:cx4="http://schemas.microsoft.com/office/drawing/2016/5/10/chartex" xmlns:cx5="http://schemas.microsoft.com/office/drawing/2016/5/11/chartex" xmlns:cx6="http://schemas.microsoft.com/office/drawing/2016/5/12/chartex" xmlns:cx7="http://schemas.microsoft.com/office/drawing/2016/5/13/chartex" xmlns:cx8="http://schemas.microsoft.com/office/drawing/2016/5/14/chartex" xmlns:mc="http://schemas.openxmlformats.org/markup-compatibility/2006" xmlns:o="urn:schemas-microsoft-com:office:office" xmlns:r="http://schemas.openxmlformats.org/officeDocument/2006/relationships" xmlns:m="http://schemas.openxmlformats.org/officeDocument/2006/math" xmlns:v="urn:schemas-microsoft-com:vml" xmlns:wp14="http://schemas.microsoft.com/office/word/2010/wordprocessingDrawing" xmlns:wp="http://schemas.openxmlformats.org/drawingml/2006/wordprocessingDrawing" xmlns:w10="urn:schemas-microsoft-com:office:word" xmlns:w="http://schemas.openxmlformats.org/wordprocessingml/2006/main" xmlns:w14="http://schemas.microsoft.com/office/word/2010/wordml" xmlns:w15="http://schemas.microsoft.com/office/word/2012/wordml" xmlns:w16se="http://schemas.microsoft.com/office/word/2015/wordml/symex" xmlns:wpg="http://schemas.microsoft.com/office/word/2010/wordprocessingGroup" xmlns:wpi="http://schemas.microsoft.com/office/word/2010/wordprocessingInk" xmlns:wne="http://schemas.microsoft.com/office/word/2006/wordml" xmlns:wps="http://schemas.microsoft.com/office/word/2010/wordprocessingShape" mc:Ignorable="w14 w15 w16se wp14">
   <w:body>
     <w:p>
       <w:pPr>
@@ -8,6 +8,8 @@
         <w:jc w:val="center"/>
       </w:pPr>
       <w:bookmarkStart w:id="0" w:name="_Toc81411936"/>
+      <w:bookmarkStart w:id="1" w:name="_Hlk482645617"/>
+      <w:bookmarkEnd w:id="1"/>
       <w:r>
         <w:t>QuickS</w:t>
       </w:r>
@@ -150,10 +152,10 @@
           <w:bCs/>
         </w:rPr>
       </w:pPr>
-      <w:bookmarkStart w:id="1" w:name="_Toc12422918"/>
-      <w:bookmarkStart w:id="2" w:name="_Toc32724209"/>
-      <w:bookmarkStart w:id="3" w:name="_Toc32724741"/>
-      <w:bookmarkStart w:id="4" w:name="_Toc55214945"/>
+      <w:bookmarkStart w:id="2" w:name="_Toc12422918"/>
+      <w:bookmarkStart w:id="3" w:name="_Toc32724209"/>
+      <w:bookmarkStart w:id="4" w:name="_Toc32724741"/>
+      <w:bookmarkStart w:id="5" w:name="_Toc55214945"/>
       <w:r>
         <w:rPr>
           <w:b/>
@@ -214,12 +216,21 @@
         <w:lastRenderedPageBreak/>
         <w:tab/>
       </w:r>
+      <w:bookmarkStart w:id="6" w:name="_GoBack"/>
+      <w:bookmarkEnd w:id="6"/>
       <w:r>
         <w:rPr>
           <w:b/>
           <w:bCs/>
         </w:rPr>
-        <w:t>03/12/2017</w:t>
+        <w:t>05/15</w:t>
+      </w:r>
+      <w:r>
+        <w:rPr>
+          <w:b/>
+          <w:bCs/>
+        </w:rPr>
+        <w:t>/2017</w:t>
       </w:r>
     </w:p>
     <w:p>
@@ -245,16 +256,16 @@
       <w:pPr>
         <w:pStyle w:val="Heading1"/>
       </w:pPr>
-      <w:bookmarkStart w:id="5" w:name="_Toc81411937"/>
+      <w:bookmarkStart w:id="7" w:name="_Toc81411937"/>
       <w:r>
         <w:lastRenderedPageBreak/>
         <w:t>Version History</w:t>
       </w:r>
-      <w:bookmarkEnd w:id="1"/>
       <w:bookmarkEnd w:id="2"/>
       <w:bookmarkEnd w:id="3"/>
       <w:bookmarkEnd w:id="4"/>
       <w:bookmarkEnd w:id="5"/>
+      <w:bookmarkEnd w:id="7"/>
     </w:p>
     <w:tbl>
       <w:tblPr>
@@ -493,24 +504,139 @@
           </w:p>
         </w:tc>
       </w:tr>
+      <w:tr>
+        <w:trPr>
+          <w:cantSplit/>
+          <w:trHeight w:val="123"/>
+          <w:jc w:val="center"/>
+        </w:trPr>
+        <w:tc>
+          <w:tcPr>
+            <w:tcW w:w="1188" w:type="dxa"/>
+            <w:tcBorders>
+              <w:top w:val="single" w:sz="6" w:space="0" w:color="008000"/>
+              <w:bottom w:val="single" w:sz="6" w:space="0" w:color="008000"/>
+            </w:tcBorders>
+          </w:tcPr>
+          <w:p>
+            <w:pPr>
+              <w:pStyle w:val="TableEntry"/>
+              <w:rPr>
+                <w:rFonts w:ascii="Times New Roman" w:eastAsia="Times New Roman" w:hAnsi="Times New Roman"/>
+              </w:rPr>
+            </w:pPr>
+            <w:r>
+              <w:rPr>
+                <w:rFonts w:ascii="Times New Roman" w:eastAsia="Times New Roman" w:hAnsi="Times New Roman"/>
+              </w:rPr>
+              <w:t>05/15/17</w:t>
+            </w:r>
+          </w:p>
+        </w:tc>
+        <w:tc>
+          <w:tcPr>
+            <w:tcW w:w="1080" w:type="dxa"/>
+            <w:tcBorders>
+              <w:top w:val="single" w:sz="6" w:space="0" w:color="008000"/>
+              <w:bottom w:val="single" w:sz="6" w:space="0" w:color="008000"/>
+            </w:tcBorders>
+          </w:tcPr>
+          <w:p>
+            <w:pPr>
+              <w:pStyle w:val="TableEntry"/>
+              <w:rPr>
+                <w:rFonts w:ascii="Times New Roman" w:eastAsia="Times New Roman" w:hAnsi="Times New Roman"/>
+              </w:rPr>
+            </w:pPr>
+            <w:r>
+              <w:rPr>
+                <w:rFonts w:ascii="Times New Roman" w:eastAsia="Times New Roman" w:hAnsi="Times New Roman"/>
+              </w:rPr>
+              <w:t>David Navarro</w:t>
+            </w:r>
+          </w:p>
+        </w:tc>
+        <w:tc>
+          <w:tcPr>
+            <w:tcW w:w="1080" w:type="dxa"/>
+            <w:tcBorders>
+              <w:top w:val="single" w:sz="6" w:space="0" w:color="008000"/>
+              <w:bottom w:val="single" w:sz="6" w:space="0" w:color="008000"/>
+            </w:tcBorders>
+          </w:tcPr>
+          <w:p>
+            <w:pPr>
+              <w:pStyle w:val="TableEntry"/>
+              <w:rPr>
+                <w:rFonts w:ascii="Times New Roman" w:eastAsia="Times New Roman" w:hAnsi="Times New Roman"/>
+              </w:rPr>
+            </w:pPr>
+            <w:r>
+              <w:rPr>
+                <w:rFonts w:ascii="Times New Roman" w:eastAsia="Times New Roman" w:hAnsi="Times New Roman"/>
+              </w:rPr>
+              <w:t>2.0</w:t>
+            </w:r>
+          </w:p>
+        </w:tc>
+        <w:tc>
+          <w:tcPr>
+            <w:tcW w:w="3643" w:type="dxa"/>
+            <w:tcBorders>
+              <w:top w:val="single" w:sz="6" w:space="0" w:color="008000"/>
+              <w:bottom w:val="single" w:sz="6" w:space="0" w:color="008000"/>
+            </w:tcBorders>
+          </w:tcPr>
+          <w:p>
+            <w:pPr>
+              <w:pStyle w:val="VersionHistoryDetail"/>
+              <w:ind w:left="180" w:hanging="180"/>
+              <w:rPr>
+                <w:rFonts w:ascii="Times New Roman" w:eastAsia="Times New Roman" w:hAnsi="Times New Roman"/>
+              </w:rPr>
+            </w:pPr>
+            <w:r>
+              <w:rPr>
+                <w:rFonts w:ascii="Times New Roman" w:eastAsia="Times New Roman" w:hAnsi="Times New Roman"/>
+              </w:rPr>
+              <w:t>Diagram updates</w:t>
+            </w:r>
+          </w:p>
+          <w:p>
+            <w:pPr>
+              <w:pStyle w:val="VersionHistoryDetail"/>
+              <w:ind w:left="180" w:hanging="180"/>
+              <w:rPr>
+                <w:rFonts w:ascii="Times New Roman" w:eastAsia="Times New Roman" w:hAnsi="Times New Roman"/>
+              </w:rPr>
+            </w:pPr>
+            <w:r>
+              <w:rPr>
+                <w:rFonts w:ascii="Times New Roman" w:eastAsia="Times New Roman" w:hAnsi="Times New Roman"/>
+              </w:rPr>
+              <w:t>Behavior updates</w:t>
+            </w:r>
+          </w:p>
+        </w:tc>
+      </w:tr>
     </w:tbl>
     <w:p/>
     <w:p>
       <w:pPr>
         <w:pStyle w:val="Heading1"/>
       </w:pPr>
-      <w:bookmarkStart w:id="6" w:name="_Toc12422919"/>
-      <w:bookmarkStart w:id="7" w:name="_Toc32724210"/>
-      <w:bookmarkStart w:id="8" w:name="_Toc32724742"/>
-      <w:bookmarkStart w:id="9" w:name="_Toc81411938"/>
+      <w:bookmarkStart w:id="8" w:name="_Toc12422919"/>
+      <w:bookmarkStart w:id="9" w:name="_Toc32724210"/>
+      <w:bookmarkStart w:id="10" w:name="_Toc32724742"/>
+      <w:bookmarkStart w:id="11" w:name="_Toc81411938"/>
       <w:r>
         <w:lastRenderedPageBreak/>
         <w:t>Table of Contents</w:t>
       </w:r>
-      <w:bookmarkEnd w:id="6"/>
-      <w:bookmarkEnd w:id="7"/>
       <w:bookmarkEnd w:id="8"/>
       <w:bookmarkEnd w:id="9"/>
+      <w:bookmarkEnd w:id="10"/>
+      <w:bookmarkEnd w:id="11"/>
     </w:p>
     <w:p>
       <w:pPr>
@@ -1851,8 +1977,8 @@
           <w:color w:val="FFFFFF" w:themeColor="background1"/>
         </w:rPr>
       </w:pPr>
-      <w:bookmarkStart w:id="10" w:name="_Toc84175752"/>
-      <w:bookmarkStart w:id="11" w:name="_Toc81411939"/>
+      <w:bookmarkStart w:id="12" w:name="_Toc84175752"/>
+      <w:bookmarkStart w:id="13" w:name="_Toc81411939"/>
       <w:r>
         <w:rPr>
           <w:color w:val="FFFFFF" w:themeColor="background1"/>
@@ -1860,8 +1986,8 @@
         <w:lastRenderedPageBreak/>
         <w:t>Table of Tables</w:t>
       </w:r>
-      <w:bookmarkEnd w:id="10"/>
-      <w:bookmarkEnd w:id="11"/>
+      <w:bookmarkEnd w:id="12"/>
+      <w:bookmarkEnd w:id="13"/>
     </w:p>
     <w:p>
       <w:pPr>
@@ -3089,10 +3215,10 @@
           <w:color w:val="FFFFFF" w:themeColor="background1"/>
         </w:rPr>
       </w:pPr>
-      <w:bookmarkStart w:id="12" w:name="_Table_of_Figures"/>
-      <w:bookmarkStart w:id="13" w:name="_Toc84175753"/>
-      <w:bookmarkStart w:id="14" w:name="_Toc81411940"/>
-      <w:bookmarkEnd w:id="12"/>
+      <w:bookmarkStart w:id="14" w:name="_Table_of_Figures"/>
+      <w:bookmarkStart w:id="15" w:name="_Toc84175753"/>
+      <w:bookmarkStart w:id="16" w:name="_Toc81411940"/>
+      <w:bookmarkEnd w:id="14"/>
       <w:r>
         <w:rPr>
           <w:color w:val="FFFFFF" w:themeColor="background1"/>
@@ -3100,8 +3226,8 @@
         <w:lastRenderedPageBreak/>
         <w:t>Table of Figures</w:t>
       </w:r>
-      <w:bookmarkEnd w:id="13"/>
-      <w:bookmarkEnd w:id="14"/>
+      <w:bookmarkEnd w:id="15"/>
+      <w:bookmarkEnd w:id="16"/>
     </w:p>
     <w:p>
       <w:pPr>
@@ -4485,9 +4611,7 @@
           <w:lang w:eastAsia="zh-TW"/>
         </w:rPr>
         <w:sectPr>
-          <w:headerReference w:type="default" r:id="rId13"/>
-          <w:headerReference w:type="first" r:id="rId14"/>
-          <w:footerReference w:type="first" r:id="rId15"/>
+          <w:headerReference w:type="first" r:id="rId13"/>
           <w:pgSz w:w="12240" w:h="15840" w:code="1"/>
           <w:pgMar w:top="1440" w:right="1440" w:bottom="1440" w:left="1440" w:header="1008" w:footer="1008" w:gutter="0"/>
           <w:pgNumType w:fmt="lowerRoman"/>
@@ -4661,7 +4785,19 @@
     </w:p>
     <w:p>
       <w:r>
-        <w:t>The primary purpose of QuickShip is to wirelessly connect two potential players on a singular system to play a game. QuickShip matches two players into one game of battleships, each person will have an individual board hidden from the other participant. The turn based game will give power to each player respectively to place attack moves and affect the opponents ships. The game will update for all individuals after a player submits their choice for an attack. After the UI is updated on both sides, the power of move making switches to the next player and the cycle continues. Moves will be restricted by time limits to reduce the necesity for continous push notifications.</w:t>
+        <w:t xml:space="preserve">The primary purpose of QuickShip is to wirelessly connect two potential players on a singular system to play a game. QuickShip matches two players into one game of battleships, each person will have an individual board hidden from the other participant. The turn based game will give power to each player respectively to place attack moves and affect the opponents ships. The game will update for all individuals after a player submits their choice for an attack. After the UI is updated on both sides, the power of move making switches to the next player and the cycle continues. Moves will be restricted by time limits to reduce the </w:t>
+      </w:r>
+      <w:r>
+        <w:t>necessity</w:t>
+      </w:r>
+      <w:r>
+        <w:t xml:space="preserve"> for </w:t>
+      </w:r>
+      <w:r>
+        <w:t>continuous</w:t>
+      </w:r>
+      <w:r>
+        <w:t xml:space="preserve"> push notifications.</w:t>
       </w:r>
       <w:bookmarkEnd w:id="31"/>
     </w:p>
@@ -4682,10 +4818,10 @@
           <w:noProof/>
         </w:rPr>
         <w:drawing>
-          <wp:inline distT="0" distB="0" distL="0" distR="0" wp14:anchorId="348A06E5" wp14:editId="3902CAF0">
-            <wp:extent cx="3762375" cy="4086225"/>
-            <wp:effectExtent l="0" t="0" r="0" b="0"/>
-            <wp:docPr id="1971997801" name="picture"/>
+          <wp:inline distT="0" distB="0" distL="0" distR="0" wp14:anchorId="16799482" wp14:editId="7A32E3B6">
+            <wp:extent cx="2679700" cy="2494915"/>
+            <wp:effectExtent l="0" t="0" r="6350" b="0"/>
+            <wp:docPr id="7" name="Picture 7" descr="https://lh3.googleusercontent.com/Y8m34LAo2xoG840sB-wEoP5S2i5FNytlc4UVe_pVXa6DQF2dDNNIxZ9psLSSxhT4aUGpCz1poRv48rMGUOgn0gXmNGJFoNDVtH3hWDwWoKQQjqyL_RmdgiVabU21_beOX1S1gymBNf8"/>
             <wp:cNvGraphicFramePr>
               <a:graphicFrameLocks xmlns:a="http://schemas.openxmlformats.org/drawingml/2006/main" noChangeAspect="1"/>
             </wp:cNvGraphicFramePr>
@@ -4693,29 +4829,36 @@
               <a:graphicData uri="http://schemas.openxmlformats.org/drawingml/2006/picture">
                 <pic:pic xmlns:pic="http://schemas.openxmlformats.org/drawingml/2006/picture">
                   <pic:nvPicPr>
-                    <pic:cNvPr id="0" name="picture"/>
-                    <pic:cNvPicPr/>
+                    <pic:cNvPr id="0" name="Picture 1" descr="https://lh3.googleusercontent.com/Y8m34LAo2xoG840sB-wEoP5S2i5FNytlc4UVe_pVXa6DQF2dDNNIxZ9psLSSxhT4aUGpCz1poRv48rMGUOgn0gXmNGJFoNDVtH3hWDwWoKQQjqyL_RmdgiVabU21_beOX1S1gymBNf8"/>
+                    <pic:cNvPicPr>
+                      <a:picLocks noChangeAspect="1" noChangeArrowheads="1"/>
+                    </pic:cNvPicPr>
                   </pic:nvPicPr>
                   <pic:blipFill>
-                    <a:blip r:embed="rId16">
+                    <a:blip r:embed="rId14">
                       <a:extLst>
                         <a:ext uri="{28A0092B-C50C-407E-A947-70E740481C1C}">
                           <a14:useLocalDpi xmlns:a14="http://schemas.microsoft.com/office/drawing/2010/main" val="0"/>
                         </a:ext>
                       </a:extLst>
                     </a:blip>
+                    <a:srcRect/>
                     <a:stretch>
                       <a:fillRect/>
                     </a:stretch>
                   </pic:blipFill>
-                  <pic:spPr>
+                  <pic:spPr bwMode="auto">
                     <a:xfrm>
                       <a:off x="0" y="0"/>
-                      <a:ext cx="3762375" cy="4086225"/>
+                      <a:ext cx="2679700" cy="2494915"/>
                     </a:xfrm>
                     <a:prstGeom prst="rect">
                       <a:avLst/>
                     </a:prstGeom>
+                    <a:noFill/>
+                    <a:ln>
+                      <a:noFill/>
+                    </a:ln>
                   </pic:spPr>
                 </pic:pic>
               </a:graphicData>
@@ -4732,21 +4875,11 @@
       <w:r>
         <w:t xml:space="preserve">Figure </w:t>
       </w:r>
-      <w:r>
-        <w:fldChar w:fldCharType="begin"/>
-      </w:r>
-      <w:r>
-        <w:instrText xml:space="preserve"> SEQ Figure \* ARABIC </w:instrText>
-      </w:r>
-      <w:r>
-        <w:fldChar w:fldCharType="separate"/>
-      </w:r>
-      <w:r>
-        <w:t>1</w:t>
-      </w:r>
-      <w:r>
-        <w:fldChar w:fldCharType="end"/>
-      </w:r>
+      <w:fldSimple w:instr=" SEQ Figure \* ARABIC ">
+        <w:r>
+          <w:t>1</w:t>
+        </w:r>
+      </w:fldSimple>
       <w:r>
         <w:t>: System Context Diagram</w:t>
       </w:r>
@@ -4769,24 +4902,13 @@
       </w:pPr>
       <w:bookmarkStart w:id="33" w:name="_Toc463312298"/>
       <w:r>
-        <w:lastRenderedPageBreak/>
         <w:t xml:space="preserve">Table </w:t>
       </w:r>
-      <w:r>
-        <w:fldChar w:fldCharType="begin"/>
-      </w:r>
-      <w:r>
-        <w:instrText xml:space="preserve"> SEQ Table \* ARABIC </w:instrText>
-      </w:r>
-      <w:r>
-        <w:fldChar w:fldCharType="separate"/>
-      </w:r>
-      <w:r>
-        <w:t>1</w:t>
-      </w:r>
-      <w:r>
-        <w:fldChar w:fldCharType="end"/>
-      </w:r>
+      <w:fldSimple w:instr=" SEQ Table \* ARABIC ">
+        <w:r>
+          <w:t>1</w:t>
+        </w:r>
+      </w:fldSimple>
       <w:r>
         <w:t>: Actors Summary</w:t>
       </w:r>
@@ -4895,7 +5017,10 @@
           </w:tcPr>
           <w:p>
             <w:r>
-              <w:t>System Admin</w:t>
+              <w:t>User</w:t>
+            </w:r>
+            <w:r>
+              <w:t xml:space="preserve"> 1</w:t>
             </w:r>
           </w:p>
         </w:tc>
@@ -4905,15 +5030,13 @@
           </w:tcPr>
           <w:p>
             <w:pPr>
-              <w:tabs>
-                <w:tab w:val="left" w:pos="900"/>
-              </w:tabs>
-              <w:rPr>
-                <w:bCs/>
-              </w:rPr>
+              <w:spacing w:after="160" w:line="259" w:lineRule="auto"/>
             </w:pPr>
             <w:r>
-              <w:t>Access to live DB</w:t>
+              <w:t xml:space="preserve">Mutual </w:t>
+            </w:r>
+            <w:r>
+              <w:t>pairing with User 2</w:t>
             </w:r>
           </w:p>
         </w:tc>
@@ -4929,7 +5052,7 @@
               </w:rPr>
             </w:pPr>
             <w:r>
-              <w:t>Check validity of users and general debug</w:t>
+              <w:t>Establish Bluetooth connection</w:t>
             </w:r>
           </w:p>
         </w:tc>
@@ -4945,52 +5068,10 @@
           </w:tcPr>
           <w:p>
             <w:r>
-              <w:t>Player 1</w:t>
-            </w:r>
-          </w:p>
-        </w:tc>
-        <w:tc>
-          <w:tcPr>
-            <w:tcW w:w="3150" w:type="dxa"/>
-          </w:tcPr>
-          <w:p>
-            <w:pPr>
-              <w:spacing w:after="160" w:line="259" w:lineRule="auto"/>
-            </w:pPr>
-            <w:r>
-              <w:t>Actor for one of matched players</w:t>
-            </w:r>
-          </w:p>
-        </w:tc>
-        <w:tc>
-          <w:tcPr>
-            <w:tcW w:w="4094" w:type="dxa"/>
-          </w:tcPr>
-          <w:p>
-            <w:pPr>
-              <w:spacing w:before="100" w:beforeAutospacing="1" w:after="100" w:afterAutospacing="1"/>
-              <w:rPr>
-                <w:bCs/>
-              </w:rPr>
-            </w:pPr>
-            <w:r>
-              <w:t>Authenticate and play</w:t>
-            </w:r>
-          </w:p>
-        </w:tc>
-      </w:tr>
-      <w:tr>
-        <w:trPr>
-          <w:cantSplit/>
-          <w:jc w:val="center"/>
-        </w:trPr>
-        <w:tc>
-          <w:tcPr>
-            <w:tcW w:w="1998" w:type="dxa"/>
-          </w:tcPr>
-          <w:p>
-            <w:r>
-              <w:t>Player 2</w:t>
+              <w:t>User</w:t>
+            </w:r>
+            <w:r>
+              <w:t xml:space="preserve"> 2</w:t>
             </w:r>
           </w:p>
         </w:tc>
@@ -5008,7 +5089,10 @@
               </w:rPr>
             </w:pPr>
             <w:r>
-              <w:t>Second actor matched to play</w:t>
+              <w:t xml:space="preserve">Mutual pairing with User </w:t>
+            </w:r>
+            <w:r>
+              <w:t>1</w:t>
             </w:r>
           </w:p>
         </w:tc>
@@ -5024,7 +5108,7 @@
               </w:rPr>
             </w:pPr>
             <w:r>
-              <w:t>Play game</w:t>
+              <w:t>Establish Bluetooth connection</w:t>
             </w:r>
           </w:p>
         </w:tc>
@@ -5036,6 +5120,7 @@
         <w:pStyle w:val="Heading5"/>
       </w:pPr>
       <w:r>
+        <w:lastRenderedPageBreak/>
         <w:t>Artifacts &amp; Information</w:t>
       </w:r>
     </w:p>
@@ -5064,7 +5149,7 @@
                     <pic:cNvPicPr/>
                   </pic:nvPicPr>
                   <pic:blipFill>
-                    <a:blip r:embed="rId17">
+                    <a:blip r:embed="rId15">
                       <a:extLst>
                         <a:ext uri="{28A0092B-C50C-407E-A947-70E740481C1C}">
                           <a14:useLocalDpi xmlns:a14="http://schemas.microsoft.com/office/drawing/2010/main" val="0"/>
@@ -5099,21 +5184,11 @@
       <w:r>
         <w:t xml:space="preserve">Figure </w:t>
       </w:r>
-      <w:r>
-        <w:fldChar w:fldCharType="begin"/>
-      </w:r>
-      <w:r>
-        <w:instrText xml:space="preserve"> SEQ Figure \* ARABIC </w:instrText>
-      </w:r>
-      <w:r>
-        <w:fldChar w:fldCharType="separate"/>
-      </w:r>
-      <w:r>
-        <w:t>2</w:t>
-      </w:r>
-      <w:r>
-        <w:fldChar w:fldCharType="end"/>
-      </w:r>
+      <w:fldSimple w:instr=" SEQ Figure \* ARABIC ">
+        <w:r>
+          <w:t>2</w:t>
+        </w:r>
+      </w:fldSimple>
       <w:r>
         <w:t>: Artifacts and Information Diagram</w:t>
       </w:r>
@@ -5127,21 +5202,11 @@
       <w:r>
         <w:t xml:space="preserve">Table </w:t>
       </w:r>
-      <w:r>
-        <w:fldChar w:fldCharType="begin"/>
-      </w:r>
-      <w:r>
-        <w:instrText xml:space="preserve"> SEQ Table \* ARABIC </w:instrText>
-      </w:r>
-      <w:r>
-        <w:fldChar w:fldCharType="separate"/>
-      </w:r>
-      <w:r>
-        <w:t>2</w:t>
-      </w:r>
-      <w:r>
-        <w:fldChar w:fldCharType="end"/>
-      </w:r>
+      <w:fldSimple w:instr=" SEQ Table \* ARABIC ">
+        <w:r>
+          <w:t>2</w:t>
+        </w:r>
+      </w:fldSimple>
       <w:r>
         <w:t>: Artifacts and Information Summary</w:t>
       </w:r>
@@ -5405,10 +5470,10 @@
           <w:noProof/>
         </w:rPr>
         <w:drawing>
-          <wp:inline distT="0" distB="0" distL="0" distR="0" wp14:anchorId="6C2DBDF5" wp14:editId="03887BC6">
-            <wp:extent cx="5643562" cy="2257425"/>
+          <wp:inline distT="0" distB="0" distL="0" distR="0" wp14:anchorId="0C88CEB7" wp14:editId="2B68C31D">
+            <wp:extent cx="5943600" cy="3012574"/>
             <wp:effectExtent l="0" t="0" r="0" b="0"/>
-            <wp:docPr id="1739784098" name="picture"/>
+            <wp:docPr id="10" name="Picture 10" descr="https://lh4.googleusercontent.com/GO8ElcduDsmAL7U58d-FaSaT1GiYJugPaOK-IewuHjHDfxZ8LBCIm5ZvdJ9AZkaEgR1rcDnZCESMbMasmUBkLFXPhqSx8o-PtgUOH2AW1UaS8nRnaMEwZnbiipwsjYpHHmf8SNpCuKc"/>
             <wp:cNvGraphicFramePr>
               <a:graphicFrameLocks xmlns:a="http://schemas.openxmlformats.org/drawingml/2006/main" noChangeAspect="1"/>
             </wp:cNvGraphicFramePr>
@@ -5416,29 +5481,36 @@
               <a:graphicData uri="http://schemas.openxmlformats.org/drawingml/2006/picture">
                 <pic:pic xmlns:pic="http://schemas.openxmlformats.org/drawingml/2006/picture">
                   <pic:nvPicPr>
-                    <pic:cNvPr id="0" name="picture"/>
-                    <pic:cNvPicPr/>
+                    <pic:cNvPr id="0" name="Picture 5" descr="https://lh4.googleusercontent.com/GO8ElcduDsmAL7U58d-FaSaT1GiYJugPaOK-IewuHjHDfxZ8LBCIm5ZvdJ9AZkaEgR1rcDnZCESMbMasmUBkLFXPhqSx8o-PtgUOH2AW1UaS8nRnaMEwZnbiipwsjYpHHmf8SNpCuKc"/>
+                    <pic:cNvPicPr>
+                      <a:picLocks noChangeAspect="1" noChangeArrowheads="1"/>
+                    </pic:cNvPicPr>
                   </pic:nvPicPr>
                   <pic:blipFill>
-                    <a:blip r:embed="rId18">
+                    <a:blip r:embed="rId16">
                       <a:extLst>
                         <a:ext uri="{28A0092B-C50C-407E-A947-70E740481C1C}">
                           <a14:useLocalDpi xmlns:a14="http://schemas.microsoft.com/office/drawing/2010/main" val="0"/>
                         </a:ext>
                       </a:extLst>
                     </a:blip>
+                    <a:srcRect/>
                     <a:stretch>
                       <a:fillRect/>
                     </a:stretch>
                   </pic:blipFill>
-                  <pic:spPr>
+                  <pic:spPr bwMode="auto">
                     <a:xfrm>
                       <a:off x="0" y="0"/>
-                      <a:ext cx="5643562" cy="2257425"/>
+                      <a:ext cx="5943600" cy="3012574"/>
                     </a:xfrm>
                     <a:prstGeom prst="rect">
                       <a:avLst/>
                     </a:prstGeom>
+                    <a:noFill/>
+                    <a:ln>
+                      <a:noFill/>
+                    </a:ln>
                   </pic:spPr>
                 </pic:pic>
               </a:graphicData>
@@ -5455,21 +5527,11 @@
       <w:r>
         <w:t xml:space="preserve">Figure </w:t>
       </w:r>
-      <w:r>
-        <w:fldChar w:fldCharType="begin"/>
-      </w:r>
-      <w:r>
-        <w:instrText xml:space="preserve"> SEQ Figure \* ARABIC </w:instrText>
-      </w:r>
-      <w:r>
-        <w:fldChar w:fldCharType="separate"/>
-      </w:r>
-      <w:r>
-        <w:t>3</w:t>
-      </w:r>
-      <w:r>
-        <w:fldChar w:fldCharType="end"/>
-      </w:r>
+      <w:fldSimple w:instr=" SEQ Figure \* ARABIC ">
+        <w:r>
+          <w:t>3</w:t>
+        </w:r>
+      </w:fldSimple>
       <w:r>
         <w:t>: Process Diagram</w:t>
       </w:r>
@@ -5499,21 +5561,11 @@
       <w:r>
         <w:t xml:space="preserve">Table </w:t>
       </w:r>
-      <w:r>
-        <w:fldChar w:fldCharType="begin"/>
-      </w:r>
-      <w:r>
-        <w:instrText xml:space="preserve"> SEQ Table \* ARABIC </w:instrText>
-      </w:r>
-      <w:r>
-        <w:fldChar w:fldCharType="separate"/>
-      </w:r>
-      <w:r>
-        <w:t>3</w:t>
-      </w:r>
-      <w:r>
-        <w:fldChar w:fldCharType="end"/>
-      </w:r>
+      <w:fldSimple w:instr=" SEQ Table \* ARABIC ">
+        <w:r>
+          <w:t>3</w:t>
+        </w:r>
+      </w:fldSimple>
       <w:r>
         <w:t>: Process Description</w:t>
       </w:r>
@@ -5580,7 +5632,10 @@
           </w:tcPr>
           <w:p>
             <w:r>
-              <w:t>Hosting a Game</w:t>
+              <w:t>Creating</w:t>
+            </w:r>
+            <w:r>
+              <w:t xml:space="preserve"> a Game</w:t>
             </w:r>
           </w:p>
         </w:tc>
@@ -5772,12 +5827,24 @@
           </w:tcPr>
           <w:p>
             <w:r>
-              <w:t>The host must have Bluetooth or Wifi enabled.</w:t>
-            </w:r>
-          </w:p>
-          <w:p>
-            <w:r>
-              <w:t>The host must then select to "Host a Game" in the Start Screen</w:t>
+              <w:t>The player</w:t>
+            </w:r>
+            <w:r>
+              <w:t xml:space="preserve"> must</w:t>
+            </w:r>
+            <w:r>
+              <w:t xml:space="preserve"> have Bluetooth</w:t>
+            </w:r>
+          </w:p>
+          <w:p>
+            <w:r>
+              <w:t>The player</w:t>
+            </w:r>
+            <w:r>
+              <w:t xml:space="preserve"> must then select </w:t>
+            </w:r>
+            <w:r>
+              <w:t>“Start Game” to attempt to pair with opponent phone</w:t>
             </w:r>
           </w:p>
         </w:tc>
@@ -5825,7 +5892,13 @@
           </w:tcPr>
           <w:p>
             <w:r>
-              <w:t>The host is then taken to the Game Lobby where players can wait till all players are connected and team configurations have been applied.</w:t>
+              <w:t>The player</w:t>
+            </w:r>
+            <w:r>
+              <w:t xml:space="preserve"> is then taken to </w:t>
+            </w:r>
+            <w:r>
+              <w:t>the ship placement screen</w:t>
             </w:r>
           </w:p>
         </w:tc>
@@ -5844,21 +5917,11 @@
       <w:r>
         <w:t xml:space="preserve">Table </w:t>
       </w:r>
-      <w:r>
-        <w:fldChar w:fldCharType="begin"/>
-      </w:r>
-      <w:r>
-        <w:instrText xml:space="preserve"> SEQ Table \* ARABIC </w:instrText>
-      </w:r>
-      <w:r>
-        <w:fldChar w:fldCharType="separate"/>
-      </w:r>
-      <w:r>
-        <w:t>4</w:t>
-      </w:r>
-      <w:r>
-        <w:fldChar w:fldCharType="end"/>
-      </w:r>
+      <w:fldSimple w:instr=" SEQ Table \* ARABIC ">
+        <w:r>
+          <w:t>4</w:t>
+        </w:r>
+      </w:fldSimple>
       <w:r>
         <w:t>: Typical Course of Action</w:t>
       </w:r>
@@ -6014,7 +6077,10 @@
           </w:tcPr>
           <w:p>
             <w:r>
-              <w:t>User selects to "Host a Game"</w:t>
+              <w:t>User selects to "Start Game</w:t>
+            </w:r>
+            <w:r>
+              <w:t>"</w:t>
             </w:r>
           </w:p>
         </w:tc>
@@ -6030,7 +6096,7 @@
           </w:tcPr>
           <w:p>
             <w:r>
-              <w:t>Application sets up in Host (server) mode and allows other players to connect. User is now promoted to Host. Host is taken to the Game Lobby state.</w:t>
+              <w:t>Application sets up in Host (server) mode and allows other players to connect.</w:t>
             </w:r>
           </w:p>
         </w:tc>
@@ -6061,6 +6127,7 @@
                 <w:b/>
                 <w:bCs/>
               </w:rPr>
+              <w:lastRenderedPageBreak/>
               <w:t>2</w:t>
             </w:r>
           </w:p>
@@ -6077,7 +6144,10 @@
           </w:tcPr>
           <w:p>
             <w:r>
-              <w:t>Host waits for other players to connect and meet in the Game Lobby</w:t>
+              <w:t>Player waits for other player</w:t>
+            </w:r>
+            <w:r>
+              <w:t xml:space="preserve"> to connect</w:t>
             </w:r>
           </w:p>
         </w:tc>
@@ -6124,7 +6194,6 @@
                 <w:b/>
                 <w:bCs/>
               </w:rPr>
-              <w:lastRenderedPageBreak/>
               <w:t>3</w:t>
             </w:r>
           </w:p>
@@ -6204,7 +6273,10 @@
           </w:tcPr>
           <w:p>
             <w:r>
-              <w:t>All players select a team.</w:t>
+              <w:t xml:space="preserve">All players </w:t>
+            </w:r>
+            <w:r>
+              <w:t>place ships.</w:t>
             </w:r>
           </w:p>
         </w:tc>
@@ -6220,7 +6292,10 @@
           </w:tcPr>
           <w:p>
             <w:r>
-              <w:t>Application saves team configurations.</w:t>
+              <w:t>Application saves ship</w:t>
+            </w:r>
+            <w:r>
+              <w:t xml:space="preserve"> configurations.</w:t>
             </w:r>
           </w:p>
         </w:tc>
@@ -6283,7 +6358,7 @@
           </w:tcPr>
           <w:p>
             <w:r>
-              <w:t>Application confirms all configurations are set then transitions all players to Setup Gameboard state.</w:t>
+              <w:t>Application confirms all configurations are set</w:t>
             </w:r>
           </w:p>
         </w:tc>
@@ -6302,21 +6377,11 @@
       <w:r>
         <w:t xml:space="preserve">Table </w:t>
       </w:r>
-      <w:r>
-        <w:fldChar w:fldCharType="begin"/>
-      </w:r>
-      <w:r>
-        <w:instrText xml:space="preserve"> SEQ Table \* ARABIC </w:instrText>
-      </w:r>
-      <w:r>
-        <w:fldChar w:fldCharType="separate"/>
-      </w:r>
-      <w:r>
-        <w:t>5</w:t>
-      </w:r>
-      <w:r>
-        <w:fldChar w:fldCharType="end"/>
-      </w:r>
+      <w:fldSimple w:instr=" SEQ Table \* ARABIC ">
+        <w:r>
+          <w:t>5</w:t>
+        </w:r>
+      </w:fldSimple>
       <w:r>
         <w:t>: Alternate Course of Action</w:t>
       </w:r>
@@ -6472,7 +6537,7 @@
           </w:tcPr>
           <w:p>
             <w:r>
-              <w:t>Host is unable to get enough players.</w:t>
+              <w:t>Player decides to end game.</w:t>
             </w:r>
           </w:p>
         </w:tc>
@@ -6488,7 +6553,7 @@
           </w:tcPr>
           <w:p>
             <w:r>
-              <w:t>Application stays in standby.</w:t>
+              <w:t>Application is on standby.</w:t>
             </w:r>
           </w:p>
         </w:tc>
@@ -6535,7 +6600,7 @@
           </w:tcPr>
           <w:p>
             <w:r>
-              <w:t>Host selects "Cancel Game" button.</w:t>
+              <w:t>Player hits back / home button.</w:t>
             </w:r>
           </w:p>
         </w:tc>
@@ -6551,70 +6616,7 @@
           </w:tcPr>
           <w:p>
             <w:r>
-              <w:t>Application prompts host to verify option</w:t>
-            </w:r>
-          </w:p>
-        </w:tc>
-      </w:tr>
-      <w:tr>
-        <w:trPr>
-          <w:jc w:val="center"/>
-        </w:trPr>
-        <w:tc>
-          <w:tcPr>
-            <w:tcW w:w="1008" w:type="dxa"/>
-            <w:tcBorders>
-              <w:top w:val="single" w:sz="4" w:space="0" w:color="auto"/>
-              <w:left w:val="single" w:sz="4" w:space="0" w:color="auto"/>
-              <w:bottom w:val="single" w:sz="4" w:space="0" w:color="auto"/>
-              <w:right w:val="single" w:sz="4" w:space="0" w:color="auto"/>
-            </w:tcBorders>
-          </w:tcPr>
-          <w:p>
-            <w:pPr>
-              <w:rPr>
-                <w:b/>
-                <w:bCs/>
-              </w:rPr>
-            </w:pPr>
-            <w:r>
-              <w:rPr>
-                <w:b/>
-                <w:bCs/>
-              </w:rPr>
-              <w:t>3</w:t>
-            </w:r>
-          </w:p>
-        </w:tc>
-        <w:tc>
-          <w:tcPr>
-            <w:tcW w:w="3420" w:type="dxa"/>
-            <w:tcBorders>
-              <w:top w:val="single" w:sz="4" w:space="0" w:color="auto"/>
-              <w:left w:val="single" w:sz="4" w:space="0" w:color="auto"/>
-              <w:bottom w:val="single" w:sz="4" w:space="0" w:color="auto"/>
-              <w:right w:val="single" w:sz="4" w:space="0" w:color="auto"/>
-            </w:tcBorders>
-          </w:tcPr>
-          <w:p>
-            <w:r>
-              <w:t>Host selects "Yes" to cancellation prompt.</w:t>
-            </w:r>
-          </w:p>
-        </w:tc>
-        <w:tc>
-          <w:tcPr>
-            <w:tcW w:w="4094" w:type="dxa"/>
-            <w:tcBorders>
-              <w:top w:val="single" w:sz="4" w:space="0" w:color="auto"/>
-              <w:left w:val="single" w:sz="4" w:space="0" w:color="auto"/>
-              <w:bottom w:val="single" w:sz="4" w:space="0" w:color="auto"/>
-              <w:right w:val="single" w:sz="4" w:space="0" w:color="auto"/>
-            </w:tcBorders>
-          </w:tcPr>
-          <w:p>
-            <w:r>
-              <w:t>Application returns to the Start Screen state.</w:t>
+              <w:t>Application disconnects and terminates</w:t>
             </w:r>
           </w:p>
         </w:tc>
@@ -6629,21 +6631,11 @@
       <w:r>
         <w:t xml:space="preserve">Table </w:t>
       </w:r>
-      <w:r>
-        <w:fldChar w:fldCharType="begin"/>
-      </w:r>
-      <w:r>
-        <w:instrText xml:space="preserve"> SEQ Table \* ARABIC </w:instrText>
-      </w:r>
-      <w:r>
-        <w:fldChar w:fldCharType="separate"/>
-      </w:r>
-      <w:r>
-        <w:t>6</w:t>
-      </w:r>
-      <w:r>
-        <w:fldChar w:fldCharType="end"/>
-      </w:r>
+      <w:fldSimple w:instr=" SEQ Table \* ARABIC ">
+        <w:r>
+          <w:t>6</w:t>
+        </w:r>
+      </w:fldSimple>
       <w:r>
         <w:t>: Exceptional Course of Action</w:t>
       </w:r>
@@ -6799,7 +6791,10 @@
           </w:tcPr>
           <w:p>
             <w:r>
-              <w:t>Host Bluetooth or Wifi connection is lost.</w:t>
+              <w:t xml:space="preserve">Host Bluetooth </w:t>
+            </w:r>
+            <w:r>
+              <w:t>connection is lost.</w:t>
             </w:r>
           </w:p>
         </w:tc>
@@ -6832,7 +6827,7 @@
         <w:pStyle w:val="Heading6"/>
       </w:pPr>
       <w:r>
-        <w:t>Connecting Players</w:t>
+        <w:t>Gameplay</w:t>
       </w:r>
     </w:p>
     <w:p>
@@ -6840,7 +6835,7 @@
         <w:pStyle w:val="Heading7"/>
       </w:pPr>
       <w:r>
-        <w:t>Joining a Game</w:t>
+        <w:t>Setting Up Game Board</w:t>
       </w:r>
     </w:p>
     <w:p>
@@ -6921,7 +6916,7 @@
           </w:tcPr>
           <w:p>
             <w:r>
-              <w:t>Joining a Game</w:t>
+              <w:t>Setting Up Game Board</w:t>
             </w:r>
           </w:p>
         </w:tc>
@@ -6969,7 +6964,7 @@
           </w:tcPr>
           <w:p>
             <w:r>
-              <w:t>To allow users to connect to a hosted game.</w:t>
+              <w:t>To allow all players to setup their game board before starting the game.</w:t>
             </w:r>
           </w:p>
         </w:tc>
@@ -7017,7 +7012,7 @@
           </w:tcPr>
           <w:p>
             <w:r>
-              <w:t>Bluetooth Connectivity</w:t>
+              <w:t>Touch activated GUI</w:t>
             </w:r>
           </w:p>
         </w:tc>
@@ -7112,13 +7107,19 @@
             </w:tcBorders>
           </w:tcPr>
           <w:p>
-            <w:r>
-              <w:t>The player must have Bluetooth or Wifi enabled.</w:t>
-            </w:r>
-          </w:p>
-          <w:p>
-            <w:r>
-              <w:t>The player must then select to "Join a Game" in the Start Screen</w:t>
+            <w:pPr>
+              <w:spacing w:after="160" w:line="259" w:lineRule="auto"/>
+            </w:pPr>
+            <w:r>
+              <w:t>Host and Clients have been assigned a team.</w:t>
+            </w:r>
+          </w:p>
+          <w:p>
+            <w:pPr>
+              <w:spacing w:after="160" w:line="259" w:lineRule="auto"/>
+            </w:pPr>
+            <w:r>
+              <w:t>All players have selected "Start Game" from the Game Lobby state.</w:t>
             </w:r>
           </w:p>
         </w:tc>
@@ -7166,7 +7167,7 @@
           </w:tcPr>
           <w:p>
             <w:r>
-              <w:t>The player is then taken to the Game Lobby where players can wait till all players are connected and team configurations have been applied.</w:t>
+              <w:t>All players are taken to the Live Gameplay state.</w:t>
             </w:r>
           </w:p>
         </w:tc>
@@ -7182,6 +7183,7 @@
         <w:pStyle w:val="Caption"/>
       </w:pPr>
       <w:r>
+        <w:lastRenderedPageBreak/>
         <w:t xml:space="preserve">Table </w:t>
       </w:r>
       <w:r>
@@ -7344,7 +7346,7 @@
           </w:tcPr>
           <w:p>
             <w:r>
-              <w:t>User selects to "Join a Game"</w:t>
+              <w:t>Player selects a game piece.</w:t>
             </w:r>
           </w:p>
         </w:tc>
@@ -7360,7 +7362,7 @@
           </w:tcPr>
           <w:p>
             <w:r>
-              <w:t>Application queries for Host game. Application joins Host game if available. User is taken to the Game Lobby state and promoted to client.</w:t>
+              <w:t>Application highlights selected piece.</w:t>
             </w:r>
           </w:p>
         </w:tc>
@@ -7407,7 +7409,7 @@
           </w:tcPr>
           <w:p>
             <w:r>
-              <w:t>Client waits for other players to connect and meet in the Game Lobby</w:t>
+              <w:t>Player clicks rotate button, if needed.</w:t>
             </w:r>
           </w:p>
         </w:tc>
@@ -7423,7 +7425,7 @@
           </w:tcPr>
           <w:p>
             <w:r>
-              <w:t>Application stays in standby.</w:t>
+              <w:t>Game piece is rotated 90 degrees.</w:t>
             </w:r>
           </w:p>
         </w:tc>
@@ -7470,7 +7472,7 @@
           </w:tcPr>
           <w:p>
             <w:r>
-              <w:t>Other players connect to the host game.</w:t>
+              <w:t>Player selects an empty ocean location.</w:t>
             </w:r>
           </w:p>
         </w:tc>
@@ -7486,7 +7488,7 @@
           </w:tcPr>
           <w:p>
             <w:r>
-              <w:t>Application displays a player has connected.</w:t>
+              <w:t>Application loads selected piece into the empty location on the game board. Application then checks if more game pieces are available. If yes; Repeat step 1. If no; move to step 4.</w:t>
             </w:r>
           </w:p>
         </w:tc>
@@ -7533,7 +7535,7 @@
           </w:tcPr>
           <w:p>
             <w:r>
-              <w:t>All players select a team.</w:t>
+              <w:t>Player selects the "Ready" button</w:t>
             </w:r>
           </w:p>
         </w:tc>
@@ -7549,7 +7551,7 @@
           </w:tcPr>
           <w:p>
             <w:r>
-              <w:t>Host server saves team configurations.</w:t>
+              <w:t>Application prevents any further actions from the player and sets the game board into a "Ready" state. The game board configuration is then transmitted to the host server.</w:t>
             </w:r>
           </w:p>
         </w:tc>
@@ -7596,7 +7598,7 @@
           </w:tcPr>
           <w:p>
             <w:r>
-              <w:t>All players select to start game</w:t>
+              <w:t>All Players have setup their game board and selected the "Ready" button</w:t>
             </w:r>
           </w:p>
         </w:tc>
@@ -7612,7 +7614,7 @@
           </w:tcPr>
           <w:p>
             <w:r>
-              <w:t>Host server confirms all configurations are set then transitions all players to Setup Gameboard state.</w:t>
+              <w:t>Host server initializes the Master Game Board and transitions all Players to the Live Gameplay state.</w:t>
             </w:r>
           </w:p>
         </w:tc>
@@ -7790,7 +7792,7 @@
           </w:tcPr>
           <w:p>
             <w:r>
-              <w:t>Client decides to leave hosted game.</w:t>
+              <w:t>Player tries to place a game piece on top of another game piece or out of bounds on the game board.</w:t>
             </w:r>
           </w:p>
         </w:tc>
@@ -7806,133 +7808,7 @@
           </w:tcPr>
           <w:p>
             <w:r>
-              <w:t>Application stays in standby.</w:t>
-            </w:r>
-          </w:p>
-        </w:tc>
-      </w:tr>
-      <w:tr>
-        <w:trPr>
-          <w:jc w:val="center"/>
-        </w:trPr>
-        <w:tc>
-          <w:tcPr>
-            <w:tcW w:w="1008" w:type="dxa"/>
-            <w:tcBorders>
-              <w:top w:val="single" w:sz="4" w:space="0" w:color="auto"/>
-              <w:left w:val="single" w:sz="4" w:space="0" w:color="auto"/>
-              <w:bottom w:val="single" w:sz="4" w:space="0" w:color="auto"/>
-              <w:right w:val="single" w:sz="4" w:space="0" w:color="auto"/>
-            </w:tcBorders>
-          </w:tcPr>
-          <w:p>
-            <w:pPr>
-              <w:rPr>
-                <w:b/>
-                <w:bCs/>
-              </w:rPr>
-            </w:pPr>
-            <w:r>
-              <w:rPr>
-                <w:b/>
-                <w:bCs/>
-              </w:rPr>
-              <w:t>2</w:t>
-            </w:r>
-          </w:p>
-        </w:tc>
-        <w:tc>
-          <w:tcPr>
-            <w:tcW w:w="3420" w:type="dxa"/>
-            <w:tcBorders>
-              <w:top w:val="single" w:sz="4" w:space="0" w:color="auto"/>
-              <w:left w:val="single" w:sz="4" w:space="0" w:color="auto"/>
-              <w:bottom w:val="single" w:sz="4" w:space="0" w:color="auto"/>
-              <w:right w:val="single" w:sz="4" w:space="0" w:color="auto"/>
-            </w:tcBorders>
-          </w:tcPr>
-          <w:p>
-            <w:r>
-              <w:t>Client selects "Leave Game" button.</w:t>
-            </w:r>
-          </w:p>
-        </w:tc>
-        <w:tc>
-          <w:tcPr>
-            <w:tcW w:w="4094" w:type="dxa"/>
-            <w:tcBorders>
-              <w:top w:val="single" w:sz="4" w:space="0" w:color="auto"/>
-              <w:left w:val="single" w:sz="4" w:space="0" w:color="auto"/>
-              <w:bottom w:val="single" w:sz="4" w:space="0" w:color="auto"/>
-              <w:right w:val="single" w:sz="4" w:space="0" w:color="auto"/>
-            </w:tcBorders>
-          </w:tcPr>
-          <w:p>
-            <w:r>
-              <w:t>Application prompts client to verify option.</w:t>
-            </w:r>
-          </w:p>
-        </w:tc>
-      </w:tr>
-      <w:tr>
-        <w:trPr>
-          <w:jc w:val="center"/>
-        </w:trPr>
-        <w:tc>
-          <w:tcPr>
-            <w:tcW w:w="1008" w:type="dxa"/>
-            <w:tcBorders>
-              <w:top w:val="single" w:sz="4" w:space="0" w:color="auto"/>
-              <w:left w:val="single" w:sz="4" w:space="0" w:color="auto"/>
-              <w:bottom w:val="single" w:sz="4" w:space="0" w:color="auto"/>
-              <w:right w:val="single" w:sz="4" w:space="0" w:color="auto"/>
-            </w:tcBorders>
-          </w:tcPr>
-          <w:p>
-            <w:pPr>
-              <w:rPr>
-                <w:b/>
-                <w:bCs/>
-              </w:rPr>
-            </w:pPr>
-            <w:r>
-              <w:rPr>
-                <w:b/>
-                <w:bCs/>
-              </w:rPr>
-              <w:t>3</w:t>
-            </w:r>
-          </w:p>
-        </w:tc>
-        <w:tc>
-          <w:tcPr>
-            <w:tcW w:w="3420" w:type="dxa"/>
-            <w:tcBorders>
-              <w:top w:val="single" w:sz="4" w:space="0" w:color="auto"/>
-              <w:left w:val="single" w:sz="4" w:space="0" w:color="auto"/>
-              <w:bottom w:val="single" w:sz="4" w:space="0" w:color="auto"/>
-              <w:right w:val="single" w:sz="4" w:space="0" w:color="auto"/>
-            </w:tcBorders>
-          </w:tcPr>
-          <w:p>
-            <w:r>
-              <w:t>Client selects "Yes" to cancellation prompt.</w:t>
-            </w:r>
-          </w:p>
-        </w:tc>
-        <w:tc>
-          <w:tcPr>
-            <w:tcW w:w="4094" w:type="dxa"/>
-            <w:tcBorders>
-              <w:top w:val="single" w:sz="4" w:space="0" w:color="auto"/>
-              <w:left w:val="single" w:sz="4" w:space="0" w:color="auto"/>
-              <w:bottom w:val="single" w:sz="4" w:space="0" w:color="auto"/>
-              <w:right w:val="single" w:sz="4" w:space="0" w:color="auto"/>
-            </w:tcBorders>
-          </w:tcPr>
-          <w:p>
-            <w:r>
-              <w:t>Application returns to the Start Screen state.</w:t>
+              <w:t>Application responds with an error prompt.</w:t>
             </w:r>
           </w:p>
         </w:tc>
@@ -8106,7 +7982,10 @@
           </w:tcPr>
           <w:p>
             <w:r>
-              <w:t>Client Bluetooth or Wifi connection is lost.</w:t>
+              <w:t>Host or Client Bluetooth</w:t>
+            </w:r>
+            <w:r>
+              <w:t xml:space="preserve"> connection is lost.</w:t>
             </w:r>
           </w:p>
         </w:tc>
@@ -8122,7 +8001,7 @@
           </w:tcPr>
           <w:p>
             <w:r>
-              <w:t>Application prompts an error prompt and returns to the Start Screen state.</w:t>
+              <w:t>Application prompts an error prompt and returns to the Start Screen state or Game Lobby state.</w:t>
             </w:r>
           </w:p>
         </w:tc>
@@ -8164,7 +8043,7 @@
         <w:pStyle w:val="Heading7"/>
       </w:pPr>
       <w:r>
-        <w:t>Setting Up Game Board</w:t>
+        <w:t>Live Gameplay</w:t>
       </w:r>
     </w:p>
     <w:p>
@@ -8245,7 +8124,7 @@
           </w:tcPr>
           <w:p>
             <w:r>
-              <w:t>Setting Up Game Board</w:t>
+              <w:t>Live Gameplay</w:t>
             </w:r>
           </w:p>
         </w:tc>
@@ -8293,7 +8172,7 @@
           </w:tcPr>
           <w:p>
             <w:r>
-              <w:t>To allow all players to setup their game board before starting the game.</w:t>
+              <w:t>To allow all players to now play the game.</w:t>
             </w:r>
           </w:p>
         </w:tc>
@@ -8440,15 +8319,7 @@
               <w:spacing w:after="160" w:line="259" w:lineRule="auto"/>
             </w:pPr>
             <w:r>
-              <w:t>Host and Clients have been assigned a team.</w:t>
-            </w:r>
-          </w:p>
-          <w:p>
-            <w:pPr>
-              <w:spacing w:after="160" w:line="259" w:lineRule="auto"/>
-            </w:pPr>
-            <w:r>
-              <w:t>All players have selected "Start Game" from the Game Lobby state.</w:t>
+              <w:t>Host and Clients have setup their game board and have selected the "Ready" button in the Setup Gameboard state.</w:t>
             </w:r>
           </w:p>
         </w:tc>
@@ -8496,7 +8367,7 @@
           </w:tcPr>
           <w:p>
             <w:r>
-              <w:t>All players are taken to the Live Gameplay state.</w:t>
+              <w:t>A team wins/loses and all players are taken to the End Game Lobby.</w:t>
             </w:r>
           </w:p>
         </w:tc>
@@ -8674,7 +8545,7 @@
           </w:tcPr>
           <w:p>
             <w:r>
-              <w:t>Player selects a game piece.</w:t>
+              <w:t xml:space="preserve">Player selects a square on the opponent's game board via touch screen to engage an attack. </w:t>
             </w:r>
           </w:p>
         </w:tc>
@@ -8690,7 +8561,7 @@
           </w:tcPr>
           <w:p>
             <w:r>
-              <w:t>Application highlights selected piece.</w:t>
+              <w:t>Application records the attack and sends the instructions to the Host Server.</w:t>
             </w:r>
           </w:p>
         </w:tc>
@@ -8737,7 +8608,7 @@
           </w:tcPr>
           <w:p>
             <w:r>
-              <w:t>Player clicks rotate button, if needed.</w:t>
+              <w:t>Player waits for all players to make their move. Each move is bound by a timer, all players will have to decide their move within the time restraint.</w:t>
             </w:r>
           </w:p>
         </w:tc>
@@ -8753,7 +8624,7 @@
           </w:tcPr>
           <w:p>
             <w:r>
-              <w:t>Game piece is rotated 90 degrees.</w:t>
+              <w:t>Application is in standby mode.</w:t>
             </w:r>
           </w:p>
         </w:tc>
@@ -8800,7 +8671,7 @@
           </w:tcPr>
           <w:p>
             <w:r>
-              <w:t>Player selects an empty ocean location.</w:t>
+              <w:t>Once all players have made their move and or the time restraint has expired.</w:t>
             </w:r>
           </w:p>
         </w:tc>
@@ -8816,7 +8687,7 @@
           </w:tcPr>
           <w:p>
             <w:r>
-              <w:t>Application loads selected piece into the empty location on the game board. Application then checks if more game pieces are available. If yes; Repeat step 1. If no; move to step 4.</w:t>
+              <w:t>The Host server will update the Master Game Board and send update instructions to all clients as well as initialize the game play animations for that round. If a team has been declared victorious; move to step 4. If no team has been declared victorious, repeat step 1.</w:t>
             </w:r>
           </w:p>
         </w:tc>
@@ -8863,7 +8734,7 @@
           </w:tcPr>
           <w:p>
             <w:r>
-              <w:t>Player selects the "Ready" button</w:t>
+              <w:t>Team has been declared victorious or defeated</w:t>
             </w:r>
           </w:p>
         </w:tc>
@@ -8879,75 +8750,13 @@
           </w:tcPr>
           <w:p>
             <w:r>
-              <w:t>Application prevents any further actions from the player and sets the game board into a "Ready" state. The game board configuration is then transmitted to the host server.</w:t>
-            </w:r>
-          </w:p>
-        </w:tc>
-      </w:tr>
-      <w:tr>
-        <w:trPr>
-          <w:jc w:val="center"/>
-        </w:trPr>
-        <w:tc>
-          <w:tcPr>
-            <w:tcW w:w="1008" w:type="dxa"/>
-            <w:tcBorders>
-              <w:top w:val="single" w:sz="4" w:space="0" w:color="auto"/>
-              <w:left w:val="single" w:sz="4" w:space="0" w:color="auto"/>
-              <w:bottom w:val="single" w:sz="4" w:space="0" w:color="auto"/>
-              <w:right w:val="single" w:sz="4" w:space="0" w:color="auto"/>
-            </w:tcBorders>
-          </w:tcPr>
-          <w:p>
-            <w:pPr>
-              <w:rPr>
-                <w:b/>
-                <w:bCs/>
-              </w:rPr>
-            </w:pPr>
-            <w:r>
-              <w:rPr>
-                <w:b/>
-                <w:bCs/>
-              </w:rPr>
-              <w:t>5</w:t>
-            </w:r>
-          </w:p>
-        </w:tc>
-        <w:tc>
-          <w:tcPr>
-            <w:tcW w:w="3420" w:type="dxa"/>
-            <w:tcBorders>
-              <w:top w:val="single" w:sz="4" w:space="0" w:color="auto"/>
-              <w:left w:val="single" w:sz="4" w:space="0" w:color="auto"/>
-              <w:bottom w:val="single" w:sz="4" w:space="0" w:color="auto"/>
-              <w:right w:val="single" w:sz="4" w:space="0" w:color="auto"/>
-            </w:tcBorders>
-          </w:tcPr>
-          <w:p>
-            <w:r>
-              <w:t>All Players have setup their game board and selected the "Ready" button</w:t>
-            </w:r>
-          </w:p>
-        </w:tc>
-        <w:tc>
-          <w:tcPr>
-            <w:tcW w:w="4094" w:type="dxa"/>
-            <w:tcBorders>
-              <w:top w:val="single" w:sz="4" w:space="0" w:color="auto"/>
-              <w:left w:val="single" w:sz="4" w:space="0" w:color="auto"/>
-              <w:bottom w:val="single" w:sz="4" w:space="0" w:color="auto"/>
-              <w:right w:val="single" w:sz="4" w:space="0" w:color="auto"/>
-            </w:tcBorders>
-          </w:tcPr>
-          <w:p>
-            <w:r>
-              <w:t>Host server initializes the Master Game Board and transitions all Players to the Live Gameplay state.</w:t>
+              <w:t>Application transitions to the End Game Lobby.</w:t>
             </w:r>
           </w:p>
         </w:tc>
       </w:tr>
     </w:tbl>
+    <w:p/>
     <w:p>
       <w:pPr>
         <w:pStyle w:val="Caption"/>
@@ -9104,7 +8913,6 @@
                 <w:b/>
                 <w:bCs/>
               </w:rPr>
-              <w:lastRenderedPageBreak/>
               <w:t>1</w:t>
             </w:r>
           </w:p>
@@ -9121,7 +8929,7 @@
           </w:tcPr>
           <w:p>
             <w:r>
-              <w:t>Player tries to place a game piece on top of another game piece or out of bounds on the game board.</w:t>
+              <w:t>Player tries to attack a preciously attacked square.</w:t>
             </w:r>
           </w:p>
         </w:tc>
@@ -9137,7 +8945,7 @@
           </w:tcPr>
           <w:p>
             <w:r>
-              <w:t>Application responds with an error prompt.</w:t>
+              <w:t>Application responds with a prompt stating the square has already been attacked.</w:t>
             </w:r>
           </w:p>
         </w:tc>
@@ -9311,7 +9119,7 @@
           </w:tcPr>
           <w:p>
             <w:r>
-              <w:t>Host or Client Bluetooth or Wifi connection is lost.</w:t>
+              <w:t>Host or Client Bluetooth connection is lost.</w:t>
             </w:r>
           </w:p>
         </w:tc>
@@ -9327,1232 +9135,12 @@
           </w:tcPr>
           <w:p>
             <w:r>
-              <w:t>Application prompts an error prompt and returns to the Start Screen state or Game Lobby state.</w:t>
+              <w:t>Application prompts an error prompt and returns to the Start Screen state.</w:t>
             </w:r>
           </w:p>
         </w:tc>
       </w:tr>
     </w:tbl>
-    <w:p>
-      <w:pPr>
-        <w:jc w:val="center"/>
-      </w:pPr>
-    </w:p>
-    <w:p>
-      <w:pPr>
-        <w:pStyle w:val="Caption"/>
-      </w:pPr>
-      <w:r>
-        <w:t xml:space="preserve">Figure </w:t>
-      </w:r>
-      <w:r>
-        <w:rPr>
-          <w:noProof/>
-        </w:rPr>
-        <w:t>3</w:t>
-      </w:r>
-      <w:r>
-        <w:t>: Process Diagram</w:t>
-      </w:r>
-    </w:p>
-    <w:p>
-      <w:pPr>
-        <w:pStyle w:val="Heading6"/>
-      </w:pPr>
-      <w:r>
-        <w:t>Gameplay</w:t>
-      </w:r>
-    </w:p>
-    <w:p>
-      <w:pPr>
-        <w:pStyle w:val="Heading7"/>
-      </w:pPr>
-      <w:r>
-        <w:t>Live Gameplay</w:t>
-      </w:r>
-    </w:p>
-    <w:p>
-      <w:pPr>
-        <w:pStyle w:val="Caption"/>
-      </w:pPr>
-      <w:r>
-        <w:t xml:space="preserve">Table </w:t>
-      </w:r>
-      <w:r>
-        <w:rPr>
-          <w:noProof/>
-        </w:rPr>
-        <w:t>3</w:t>
-      </w:r>
-      <w:r>
-        <w:t>: Process Description</w:t>
-      </w:r>
-    </w:p>
-    <w:tbl>
-      <w:tblPr>
-        <w:tblW w:w="0" w:type="auto"/>
-        <w:jc w:val="center"/>
-        <w:tblBorders>
-          <w:top w:val="single" w:sz="4" w:space="0" w:color="auto"/>
-          <w:left w:val="single" w:sz="4" w:space="0" w:color="auto"/>
-          <w:bottom w:val="single" w:sz="4" w:space="0" w:color="auto"/>
-          <w:right w:val="single" w:sz="4" w:space="0" w:color="auto"/>
-          <w:insideH w:val="single" w:sz="4" w:space="0" w:color="auto"/>
-          <w:insideV w:val="single" w:sz="4" w:space="0" w:color="auto"/>
-        </w:tblBorders>
-        <w:tblLook w:val="01E0" w:firstRow="1" w:lastRow="1" w:firstColumn="1" w:lastColumn="1" w:noHBand="0" w:noVBand="0"/>
-      </w:tblPr>
-      <w:tblGrid>
-        <w:gridCol w:w="1908"/>
-        <w:gridCol w:w="6614"/>
-      </w:tblGrid>
-      <w:tr>
-        <w:trPr>
-          <w:jc w:val="center"/>
-        </w:trPr>
-        <w:tc>
-          <w:tcPr>
-            <w:tcW w:w="1908" w:type="dxa"/>
-            <w:tcBorders>
-              <w:top w:val="single" w:sz="4" w:space="0" w:color="auto"/>
-              <w:left w:val="single" w:sz="4" w:space="0" w:color="auto"/>
-              <w:bottom w:val="single" w:sz="4" w:space="0" w:color="auto"/>
-              <w:right w:val="single" w:sz="4" w:space="0" w:color="auto"/>
-            </w:tcBorders>
-            <w:shd w:val="clear" w:color="auto" w:fill="D9D9D9" w:themeFill="background1" w:themeFillShade="D9"/>
-          </w:tcPr>
-          <w:p>
-            <w:pPr>
-              <w:rPr>
-                <w:b/>
-                <w:bCs/>
-              </w:rPr>
-            </w:pPr>
-            <w:r>
-              <w:rPr>
-                <w:b/>
-                <w:bCs/>
-              </w:rPr>
-              <w:t>Identifier</w:t>
-            </w:r>
-          </w:p>
-        </w:tc>
-        <w:tc>
-          <w:tcPr>
-            <w:tcW w:w="6614" w:type="dxa"/>
-            <w:tcBorders>
-              <w:top w:val="single" w:sz="4" w:space="0" w:color="auto"/>
-              <w:left w:val="single" w:sz="4" w:space="0" w:color="auto"/>
-              <w:bottom w:val="single" w:sz="4" w:space="0" w:color="auto"/>
-              <w:right w:val="single" w:sz="4" w:space="0" w:color="auto"/>
-            </w:tcBorders>
-          </w:tcPr>
-          <w:p>
-            <w:r>
-              <w:t>Live Gameplay</w:t>
-            </w:r>
-          </w:p>
-        </w:tc>
-      </w:tr>
-      <w:tr>
-        <w:trPr>
-          <w:jc w:val="center"/>
-        </w:trPr>
-        <w:tc>
-          <w:tcPr>
-            <w:tcW w:w="1908" w:type="dxa"/>
-            <w:tcBorders>
-              <w:top w:val="single" w:sz="4" w:space="0" w:color="auto"/>
-              <w:left w:val="single" w:sz="4" w:space="0" w:color="auto"/>
-              <w:bottom w:val="single" w:sz="4" w:space="0" w:color="auto"/>
-              <w:right w:val="single" w:sz="4" w:space="0" w:color="auto"/>
-            </w:tcBorders>
-            <w:shd w:val="clear" w:color="auto" w:fill="D9D9D9" w:themeFill="background1" w:themeFillShade="D9"/>
-          </w:tcPr>
-          <w:p>
-            <w:pPr>
-              <w:rPr>
-                <w:b/>
-                <w:bCs/>
-              </w:rPr>
-            </w:pPr>
-            <w:r>
-              <w:rPr>
-                <w:b/>
-                <w:bCs/>
-              </w:rPr>
-              <w:t>Purpose</w:t>
-            </w:r>
-          </w:p>
-        </w:tc>
-        <w:tc>
-          <w:tcPr>
-            <w:tcW w:w="6614" w:type="dxa"/>
-            <w:tcBorders>
-              <w:top w:val="single" w:sz="4" w:space="0" w:color="auto"/>
-              <w:left w:val="single" w:sz="4" w:space="0" w:color="auto"/>
-              <w:bottom w:val="single" w:sz="4" w:space="0" w:color="auto"/>
-              <w:right w:val="single" w:sz="4" w:space="0" w:color="auto"/>
-            </w:tcBorders>
-          </w:tcPr>
-          <w:p>
-            <w:r>
-              <w:t>To allow all players to now play the game.</w:t>
-            </w:r>
-          </w:p>
-        </w:tc>
-      </w:tr>
-      <w:tr>
-        <w:trPr>
-          <w:jc w:val="center"/>
-        </w:trPr>
-        <w:tc>
-          <w:tcPr>
-            <w:tcW w:w="1908" w:type="dxa"/>
-            <w:tcBorders>
-              <w:top w:val="single" w:sz="4" w:space="0" w:color="auto"/>
-              <w:left w:val="single" w:sz="4" w:space="0" w:color="auto"/>
-              <w:bottom w:val="single" w:sz="4" w:space="0" w:color="auto"/>
-              <w:right w:val="single" w:sz="4" w:space="0" w:color="auto"/>
-            </w:tcBorders>
-            <w:shd w:val="clear" w:color="auto" w:fill="D9D9D9" w:themeFill="background1" w:themeFillShade="D9"/>
-          </w:tcPr>
-          <w:p>
-            <w:pPr>
-              <w:rPr>
-                <w:b/>
-                <w:bCs/>
-              </w:rPr>
-            </w:pPr>
-            <w:r>
-              <w:rPr>
-                <w:b/>
-                <w:bCs/>
-              </w:rPr>
-              <w:t>Requirements</w:t>
-            </w:r>
-          </w:p>
-        </w:tc>
-        <w:tc>
-          <w:tcPr>
-            <w:tcW w:w="6614" w:type="dxa"/>
-            <w:tcBorders>
-              <w:top w:val="single" w:sz="4" w:space="0" w:color="auto"/>
-              <w:left w:val="single" w:sz="4" w:space="0" w:color="auto"/>
-              <w:bottom w:val="single" w:sz="4" w:space="0" w:color="auto"/>
-              <w:right w:val="single" w:sz="4" w:space="0" w:color="auto"/>
-            </w:tcBorders>
-          </w:tcPr>
-          <w:p>
-            <w:r>
-              <w:t>Touch activated GUI</w:t>
-            </w:r>
-          </w:p>
-        </w:tc>
-      </w:tr>
-      <w:tr>
-        <w:trPr>
-          <w:jc w:val="center"/>
-        </w:trPr>
-        <w:tc>
-          <w:tcPr>
-            <w:tcW w:w="1908" w:type="dxa"/>
-            <w:tcBorders>
-              <w:top w:val="single" w:sz="4" w:space="0" w:color="auto"/>
-              <w:left w:val="single" w:sz="4" w:space="0" w:color="auto"/>
-              <w:bottom w:val="single" w:sz="4" w:space="0" w:color="auto"/>
-              <w:right w:val="single" w:sz="4" w:space="0" w:color="auto"/>
-            </w:tcBorders>
-            <w:shd w:val="clear" w:color="auto" w:fill="D9D9D9" w:themeFill="background1" w:themeFillShade="D9"/>
-          </w:tcPr>
-          <w:p>
-            <w:pPr>
-              <w:rPr>
-                <w:b/>
-                <w:bCs/>
-              </w:rPr>
-            </w:pPr>
-            <w:r>
-              <w:rPr>
-                <w:b/>
-                <w:bCs/>
-              </w:rPr>
-              <w:t>Development Risks</w:t>
-            </w:r>
-          </w:p>
-        </w:tc>
-        <w:tc>
-          <w:tcPr>
-            <w:tcW w:w="6614" w:type="dxa"/>
-            <w:tcBorders>
-              <w:top w:val="single" w:sz="4" w:space="0" w:color="auto"/>
-              <w:left w:val="single" w:sz="4" w:space="0" w:color="auto"/>
-              <w:bottom w:val="single" w:sz="4" w:space="0" w:color="auto"/>
-              <w:right w:val="single" w:sz="4" w:space="0" w:color="auto"/>
-            </w:tcBorders>
-          </w:tcPr>
-          <w:p>
-            <w:r>
-              <w:t>High Priority</w:t>
-            </w:r>
-          </w:p>
-        </w:tc>
-      </w:tr>
-      <w:tr>
-        <w:trPr>
-          <w:jc w:val="center"/>
-        </w:trPr>
-        <w:tc>
-          <w:tcPr>
-            <w:tcW w:w="1908" w:type="dxa"/>
-            <w:tcBorders>
-              <w:top w:val="single" w:sz="4" w:space="0" w:color="auto"/>
-              <w:left w:val="single" w:sz="4" w:space="0" w:color="auto"/>
-              <w:bottom w:val="single" w:sz="4" w:space="0" w:color="auto"/>
-              <w:right w:val="single" w:sz="4" w:space="0" w:color="auto"/>
-            </w:tcBorders>
-            <w:shd w:val="clear" w:color="auto" w:fill="D9D9D9" w:themeFill="background1" w:themeFillShade="D9"/>
-          </w:tcPr>
-          <w:p>
-            <w:pPr>
-              <w:rPr>
-                <w:b/>
-                <w:bCs/>
-              </w:rPr>
-            </w:pPr>
-            <w:r>
-              <w:rPr>
-                <w:b/>
-                <w:bCs/>
-              </w:rPr>
-              <w:t>Pre-conditions</w:t>
-            </w:r>
-          </w:p>
-        </w:tc>
-        <w:tc>
-          <w:tcPr>
-            <w:tcW w:w="6614" w:type="dxa"/>
-            <w:tcBorders>
-              <w:top w:val="single" w:sz="4" w:space="0" w:color="auto"/>
-              <w:left w:val="single" w:sz="4" w:space="0" w:color="auto"/>
-              <w:bottom w:val="single" w:sz="4" w:space="0" w:color="auto"/>
-              <w:right w:val="single" w:sz="4" w:space="0" w:color="auto"/>
-            </w:tcBorders>
-          </w:tcPr>
-          <w:p>
-            <w:pPr>
-              <w:spacing w:after="160" w:line="259" w:lineRule="auto"/>
-            </w:pPr>
-            <w:r>
-              <w:t>Host and Clients have setup their game board and have selected the "Ready" button in the Setup Gameboard state.</w:t>
-            </w:r>
-          </w:p>
-        </w:tc>
-      </w:tr>
-      <w:tr>
-        <w:trPr>
-          <w:jc w:val="center"/>
-        </w:trPr>
-        <w:tc>
-          <w:tcPr>
-            <w:tcW w:w="1908" w:type="dxa"/>
-            <w:tcBorders>
-              <w:top w:val="single" w:sz="4" w:space="0" w:color="auto"/>
-              <w:left w:val="single" w:sz="4" w:space="0" w:color="auto"/>
-              <w:bottom w:val="single" w:sz="4" w:space="0" w:color="auto"/>
-              <w:right w:val="single" w:sz="4" w:space="0" w:color="auto"/>
-            </w:tcBorders>
-            <w:shd w:val="clear" w:color="auto" w:fill="D9D9D9" w:themeFill="background1" w:themeFillShade="D9"/>
-          </w:tcPr>
-          <w:p>
-            <w:pPr>
-              <w:rPr>
-                <w:b/>
-                <w:bCs/>
-              </w:rPr>
-            </w:pPr>
-            <w:r>
-              <w:rPr>
-                <w:b/>
-                <w:bCs/>
-              </w:rPr>
-              <w:t>Post-conditions</w:t>
-            </w:r>
-          </w:p>
-        </w:tc>
-        <w:tc>
-          <w:tcPr>
-            <w:tcW w:w="6614" w:type="dxa"/>
-            <w:tcBorders>
-              <w:top w:val="single" w:sz="4" w:space="0" w:color="auto"/>
-              <w:left w:val="single" w:sz="4" w:space="0" w:color="auto"/>
-              <w:bottom w:val="single" w:sz="4" w:space="0" w:color="auto"/>
-              <w:right w:val="single" w:sz="4" w:space="0" w:color="auto"/>
-            </w:tcBorders>
-          </w:tcPr>
-          <w:p>
-            <w:r>
-              <w:t>A team wins/loses and all players are taken to the End Game Lobby.</w:t>
-            </w:r>
-          </w:p>
-        </w:tc>
-      </w:tr>
-    </w:tbl>
-    <w:p>
-      <w:pPr>
-        <w:jc w:val="center"/>
-      </w:pPr>
-    </w:p>
-    <w:p>
-      <w:pPr>
-        <w:pStyle w:val="Caption"/>
-      </w:pPr>
-      <w:r>
-        <w:t xml:space="preserve">Table </w:t>
-      </w:r>
-      <w:r>
-        <w:rPr>
-          <w:noProof/>
-        </w:rPr>
-        <w:t>4</w:t>
-      </w:r>
-      <w:r>
-        <w:t>: Typical Course of Action</w:t>
-      </w:r>
-    </w:p>
-    <w:tbl>
-      <w:tblPr>
-        <w:tblW w:w="0" w:type="auto"/>
-        <w:jc w:val="center"/>
-        <w:tblBorders>
-          <w:top w:val="single" w:sz="4" w:space="0" w:color="auto"/>
-          <w:left w:val="single" w:sz="4" w:space="0" w:color="auto"/>
-          <w:bottom w:val="single" w:sz="4" w:space="0" w:color="auto"/>
-          <w:right w:val="single" w:sz="4" w:space="0" w:color="auto"/>
-          <w:insideH w:val="single" w:sz="4" w:space="0" w:color="auto"/>
-          <w:insideV w:val="single" w:sz="4" w:space="0" w:color="auto"/>
-        </w:tblBorders>
-        <w:tblLook w:val="01E0" w:firstRow="1" w:lastRow="1" w:firstColumn="1" w:lastColumn="1" w:noHBand="0" w:noVBand="0"/>
-      </w:tblPr>
-      <w:tblGrid>
-        <w:gridCol w:w="1008"/>
-        <w:gridCol w:w="3420"/>
-        <w:gridCol w:w="4094"/>
-      </w:tblGrid>
-      <w:tr>
-        <w:trPr>
-          <w:jc w:val="center"/>
-        </w:trPr>
-        <w:tc>
-          <w:tcPr>
-            <w:tcW w:w="1008" w:type="dxa"/>
-            <w:tcBorders>
-              <w:top w:val="single" w:sz="4" w:space="0" w:color="auto"/>
-              <w:left w:val="single" w:sz="4" w:space="0" w:color="auto"/>
-              <w:bottom w:val="single" w:sz="4" w:space="0" w:color="auto"/>
-              <w:right w:val="single" w:sz="4" w:space="0" w:color="auto"/>
-            </w:tcBorders>
-            <w:shd w:val="clear" w:color="auto" w:fill="D9D9D9" w:themeFill="background1" w:themeFillShade="D9"/>
-          </w:tcPr>
-          <w:p>
-            <w:pPr>
-              <w:jc w:val="center"/>
-              <w:rPr>
-                <w:b/>
-                <w:bCs/>
-              </w:rPr>
-            </w:pPr>
-            <w:r>
-              <w:rPr>
-                <w:b/>
-                <w:bCs/>
-              </w:rPr>
-              <w:t>Seq#</w:t>
-            </w:r>
-          </w:p>
-        </w:tc>
-        <w:tc>
-          <w:tcPr>
-            <w:tcW w:w="3420" w:type="dxa"/>
-            <w:tcBorders>
-              <w:top w:val="single" w:sz="4" w:space="0" w:color="auto"/>
-              <w:left w:val="single" w:sz="4" w:space="0" w:color="auto"/>
-              <w:bottom w:val="single" w:sz="4" w:space="0" w:color="auto"/>
-              <w:right w:val="single" w:sz="4" w:space="0" w:color="auto"/>
-            </w:tcBorders>
-            <w:shd w:val="clear" w:color="auto" w:fill="D9D9D9" w:themeFill="background1" w:themeFillShade="D9"/>
-          </w:tcPr>
-          <w:p>
-            <w:pPr>
-              <w:jc w:val="center"/>
-              <w:rPr>
-                <w:b/>
-                <w:bCs/>
-              </w:rPr>
-            </w:pPr>
-            <w:r>
-              <w:rPr>
-                <w:b/>
-                <w:bCs/>
-              </w:rPr>
-              <w:t>Actor’s Action</w:t>
-            </w:r>
-          </w:p>
-        </w:tc>
-        <w:tc>
-          <w:tcPr>
-            <w:tcW w:w="4094" w:type="dxa"/>
-            <w:tcBorders>
-              <w:top w:val="single" w:sz="4" w:space="0" w:color="auto"/>
-              <w:left w:val="single" w:sz="4" w:space="0" w:color="auto"/>
-              <w:bottom w:val="single" w:sz="4" w:space="0" w:color="auto"/>
-              <w:right w:val="single" w:sz="4" w:space="0" w:color="auto"/>
-            </w:tcBorders>
-            <w:shd w:val="clear" w:color="auto" w:fill="D9D9D9" w:themeFill="background1" w:themeFillShade="D9"/>
-          </w:tcPr>
-          <w:p>
-            <w:pPr>
-              <w:jc w:val="center"/>
-              <w:rPr>
-                <w:b/>
-                <w:bCs/>
-              </w:rPr>
-            </w:pPr>
-            <w:r>
-              <w:rPr>
-                <w:b/>
-                <w:bCs/>
-              </w:rPr>
-              <w:t>System’s Response</w:t>
-            </w:r>
-          </w:p>
-        </w:tc>
-      </w:tr>
-      <w:tr>
-        <w:trPr>
-          <w:jc w:val="center"/>
-        </w:trPr>
-        <w:tc>
-          <w:tcPr>
-            <w:tcW w:w="1008" w:type="dxa"/>
-            <w:tcBorders>
-              <w:top w:val="single" w:sz="4" w:space="0" w:color="auto"/>
-              <w:left w:val="single" w:sz="4" w:space="0" w:color="auto"/>
-              <w:bottom w:val="single" w:sz="4" w:space="0" w:color="auto"/>
-              <w:right w:val="single" w:sz="4" w:space="0" w:color="auto"/>
-            </w:tcBorders>
-          </w:tcPr>
-          <w:p>
-            <w:pPr>
-              <w:rPr>
-                <w:b/>
-                <w:bCs/>
-              </w:rPr>
-            </w:pPr>
-            <w:r>
-              <w:rPr>
-                <w:b/>
-                <w:bCs/>
-              </w:rPr>
-              <w:t>1</w:t>
-            </w:r>
-          </w:p>
-        </w:tc>
-        <w:tc>
-          <w:tcPr>
-            <w:tcW w:w="3420" w:type="dxa"/>
-            <w:tcBorders>
-              <w:top w:val="single" w:sz="4" w:space="0" w:color="auto"/>
-              <w:left w:val="single" w:sz="4" w:space="0" w:color="auto"/>
-              <w:bottom w:val="single" w:sz="4" w:space="0" w:color="auto"/>
-              <w:right w:val="single" w:sz="4" w:space="0" w:color="auto"/>
-            </w:tcBorders>
-          </w:tcPr>
-          <w:p>
-            <w:r>
-              <w:t xml:space="preserve">Player selects a square on the opponent's game board via touch screen to engage an attack. </w:t>
-            </w:r>
-          </w:p>
-        </w:tc>
-        <w:tc>
-          <w:tcPr>
-            <w:tcW w:w="4094" w:type="dxa"/>
-            <w:tcBorders>
-              <w:top w:val="single" w:sz="4" w:space="0" w:color="auto"/>
-              <w:left w:val="single" w:sz="4" w:space="0" w:color="auto"/>
-              <w:bottom w:val="single" w:sz="4" w:space="0" w:color="auto"/>
-              <w:right w:val="single" w:sz="4" w:space="0" w:color="auto"/>
-            </w:tcBorders>
-          </w:tcPr>
-          <w:p>
-            <w:r>
-              <w:t>Application records the attack and sends the instructions to the Host Server.</w:t>
-            </w:r>
-          </w:p>
-        </w:tc>
-      </w:tr>
-      <w:tr>
-        <w:trPr>
-          <w:jc w:val="center"/>
-        </w:trPr>
-        <w:tc>
-          <w:tcPr>
-            <w:tcW w:w="1008" w:type="dxa"/>
-            <w:tcBorders>
-              <w:top w:val="single" w:sz="4" w:space="0" w:color="auto"/>
-              <w:left w:val="single" w:sz="4" w:space="0" w:color="auto"/>
-              <w:bottom w:val="single" w:sz="4" w:space="0" w:color="auto"/>
-              <w:right w:val="single" w:sz="4" w:space="0" w:color="auto"/>
-            </w:tcBorders>
-          </w:tcPr>
-          <w:p>
-            <w:pPr>
-              <w:rPr>
-                <w:b/>
-                <w:bCs/>
-              </w:rPr>
-            </w:pPr>
-            <w:r>
-              <w:rPr>
-                <w:b/>
-                <w:bCs/>
-              </w:rPr>
-              <w:t>2</w:t>
-            </w:r>
-          </w:p>
-        </w:tc>
-        <w:tc>
-          <w:tcPr>
-            <w:tcW w:w="3420" w:type="dxa"/>
-            <w:tcBorders>
-              <w:top w:val="single" w:sz="4" w:space="0" w:color="auto"/>
-              <w:left w:val="single" w:sz="4" w:space="0" w:color="auto"/>
-              <w:bottom w:val="single" w:sz="4" w:space="0" w:color="auto"/>
-              <w:right w:val="single" w:sz="4" w:space="0" w:color="auto"/>
-            </w:tcBorders>
-          </w:tcPr>
-          <w:p>
-            <w:r>
-              <w:t>Player waits for all players to make their move. Each move is bound by a timer, all players will have to decide their move within the time restraint.</w:t>
-            </w:r>
-          </w:p>
-        </w:tc>
-        <w:tc>
-          <w:tcPr>
-            <w:tcW w:w="4094" w:type="dxa"/>
-            <w:tcBorders>
-              <w:top w:val="single" w:sz="4" w:space="0" w:color="auto"/>
-              <w:left w:val="single" w:sz="4" w:space="0" w:color="auto"/>
-              <w:bottom w:val="single" w:sz="4" w:space="0" w:color="auto"/>
-              <w:right w:val="single" w:sz="4" w:space="0" w:color="auto"/>
-            </w:tcBorders>
-          </w:tcPr>
-          <w:p>
-            <w:r>
-              <w:t>Application is in standby mode.</w:t>
-            </w:r>
-          </w:p>
-        </w:tc>
-      </w:tr>
-      <w:tr>
-        <w:trPr>
-          <w:jc w:val="center"/>
-        </w:trPr>
-        <w:tc>
-          <w:tcPr>
-            <w:tcW w:w="1008" w:type="dxa"/>
-            <w:tcBorders>
-              <w:top w:val="single" w:sz="4" w:space="0" w:color="auto"/>
-              <w:left w:val="single" w:sz="4" w:space="0" w:color="auto"/>
-              <w:bottom w:val="single" w:sz="4" w:space="0" w:color="auto"/>
-              <w:right w:val="single" w:sz="4" w:space="0" w:color="auto"/>
-            </w:tcBorders>
-          </w:tcPr>
-          <w:p>
-            <w:pPr>
-              <w:rPr>
-                <w:b/>
-                <w:bCs/>
-              </w:rPr>
-            </w:pPr>
-            <w:r>
-              <w:rPr>
-                <w:b/>
-                <w:bCs/>
-              </w:rPr>
-              <w:lastRenderedPageBreak/>
-              <w:t>3</w:t>
-            </w:r>
-          </w:p>
-        </w:tc>
-        <w:tc>
-          <w:tcPr>
-            <w:tcW w:w="3420" w:type="dxa"/>
-            <w:tcBorders>
-              <w:top w:val="single" w:sz="4" w:space="0" w:color="auto"/>
-              <w:left w:val="single" w:sz="4" w:space="0" w:color="auto"/>
-              <w:bottom w:val="single" w:sz="4" w:space="0" w:color="auto"/>
-              <w:right w:val="single" w:sz="4" w:space="0" w:color="auto"/>
-            </w:tcBorders>
-          </w:tcPr>
-          <w:p>
-            <w:r>
-              <w:t>Once all players have made their move and or the time restraint has expired.</w:t>
-            </w:r>
-          </w:p>
-        </w:tc>
-        <w:tc>
-          <w:tcPr>
-            <w:tcW w:w="4094" w:type="dxa"/>
-            <w:tcBorders>
-              <w:top w:val="single" w:sz="4" w:space="0" w:color="auto"/>
-              <w:left w:val="single" w:sz="4" w:space="0" w:color="auto"/>
-              <w:bottom w:val="single" w:sz="4" w:space="0" w:color="auto"/>
-              <w:right w:val="single" w:sz="4" w:space="0" w:color="auto"/>
-            </w:tcBorders>
-          </w:tcPr>
-          <w:p>
-            <w:r>
-              <w:t>The Host server will update the Master Game Board and send update instructions to all clients as well as initialize the game play animations for that round. If a team has been declared victorious; move to step 4. If no team has been declared victorious, repeat step 1.</w:t>
-            </w:r>
-          </w:p>
-        </w:tc>
-      </w:tr>
-      <w:tr>
-        <w:trPr>
-          <w:jc w:val="center"/>
-        </w:trPr>
-        <w:tc>
-          <w:tcPr>
-            <w:tcW w:w="1008" w:type="dxa"/>
-            <w:tcBorders>
-              <w:top w:val="single" w:sz="4" w:space="0" w:color="auto"/>
-              <w:left w:val="single" w:sz="4" w:space="0" w:color="auto"/>
-              <w:bottom w:val="single" w:sz="4" w:space="0" w:color="auto"/>
-              <w:right w:val="single" w:sz="4" w:space="0" w:color="auto"/>
-            </w:tcBorders>
-          </w:tcPr>
-          <w:p>
-            <w:pPr>
-              <w:rPr>
-                <w:b/>
-                <w:bCs/>
-              </w:rPr>
-            </w:pPr>
-            <w:r>
-              <w:rPr>
-                <w:b/>
-                <w:bCs/>
-              </w:rPr>
-              <w:t>4</w:t>
-            </w:r>
-          </w:p>
-        </w:tc>
-        <w:tc>
-          <w:tcPr>
-            <w:tcW w:w="3420" w:type="dxa"/>
-            <w:tcBorders>
-              <w:top w:val="single" w:sz="4" w:space="0" w:color="auto"/>
-              <w:left w:val="single" w:sz="4" w:space="0" w:color="auto"/>
-              <w:bottom w:val="single" w:sz="4" w:space="0" w:color="auto"/>
-              <w:right w:val="single" w:sz="4" w:space="0" w:color="auto"/>
-            </w:tcBorders>
-          </w:tcPr>
-          <w:p>
-            <w:r>
-              <w:t>Team has been declared victorious or defeated</w:t>
-            </w:r>
-          </w:p>
-        </w:tc>
-        <w:tc>
-          <w:tcPr>
-            <w:tcW w:w="4094" w:type="dxa"/>
-            <w:tcBorders>
-              <w:top w:val="single" w:sz="4" w:space="0" w:color="auto"/>
-              <w:left w:val="single" w:sz="4" w:space="0" w:color="auto"/>
-              <w:bottom w:val="single" w:sz="4" w:space="0" w:color="auto"/>
-              <w:right w:val="single" w:sz="4" w:space="0" w:color="auto"/>
-            </w:tcBorders>
-          </w:tcPr>
-          <w:p>
-            <w:r>
-              <w:t>Application transitions to the End Game Lobby.</w:t>
-            </w:r>
-          </w:p>
-        </w:tc>
-      </w:tr>
-    </w:tbl>
-    <w:p/>
-    <w:p>
-      <w:pPr>
-        <w:pStyle w:val="Caption"/>
-      </w:pPr>
-    </w:p>
-    <w:p>
-      <w:pPr>
-        <w:pStyle w:val="Caption"/>
-      </w:pPr>
-      <w:r>
-        <w:t xml:space="preserve">Table </w:t>
-      </w:r>
-      <w:r>
-        <w:rPr>
-          <w:noProof/>
-        </w:rPr>
-        <w:t>5</w:t>
-      </w:r>
-      <w:r>
-        <w:t>: Alternate Course of Action</w:t>
-      </w:r>
-    </w:p>
-    <w:tbl>
-      <w:tblPr>
-        <w:tblW w:w="0" w:type="auto"/>
-        <w:jc w:val="center"/>
-        <w:tblBorders>
-          <w:top w:val="single" w:sz="4" w:space="0" w:color="auto"/>
-          <w:left w:val="single" w:sz="4" w:space="0" w:color="auto"/>
-          <w:bottom w:val="single" w:sz="4" w:space="0" w:color="auto"/>
-          <w:right w:val="single" w:sz="4" w:space="0" w:color="auto"/>
-          <w:insideH w:val="single" w:sz="4" w:space="0" w:color="auto"/>
-          <w:insideV w:val="single" w:sz="4" w:space="0" w:color="auto"/>
-        </w:tblBorders>
-        <w:tblLook w:val="01E0" w:firstRow="1" w:lastRow="1" w:firstColumn="1" w:lastColumn="1" w:noHBand="0" w:noVBand="0"/>
-      </w:tblPr>
-      <w:tblGrid>
-        <w:gridCol w:w="1008"/>
-        <w:gridCol w:w="3420"/>
-        <w:gridCol w:w="4094"/>
-      </w:tblGrid>
-      <w:tr>
-        <w:trPr>
-          <w:jc w:val="center"/>
-        </w:trPr>
-        <w:tc>
-          <w:tcPr>
-            <w:tcW w:w="1008" w:type="dxa"/>
-            <w:tcBorders>
-              <w:top w:val="single" w:sz="4" w:space="0" w:color="auto"/>
-              <w:left w:val="single" w:sz="4" w:space="0" w:color="auto"/>
-              <w:bottom w:val="single" w:sz="4" w:space="0" w:color="auto"/>
-              <w:right w:val="single" w:sz="4" w:space="0" w:color="auto"/>
-            </w:tcBorders>
-            <w:shd w:val="clear" w:color="auto" w:fill="D9D9D9" w:themeFill="background1" w:themeFillShade="D9"/>
-          </w:tcPr>
-          <w:p>
-            <w:pPr>
-              <w:jc w:val="center"/>
-              <w:rPr>
-                <w:b/>
-                <w:bCs/>
-              </w:rPr>
-            </w:pPr>
-            <w:r>
-              <w:rPr>
-                <w:b/>
-                <w:bCs/>
-              </w:rPr>
-              <w:t>Seq#</w:t>
-            </w:r>
-          </w:p>
-        </w:tc>
-        <w:tc>
-          <w:tcPr>
-            <w:tcW w:w="3420" w:type="dxa"/>
-            <w:tcBorders>
-              <w:top w:val="single" w:sz="4" w:space="0" w:color="auto"/>
-              <w:left w:val="single" w:sz="4" w:space="0" w:color="auto"/>
-              <w:bottom w:val="single" w:sz="4" w:space="0" w:color="auto"/>
-              <w:right w:val="single" w:sz="4" w:space="0" w:color="auto"/>
-            </w:tcBorders>
-            <w:shd w:val="clear" w:color="auto" w:fill="D9D9D9" w:themeFill="background1" w:themeFillShade="D9"/>
-          </w:tcPr>
-          <w:p>
-            <w:pPr>
-              <w:jc w:val="center"/>
-              <w:rPr>
-                <w:b/>
-                <w:bCs/>
-              </w:rPr>
-            </w:pPr>
-            <w:r>
-              <w:rPr>
-                <w:b/>
-                <w:bCs/>
-              </w:rPr>
-              <w:t>Actor’s Action</w:t>
-            </w:r>
-          </w:p>
-        </w:tc>
-        <w:tc>
-          <w:tcPr>
-            <w:tcW w:w="4094" w:type="dxa"/>
-            <w:tcBorders>
-              <w:top w:val="single" w:sz="4" w:space="0" w:color="auto"/>
-              <w:left w:val="single" w:sz="4" w:space="0" w:color="auto"/>
-              <w:bottom w:val="single" w:sz="4" w:space="0" w:color="auto"/>
-              <w:right w:val="single" w:sz="4" w:space="0" w:color="auto"/>
-            </w:tcBorders>
-            <w:shd w:val="clear" w:color="auto" w:fill="D9D9D9" w:themeFill="background1" w:themeFillShade="D9"/>
-          </w:tcPr>
-          <w:p>
-            <w:pPr>
-              <w:jc w:val="center"/>
-              <w:rPr>
-                <w:b/>
-                <w:bCs/>
-              </w:rPr>
-            </w:pPr>
-            <w:r>
-              <w:rPr>
-                <w:b/>
-                <w:bCs/>
-              </w:rPr>
-              <w:t>System’s Response</w:t>
-            </w:r>
-          </w:p>
-        </w:tc>
-      </w:tr>
-      <w:tr>
-        <w:trPr>
-          <w:jc w:val="center"/>
-        </w:trPr>
-        <w:tc>
-          <w:tcPr>
-            <w:tcW w:w="1008" w:type="dxa"/>
-            <w:tcBorders>
-              <w:top w:val="single" w:sz="4" w:space="0" w:color="auto"/>
-              <w:left w:val="single" w:sz="4" w:space="0" w:color="auto"/>
-              <w:bottom w:val="single" w:sz="4" w:space="0" w:color="auto"/>
-              <w:right w:val="single" w:sz="4" w:space="0" w:color="auto"/>
-            </w:tcBorders>
-          </w:tcPr>
-          <w:p>
-            <w:pPr>
-              <w:rPr>
-                <w:b/>
-                <w:bCs/>
-              </w:rPr>
-            </w:pPr>
-            <w:r>
-              <w:rPr>
-                <w:b/>
-                <w:bCs/>
-              </w:rPr>
-              <w:t>1</w:t>
-            </w:r>
-          </w:p>
-        </w:tc>
-        <w:tc>
-          <w:tcPr>
-            <w:tcW w:w="3420" w:type="dxa"/>
-            <w:tcBorders>
-              <w:top w:val="single" w:sz="4" w:space="0" w:color="auto"/>
-              <w:left w:val="single" w:sz="4" w:space="0" w:color="auto"/>
-              <w:bottom w:val="single" w:sz="4" w:space="0" w:color="auto"/>
-              <w:right w:val="single" w:sz="4" w:space="0" w:color="auto"/>
-            </w:tcBorders>
-          </w:tcPr>
-          <w:p>
-            <w:r>
-              <w:t>Player tries to attack a preciously attacked square.</w:t>
-            </w:r>
-          </w:p>
-        </w:tc>
-        <w:tc>
-          <w:tcPr>
-            <w:tcW w:w="4094" w:type="dxa"/>
-            <w:tcBorders>
-              <w:top w:val="single" w:sz="4" w:space="0" w:color="auto"/>
-              <w:left w:val="single" w:sz="4" w:space="0" w:color="auto"/>
-              <w:bottom w:val="single" w:sz="4" w:space="0" w:color="auto"/>
-              <w:right w:val="single" w:sz="4" w:space="0" w:color="auto"/>
-            </w:tcBorders>
-          </w:tcPr>
-          <w:p>
-            <w:r>
-              <w:t>Application responds with a prompt stating the square has already been attacked.</w:t>
-            </w:r>
-          </w:p>
-        </w:tc>
-      </w:tr>
-    </w:tbl>
-    <w:p/>
-    <w:p>
-      <w:pPr>
-        <w:pStyle w:val="Caption"/>
-      </w:pPr>
-      <w:r>
-        <w:t xml:space="preserve">Table </w:t>
-      </w:r>
-      <w:r>
-        <w:rPr>
-          <w:noProof/>
-        </w:rPr>
-        <w:t>6</w:t>
-      </w:r>
-      <w:r>
-        <w:t>: Exceptional Course of Action</w:t>
-      </w:r>
-    </w:p>
-    <w:tbl>
-      <w:tblPr>
-        <w:tblW w:w="0" w:type="auto"/>
-        <w:jc w:val="center"/>
-        <w:tblBorders>
-          <w:top w:val="single" w:sz="4" w:space="0" w:color="auto"/>
-          <w:left w:val="single" w:sz="4" w:space="0" w:color="auto"/>
-          <w:bottom w:val="single" w:sz="4" w:space="0" w:color="auto"/>
-          <w:right w:val="single" w:sz="4" w:space="0" w:color="auto"/>
-          <w:insideH w:val="single" w:sz="4" w:space="0" w:color="auto"/>
-          <w:insideV w:val="single" w:sz="4" w:space="0" w:color="auto"/>
-        </w:tblBorders>
-        <w:tblLook w:val="01E0" w:firstRow="1" w:lastRow="1" w:firstColumn="1" w:lastColumn="1" w:noHBand="0" w:noVBand="0"/>
-      </w:tblPr>
-      <w:tblGrid>
-        <w:gridCol w:w="1008"/>
-        <w:gridCol w:w="3420"/>
-        <w:gridCol w:w="4094"/>
-      </w:tblGrid>
-      <w:tr>
-        <w:trPr>
-          <w:jc w:val="center"/>
-        </w:trPr>
-        <w:tc>
-          <w:tcPr>
-            <w:tcW w:w="1008" w:type="dxa"/>
-            <w:tcBorders>
-              <w:top w:val="single" w:sz="4" w:space="0" w:color="auto"/>
-              <w:left w:val="single" w:sz="4" w:space="0" w:color="auto"/>
-              <w:bottom w:val="single" w:sz="4" w:space="0" w:color="auto"/>
-              <w:right w:val="single" w:sz="4" w:space="0" w:color="auto"/>
-            </w:tcBorders>
-            <w:shd w:val="clear" w:color="auto" w:fill="D9D9D9" w:themeFill="background1" w:themeFillShade="D9"/>
-          </w:tcPr>
-          <w:p>
-            <w:pPr>
-              <w:jc w:val="center"/>
-              <w:rPr>
-                <w:b/>
-                <w:bCs/>
-              </w:rPr>
-            </w:pPr>
-            <w:r>
-              <w:rPr>
-                <w:b/>
-                <w:bCs/>
-              </w:rPr>
-              <w:t>Seq#</w:t>
-            </w:r>
-          </w:p>
-        </w:tc>
-        <w:tc>
-          <w:tcPr>
-            <w:tcW w:w="3420" w:type="dxa"/>
-            <w:tcBorders>
-              <w:top w:val="single" w:sz="4" w:space="0" w:color="auto"/>
-              <w:left w:val="single" w:sz="4" w:space="0" w:color="auto"/>
-              <w:bottom w:val="single" w:sz="4" w:space="0" w:color="auto"/>
-              <w:right w:val="single" w:sz="4" w:space="0" w:color="auto"/>
-            </w:tcBorders>
-            <w:shd w:val="clear" w:color="auto" w:fill="D9D9D9" w:themeFill="background1" w:themeFillShade="D9"/>
-          </w:tcPr>
-          <w:p>
-            <w:pPr>
-              <w:jc w:val="center"/>
-              <w:rPr>
-                <w:b/>
-                <w:bCs/>
-              </w:rPr>
-            </w:pPr>
-            <w:r>
-              <w:rPr>
-                <w:b/>
-                <w:bCs/>
-              </w:rPr>
-              <w:t>Actor’s Action</w:t>
-            </w:r>
-          </w:p>
-        </w:tc>
-        <w:tc>
-          <w:tcPr>
-            <w:tcW w:w="4094" w:type="dxa"/>
-            <w:tcBorders>
-              <w:top w:val="single" w:sz="4" w:space="0" w:color="auto"/>
-              <w:left w:val="single" w:sz="4" w:space="0" w:color="auto"/>
-              <w:bottom w:val="single" w:sz="4" w:space="0" w:color="auto"/>
-              <w:right w:val="single" w:sz="4" w:space="0" w:color="auto"/>
-            </w:tcBorders>
-            <w:shd w:val="clear" w:color="auto" w:fill="D9D9D9" w:themeFill="background1" w:themeFillShade="D9"/>
-          </w:tcPr>
-          <w:p>
-            <w:pPr>
-              <w:jc w:val="center"/>
-              <w:rPr>
-                <w:b/>
-                <w:bCs/>
-              </w:rPr>
-            </w:pPr>
-            <w:r>
-              <w:rPr>
-                <w:b/>
-                <w:bCs/>
-              </w:rPr>
-              <w:t>System’s Response</w:t>
-            </w:r>
-          </w:p>
-        </w:tc>
-      </w:tr>
-      <w:tr>
-        <w:trPr>
-          <w:jc w:val="center"/>
-        </w:trPr>
-        <w:tc>
-          <w:tcPr>
-            <w:tcW w:w="1008" w:type="dxa"/>
-            <w:tcBorders>
-              <w:top w:val="single" w:sz="4" w:space="0" w:color="auto"/>
-              <w:left w:val="single" w:sz="4" w:space="0" w:color="auto"/>
-              <w:bottom w:val="single" w:sz="4" w:space="0" w:color="auto"/>
-              <w:right w:val="single" w:sz="4" w:space="0" w:color="auto"/>
-            </w:tcBorders>
-          </w:tcPr>
-          <w:p>
-            <w:pPr>
-              <w:rPr>
-                <w:b/>
-                <w:bCs/>
-              </w:rPr>
-            </w:pPr>
-            <w:r>
-              <w:rPr>
-                <w:b/>
-                <w:bCs/>
-              </w:rPr>
-              <w:t>1</w:t>
-            </w:r>
-          </w:p>
-        </w:tc>
-        <w:tc>
-          <w:tcPr>
-            <w:tcW w:w="3420" w:type="dxa"/>
-            <w:tcBorders>
-              <w:top w:val="single" w:sz="4" w:space="0" w:color="auto"/>
-              <w:left w:val="single" w:sz="4" w:space="0" w:color="auto"/>
-              <w:bottom w:val="single" w:sz="4" w:space="0" w:color="auto"/>
-              <w:right w:val="single" w:sz="4" w:space="0" w:color="auto"/>
-            </w:tcBorders>
-          </w:tcPr>
-          <w:p>
-            <w:r>
-              <w:t>Host or Client Bluetooth or Wifi connection is lost.</w:t>
-            </w:r>
-          </w:p>
-        </w:tc>
-        <w:tc>
-          <w:tcPr>
-            <w:tcW w:w="4094" w:type="dxa"/>
-            <w:tcBorders>
-              <w:top w:val="single" w:sz="4" w:space="0" w:color="auto"/>
-              <w:left w:val="single" w:sz="4" w:space="0" w:color="auto"/>
-              <w:bottom w:val="single" w:sz="4" w:space="0" w:color="auto"/>
-              <w:right w:val="single" w:sz="4" w:space="0" w:color="auto"/>
-            </w:tcBorders>
-          </w:tcPr>
-          <w:p>
-            <w:r>
-              <w:t>Application prompts an error prompt and returns to the Start Screen state.</w:t>
-            </w:r>
-          </w:p>
-        </w:tc>
-      </w:tr>
-    </w:tbl>
-    <w:p/>
-    <w:p>
-      <w:pPr>
-        <w:pStyle w:val="Heading5"/>
-      </w:pPr>
-      <w:r>
-        <w:t>Modes of Operation</w:t>
-      </w:r>
-    </w:p>
-    <w:p/>
-    <w:p>
-      <w:pPr>
-        <w:rPr>
-          <w:rFonts w:eastAsia="Times New Roman"/>
-          <w:color w:val="0070C0"/>
-          <w:lang w:bidi="th-TH"/>
-        </w:rPr>
-      </w:pPr>
-      <w:r>
-        <w:rPr>
-          <w:rFonts w:eastAsia="Times New Roman"/>
-          <w:color w:val="0070C0"/>
-          <w:lang w:bidi="th-TH"/>
-        </w:rPr>
-        <w:t xml:space="preserve">&lt;&lt; For projects involving systems that operate in more than one mode this section should contain a description of the system's behavior in each of its modes. More information and example can be found in </w:t>
-      </w:r>
-      <w:r>
-        <w:rPr>
-          <w:rFonts w:eastAsia="Times New Roman"/>
-          <w:b/>
-          <w:bCs/>
-          <w:color w:val="0070C0"/>
-          <w:lang w:bidi="th-TH"/>
-        </w:rPr>
-        <w:t xml:space="preserve">ICM EPG&gt; Task: Analyze the Proposed System. </w:t>
-      </w:r>
-      <w:r>
-        <w:rPr>
-          <w:rFonts w:eastAsia="Times New Roman"/>
-          <w:color w:val="0070C0"/>
-          <w:lang w:bidi="th-TH"/>
-        </w:rPr>
-        <w:t>&gt;&gt;</w:t>
-      </w:r>
-    </w:p>
-    <w:p/>
-    <w:p/>
-    <w:p>
-      <w:pPr>
-        <w:pStyle w:val="Heading4"/>
-      </w:pPr>
-      <w:bookmarkStart w:id="41" w:name="_Toc81411946"/>
-      <w:r>
-        <w:t>System Analysis Rationale</w:t>
-      </w:r>
-      <w:bookmarkEnd w:id="41"/>
-    </w:p>
-    <w:p/>
-    <w:p>
-      <w:r>
-        <w:rPr>
-          <w:rFonts w:eastAsia="Times New Roman"/>
-          <w:color w:val="0070C0"/>
-          <w:lang w:bidi="th-TH"/>
-        </w:rPr>
-        <w:t xml:space="preserve">&lt;&lt; This section should list and explain aspects of the analysis that are deemed by the team to be less than obvious or actually counter-intuitive and for which, as a result, there is a high risk that readers will not understand or will misunderstand what is intended. More information and example can be found in </w:t>
-      </w:r>
-      <w:r>
-        <w:rPr>
-          <w:rFonts w:eastAsia="Times New Roman"/>
-          <w:b/>
-          <w:bCs/>
-          <w:color w:val="0070C0"/>
-          <w:lang w:bidi="th-TH"/>
-        </w:rPr>
-        <w:t xml:space="preserve">ICM EPG&gt; Task: Analyze the Proposed System. </w:t>
-      </w:r>
-      <w:r>
-        <w:rPr>
-          <w:rFonts w:eastAsia="Times New Roman"/>
-          <w:color w:val="0070C0"/>
-          <w:lang w:bidi="th-TH"/>
-        </w:rPr>
-        <w:t>&gt;&gt;</w:t>
-      </w:r>
-    </w:p>
     <w:p/>
     <w:p/>
     <w:p/>
@@ -10561,35 +9149,33 @@
       <w:pPr>
         <w:pStyle w:val="Heading3"/>
       </w:pPr>
-      <w:bookmarkStart w:id="42" w:name="_Toc81411947"/>
+      <w:bookmarkStart w:id="41" w:name="_Toc81411947"/>
       <w:r>
         <w:lastRenderedPageBreak/>
         <w:t>Technology-Independent Model</w:t>
+      </w:r>
+      <w:bookmarkEnd w:id="41"/>
+    </w:p>
+    <w:p>
+      <w:pPr>
+        <w:pStyle w:val="Heading4"/>
+      </w:pPr>
+      <w:bookmarkStart w:id="42" w:name="_Toc81411948"/>
+      <w:r>
+        <w:t>Design Overview</w:t>
       </w:r>
       <w:bookmarkEnd w:id="42"/>
     </w:p>
     <w:p>
       <w:pPr>
-        <w:pStyle w:val="Heading4"/>
-      </w:pPr>
-      <w:bookmarkStart w:id="43" w:name="_Toc81411948"/>
-      <w:r>
-        <w:t>Design Overview</w:t>
-      </w:r>
-      <w:bookmarkEnd w:id="43"/>
+        <w:pStyle w:val="Heading5"/>
+      </w:pPr>
+      <w:r>
+        <w:t>System Structure</w:t>
+      </w:r>
     </w:p>
     <w:p>
       <w:pPr>
-        <w:pStyle w:val="Heading5"/>
-      </w:pPr>
-      <w:r>
-        <w:t>System Structure</w:t>
-      </w:r>
-      <w:bookmarkStart w:id="44" w:name="_GoBack"/>
-      <w:bookmarkEnd w:id="44"/>
-    </w:p>
-    <w:p>
-      <w:pPr>
         <w:keepNext/>
         <w:jc w:val="center"/>
       </w:pPr>
@@ -10598,10 +9184,10 @@
           <w:noProof/>
         </w:rPr>
         <w:drawing>
-          <wp:inline distT="0" distB="0" distL="0" distR="0" wp14:anchorId="45255D98" wp14:editId="584AC28F">
-            <wp:extent cx="5937250" cy="2433955"/>
-            <wp:effectExtent l="0" t="0" r="0" b="4445"/>
-            <wp:docPr id="6" name="Picture 6" descr="../../../../../sbe.png"/>
+          <wp:inline distT="0" distB="0" distL="0" distR="0" wp14:anchorId="0FE83A8E" wp14:editId="62C3EC69">
+            <wp:extent cx="6000495" cy="2996738"/>
+            <wp:effectExtent l="0" t="0" r="635" b="0"/>
+            <wp:docPr id="8" name="Picture 8" descr="https://lh6.googleusercontent.com/9pgorQT5XvjCSFjMhWDCCro8bVGxOs4H9CMZLRKD1p1GxanzaHLcIEMy3dl0yXsiAC7Swn7c1OD2T-LVv9KMhgDPgBfiqBSKrv8N_t-_Wrn9rFBfDt4yPbNjp5go-3Rox5MDFBUum00"/>
             <wp:cNvGraphicFramePr>
               <a:graphicFrameLocks xmlns:a="http://schemas.openxmlformats.org/drawingml/2006/main" noChangeAspect="1"/>
             </wp:cNvGraphicFramePr>
@@ -10609,13 +9195,13 @@
               <a:graphicData uri="http://schemas.openxmlformats.org/drawingml/2006/picture">
                 <pic:pic xmlns:pic="http://schemas.openxmlformats.org/drawingml/2006/picture">
                   <pic:nvPicPr>
-                    <pic:cNvPr id="0" name="Picture 2" descr="../../../../../sbe.png"/>
+                    <pic:cNvPr id="0" name="Picture 3" descr="https://lh6.googleusercontent.com/9pgorQT5XvjCSFjMhWDCCro8bVGxOs4H9CMZLRKD1p1GxanzaHLcIEMy3dl0yXsiAC7Swn7c1OD2T-LVv9KMhgDPgBfiqBSKrv8N_t-_Wrn9rFBfDt4yPbNjp5go-3Rox5MDFBUum00"/>
                     <pic:cNvPicPr>
                       <a:picLocks noChangeAspect="1" noChangeArrowheads="1"/>
                     </pic:cNvPicPr>
                   </pic:nvPicPr>
                   <pic:blipFill>
-                    <a:blip r:embed="rId19">
+                    <a:blip r:embed="rId17">
                       <a:extLst>
                         <a:ext uri="{28A0092B-C50C-407E-A947-70E740481C1C}">
                           <a14:useLocalDpi xmlns:a14="http://schemas.microsoft.com/office/drawing/2010/main" val="0"/>
@@ -10630,7 +9216,7 @@
                   <pic:spPr bwMode="auto">
                     <a:xfrm>
                       <a:off x="0" y="0"/>
-                      <a:ext cx="5937250" cy="2433955"/>
+                      <a:ext cx="6015531" cy="3004247"/>
                     </a:xfrm>
                     <a:prstGeom prst="rect">
                       <a:avLst/>
@@ -10646,34 +9232,30 @@
           </wp:inline>
         </w:drawing>
       </w:r>
+      <w:r>
+        <w:rPr>
+          <w:noProof/>
+        </w:rPr>
+        <w:t xml:space="preserve"> </w:t>
+      </w:r>
     </w:p>
     <w:p>
       <w:pPr>
         <w:pStyle w:val="Caption"/>
       </w:pPr>
-      <w:bookmarkStart w:id="45" w:name="_Toc463312321"/>
+      <w:bookmarkStart w:id="43" w:name="_Toc463312321"/>
       <w:r>
         <w:t xml:space="preserve">Figure </w:t>
       </w:r>
-      <w:r>
-        <w:fldChar w:fldCharType="begin"/>
-      </w:r>
-      <w:r>
-        <w:instrText xml:space="preserve"> SEQ Figure \* ARABIC </w:instrText>
-      </w:r>
-      <w:r>
-        <w:fldChar w:fldCharType="separate"/>
-      </w:r>
-      <w:r>
-        <w:t>4</w:t>
-      </w:r>
-      <w:r>
-        <w:fldChar w:fldCharType="end"/>
-      </w:r>
+      <w:fldSimple w:instr=" SEQ Figure \* ARABIC ">
+        <w:r>
+          <w:t>4</w:t>
+        </w:r>
+      </w:fldSimple>
       <w:r>
         <w:t>: Conceptual Domain Model</w:t>
       </w:r>
-      <w:bookmarkEnd w:id="45"/>
+      <w:bookmarkEnd w:id="43"/>
     </w:p>
     <w:p>
       <w:pPr>
@@ -10684,29 +9266,19 @@
       <w:pPr>
         <w:pStyle w:val="Caption"/>
       </w:pPr>
-      <w:bookmarkStart w:id="46" w:name="_Toc463312304"/>
+      <w:bookmarkStart w:id="44" w:name="_Toc463312304"/>
       <w:r>
         <w:t xml:space="preserve">Table </w:t>
       </w:r>
-      <w:r>
-        <w:fldChar w:fldCharType="begin"/>
-      </w:r>
-      <w:r>
-        <w:instrText xml:space="preserve"> SEQ Table \* ARABIC </w:instrText>
-      </w:r>
-      <w:r>
-        <w:fldChar w:fldCharType="separate"/>
-      </w:r>
-      <w:r>
-        <w:t>7</w:t>
-      </w:r>
-      <w:r>
-        <w:fldChar w:fldCharType="end"/>
-      </w:r>
+      <w:fldSimple w:instr=" SEQ Table \* ARABIC ">
+        <w:r>
+          <w:t>7</w:t>
+        </w:r>
+      </w:fldSimple>
       <w:r>
         <w:t>: Hardware Component Description</w:t>
       </w:r>
-      <w:bookmarkEnd w:id="46"/>
+      <w:bookmarkEnd w:id="44"/>
     </w:p>
     <w:tbl>
       <w:tblPr>
@@ -10817,8 +9389,8 @@
       <w:pPr>
         <w:pStyle w:val="Heading5"/>
       </w:pPr>
-      <w:bookmarkStart w:id="47" w:name="_Toc463312328"/>
-      <w:bookmarkEnd w:id="47"/>
+      <w:bookmarkStart w:id="45" w:name="_Toc463312328"/>
+      <w:bookmarkEnd w:id="45"/>
       <w:r>
         <w:t>Design Classes</w:t>
       </w:r>
@@ -10828,16 +9400,20 @@
       <w:pPr>
         <w:pStyle w:val="Heading4"/>
       </w:pPr>
-      <w:bookmarkStart w:id="48" w:name="_Toc81411949"/>
+      <w:bookmarkStart w:id="46" w:name="_Toc81411949"/>
       <w:r>
         <w:t>Design Rationale</w:t>
       </w:r>
     </w:p>
     <w:p>
       <w:r>
-        <w:t>The QuickShip architecture was designed to be as lightweight as possible to maximize playtime. Using PVP sockets reduces the necessity for rapid and constant database queries which consume memory and time. Bluetooth provides a localized means of data exchange between the nearby players. This architecture reduces the stress implemented on the database and allows gameplay and connection issues to be resolved into the Bluetooth breakpoint. Lightweight and uncluttered, this design provides for the most rapid and reliable PVP gameplay experience.</w:t>
-      </w:r>
-      <w:bookmarkEnd w:id="48"/>
+        <w:t xml:space="preserve">The QuickShip architecture was designed to be as lightweight as possible to maximize playtime. Using PVP sockets reduces the necessity for rapid and constant database queries which consume memory and time. Bluetooth provides a localized means of data exchange between the nearby players. This architecture reduces the stress implemented on the database and allows gameplay </w:t>
+      </w:r>
+      <w:r>
+        <w:lastRenderedPageBreak/>
+        <w:t>and connection issues to be resolved into the Bluetooth breakpoint. Lightweight and uncluttered, this design provides for the most rapid and reliable PVP gameplay experience.</w:t>
+      </w:r>
+      <w:bookmarkEnd w:id="46"/>
     </w:p>
     <w:p/>
     <w:p/>
@@ -10845,22 +9421,22 @@
       <w:pPr>
         <w:pStyle w:val="Heading3"/>
       </w:pPr>
-      <w:bookmarkStart w:id="49" w:name="_Toc81411950"/>
+      <w:bookmarkStart w:id="47" w:name="_Toc81411950"/>
       <w:r>
         <w:lastRenderedPageBreak/>
         <w:t>Technology-Specific System Design</w:t>
       </w:r>
-      <w:bookmarkEnd w:id="49"/>
+      <w:bookmarkEnd w:id="47"/>
     </w:p>
     <w:p>
       <w:pPr>
         <w:pStyle w:val="Heading4"/>
       </w:pPr>
-      <w:bookmarkStart w:id="50" w:name="_Toc81411951"/>
+      <w:bookmarkStart w:id="48" w:name="_Toc81411951"/>
       <w:r>
         <w:t>Design Overview</w:t>
       </w:r>
-      <w:bookmarkEnd w:id="50"/>
+      <w:bookmarkEnd w:id="48"/>
     </w:p>
     <w:p>
       <w:pPr>
@@ -10874,7 +9450,7 @@
       <w:pPr>
         <w:pStyle w:val="Caption"/>
       </w:pPr>
-      <w:bookmarkStart w:id="51" w:name="_Toc463312329"/>
+      <w:bookmarkStart w:id="49" w:name="_Toc463312329"/>
       <w:r>
         <w:rPr>
           <w:noProof/>
@@ -10897,7 +9473,7 @@
                     </pic:cNvPicPr>
                   </pic:nvPicPr>
                   <pic:blipFill>
-                    <a:blip r:embed="rId20">
+                    <a:blip r:embed="rId18">
                       <a:extLst>
                         <a:ext uri="{28A0092B-C50C-407E-A947-70E740481C1C}">
                           <a14:useLocalDpi xmlns:a14="http://schemas.microsoft.com/office/drawing/2010/main" val="0"/>
@@ -10936,25 +9512,15 @@
       <w:r>
         <w:t xml:space="preserve">Figure </w:t>
       </w:r>
-      <w:r>
-        <w:fldChar w:fldCharType="begin"/>
-      </w:r>
-      <w:r>
-        <w:instrText xml:space="preserve"> SEQ Figure \* ARABIC </w:instrText>
-      </w:r>
-      <w:r>
-        <w:fldChar w:fldCharType="separate"/>
-      </w:r>
-      <w:r>
-        <w:t>12</w:t>
-      </w:r>
-      <w:r>
-        <w:fldChar w:fldCharType="end"/>
-      </w:r>
+      <w:fldSimple w:instr=" SEQ Figure \* ARABIC ">
+        <w:r>
+          <w:t>12</w:t>
+        </w:r>
+      </w:fldSimple>
       <w:r>
         <w:t>: Hardware Component Class Diagram</w:t>
       </w:r>
-      <w:bookmarkEnd w:id="51"/>
+      <w:bookmarkEnd w:id="49"/>
     </w:p>
     <w:p>
       <w:pPr>
@@ -10965,7 +9531,7 @@
       <w:pPr>
         <w:pStyle w:val="Caption"/>
       </w:pPr>
-      <w:bookmarkStart w:id="52" w:name="_Toc463312330"/>
+      <w:bookmarkStart w:id="50" w:name="_Toc463312330"/>
       <w:r>
         <w:rPr>
           <w:noProof/>
@@ -10988,7 +9554,7 @@
                     </pic:cNvPicPr>
                   </pic:nvPicPr>
                   <pic:blipFill>
-                    <a:blip r:embed="rId21">
+                    <a:blip r:embed="rId19">
                       <a:extLst>
                         <a:ext uri="{28A0092B-C50C-407E-A947-70E740481C1C}">
                           <a14:useLocalDpi xmlns:a14="http://schemas.microsoft.com/office/drawing/2010/main" val="0"/>
@@ -11027,32 +9593,22 @@
       <w:r>
         <w:t xml:space="preserve">Figure </w:t>
       </w:r>
-      <w:r>
-        <w:fldChar w:fldCharType="begin"/>
-      </w:r>
-      <w:r>
-        <w:instrText xml:space="preserve"> SEQ Figure \* ARABIC </w:instrText>
-      </w:r>
-      <w:r>
-        <w:fldChar w:fldCharType="separate"/>
-      </w:r>
-      <w:r>
-        <w:t>13</w:t>
-      </w:r>
-      <w:r>
-        <w:fldChar w:fldCharType="end"/>
-      </w:r>
+      <w:fldSimple w:instr=" SEQ Figure \* ARABIC ">
+        <w:r>
+          <w:t>13</w:t>
+        </w:r>
+      </w:fldSimple>
       <w:r>
         <w:t>: Software Component Class Diagram</w:t>
       </w:r>
-      <w:bookmarkEnd w:id="52"/>
+      <w:bookmarkEnd w:id="50"/>
     </w:p>
     <w:p/>
     <w:p>
       <w:pPr>
         <w:pStyle w:val="Caption"/>
       </w:pPr>
-      <w:bookmarkStart w:id="53" w:name="_Toc463312331"/>
+      <w:bookmarkStart w:id="51" w:name="_Toc463312331"/>
       <w:r>
         <w:rPr>
           <w:noProof/>
@@ -11076,7 +9632,7 @@
                     </pic:cNvPicPr>
                   </pic:nvPicPr>
                   <pic:blipFill>
-                    <a:blip r:embed="rId22">
+                    <a:blip r:embed="rId20">
                       <a:extLst>
                         <a:ext uri="{28A0092B-C50C-407E-A947-70E740481C1C}">
                           <a14:useLocalDpi xmlns:a14="http://schemas.microsoft.com/office/drawing/2010/main" val="0"/>
@@ -11115,56 +9671,33 @@
       <w:r>
         <w:t xml:space="preserve">Figure </w:t>
       </w:r>
-      <w:r>
-        <w:fldChar w:fldCharType="begin"/>
-      </w:r>
-      <w:r>
-        <w:instrText xml:space="preserve"> SEQ Figu</w:instrText>
-      </w:r>
-      <w:r>
-        <w:instrText xml:space="preserve">re \* ARABIC </w:instrText>
-      </w:r>
-      <w:r>
-        <w:fldChar w:fldCharType="separate"/>
-      </w:r>
-      <w:r>
-        <w:t>14</w:t>
-      </w:r>
-      <w:r>
-        <w:fldChar w:fldCharType="end"/>
-      </w:r>
+      <w:fldSimple w:instr=" SEQ Figure \* ARABIC ">
+        <w:r>
+          <w:t>14</w:t>
+        </w:r>
+      </w:fldSimple>
       <w:r>
         <w:t>: Deployment Diagram</w:t>
       </w:r>
-      <w:bookmarkEnd w:id="53"/>
+      <w:bookmarkEnd w:id="51"/>
     </w:p>
     <w:p>
       <w:pPr>
         <w:pStyle w:val="Caption"/>
       </w:pPr>
-      <w:bookmarkStart w:id="54" w:name="_Toc463312308"/>
+      <w:bookmarkStart w:id="52" w:name="_Toc463312308"/>
       <w:r>
         <w:t xml:space="preserve">Table </w:t>
       </w:r>
-      <w:r>
-        <w:fldChar w:fldCharType="begin"/>
-      </w:r>
-      <w:r>
-        <w:instrText xml:space="preserve"> SEQ Table \* ARABIC </w:instrText>
-      </w:r>
-      <w:r>
-        <w:fldChar w:fldCharType="separate"/>
-      </w:r>
-      <w:r>
-        <w:t>11</w:t>
-      </w:r>
-      <w:r>
-        <w:fldChar w:fldCharType="end"/>
-      </w:r>
+      <w:fldSimple w:instr=" SEQ Table \* ARABIC ">
+        <w:r>
+          <w:t>11</w:t>
+        </w:r>
+      </w:fldSimple>
       <w:r>
         <w:t>: Hardware Component Description</w:t>
       </w:r>
-      <w:bookmarkEnd w:id="54"/>
+      <w:bookmarkEnd w:id="52"/>
     </w:p>
     <w:tbl>
       <w:tblPr>
@@ -11344,29 +9877,19 @@
       <w:pPr>
         <w:pStyle w:val="Caption"/>
       </w:pPr>
-      <w:bookmarkStart w:id="55" w:name="_Toc463312309"/>
+      <w:bookmarkStart w:id="53" w:name="_Toc463312309"/>
       <w:r>
         <w:t xml:space="preserve">Table </w:t>
       </w:r>
-      <w:r>
-        <w:fldChar w:fldCharType="begin"/>
-      </w:r>
-      <w:r>
-        <w:instrText xml:space="preserve"> SEQ Table \* ARABIC </w:instrText>
-      </w:r>
-      <w:r>
-        <w:fldChar w:fldCharType="separate"/>
-      </w:r>
-      <w:r>
-        <w:t>12</w:t>
-      </w:r>
-      <w:r>
-        <w:fldChar w:fldCharType="end"/>
-      </w:r>
+      <w:fldSimple w:instr=" SEQ Table \* ARABIC ">
+        <w:r>
+          <w:t>12</w:t>
+        </w:r>
+      </w:fldSimple>
       <w:r>
         <w:t>: Software Component Description</w:t>
       </w:r>
-      <w:bookmarkEnd w:id="55"/>
+      <w:bookmarkEnd w:id="53"/>
     </w:p>
     <w:tbl>
       <w:tblPr>
@@ -11564,7 +10087,7 @@
       <w:pPr>
         <w:pStyle w:val="Caption"/>
       </w:pPr>
-      <w:bookmarkStart w:id="56" w:name="_Toc463312333"/>
+      <w:bookmarkStart w:id="54" w:name="_Toc463312333"/>
       <w:r>
         <w:rPr>
           <w:noProof/>
@@ -11587,7 +10110,7 @@
                     </pic:cNvPicPr>
                   </pic:nvPicPr>
                   <pic:blipFill>
-                    <a:blip r:embed="rId23">
+                    <a:blip r:embed="rId21">
                       <a:extLst>
                         <a:ext uri="{28A0092B-C50C-407E-A947-70E740481C1C}">
                           <a14:useLocalDpi xmlns:a14="http://schemas.microsoft.com/office/drawing/2010/main" val="0"/>
@@ -11626,54 +10149,34 @@
       <w:r>
         <w:t xml:space="preserve">Figure </w:t>
       </w:r>
-      <w:r>
-        <w:fldChar w:fldCharType="begin"/>
-      </w:r>
-      <w:r>
-        <w:instrText xml:space="preserve"> SEQ Figure \* ARABIC </w:instrText>
-      </w:r>
-      <w:r>
-        <w:fldChar w:fldCharType="separate"/>
-      </w:r>
-      <w:r>
-        <w:t>16</w:t>
-      </w:r>
-      <w:r>
-        <w:fldChar w:fldCharType="end"/>
-      </w:r>
+      <w:fldSimple w:instr=" SEQ Figure \* ARABIC ">
+        <w:r>
+          <w:t>16</w:t>
+        </w:r>
+      </w:fldSimple>
       <w:r>
         <w:t>: Design Class Diagram</w:t>
       </w:r>
-      <w:bookmarkEnd w:id="56"/>
+      <w:bookmarkEnd w:id="54"/>
     </w:p>
     <w:p/>
     <w:p>
       <w:pPr>
         <w:pStyle w:val="Caption"/>
       </w:pPr>
-      <w:bookmarkStart w:id="57" w:name="_Toc463312311"/>
+      <w:bookmarkStart w:id="55" w:name="_Toc463312311"/>
       <w:r>
         <w:t xml:space="preserve">Table </w:t>
       </w:r>
-      <w:r>
-        <w:fldChar w:fldCharType="begin"/>
-      </w:r>
-      <w:r>
-        <w:instrText xml:space="preserve"> SEQ Table \* ARABIC </w:instrText>
-      </w:r>
-      <w:r>
-        <w:fldChar w:fldCharType="separate"/>
-      </w:r>
-      <w:r>
-        <w:t>14</w:t>
-      </w:r>
-      <w:r>
-        <w:fldChar w:fldCharType="end"/>
-      </w:r>
+      <w:fldSimple w:instr=" SEQ Table \* ARABIC ">
+        <w:r>
+          <w:t>14</w:t>
+        </w:r>
+      </w:fldSimple>
       <w:r>
         <w:t>: Design Class Description</w:t>
       </w:r>
-      <w:bookmarkEnd w:id="57"/>
+      <w:bookmarkEnd w:id="55"/>
     </w:p>
     <w:tbl>
       <w:tblPr>
@@ -11943,10 +10446,10 @@
           <w:noProof/>
         </w:rPr>
         <w:drawing>
-          <wp:inline distT="0" distB="0" distL="0" distR="0" wp14:anchorId="35F540CC" wp14:editId="6B1C3109">
-            <wp:extent cx="5937250" cy="2433955"/>
-            <wp:effectExtent l="0" t="0" r="0" b="4445"/>
-            <wp:docPr id="4" name="Picture 4" descr="../../../../../sbe.png"/>
+          <wp:inline distT="0" distB="0" distL="0" distR="0" wp14:anchorId="7C07E45A" wp14:editId="778AEBE1">
+            <wp:extent cx="5943600" cy="2968340"/>
+            <wp:effectExtent l="0" t="0" r="0" b="3810"/>
+            <wp:docPr id="9" name="Picture 9" descr="https://lh6.googleusercontent.com/9pgorQT5XvjCSFjMhWDCCro8bVGxOs4H9CMZLRKD1p1GxanzaHLcIEMy3dl0yXsiAC7Swn7c1OD2T-LVv9KMhgDPgBfiqBSKrv8N_t-_Wrn9rFBfDt4yPbNjp5go-3Rox5MDFBUum00"/>
             <wp:cNvGraphicFramePr>
               <a:graphicFrameLocks xmlns:a="http://schemas.openxmlformats.org/drawingml/2006/main" noChangeAspect="1"/>
             </wp:cNvGraphicFramePr>
@@ -11954,13 +10457,13 @@
               <a:graphicData uri="http://schemas.openxmlformats.org/drawingml/2006/picture">
                 <pic:pic xmlns:pic="http://schemas.openxmlformats.org/drawingml/2006/picture">
                   <pic:nvPicPr>
-                    <pic:cNvPr id="0" name="Picture 1" descr="../../../../../sbe.png"/>
+                    <pic:cNvPr id="0" name="Picture 3" descr="https://lh6.googleusercontent.com/9pgorQT5XvjCSFjMhWDCCro8bVGxOs4H9CMZLRKD1p1GxanzaHLcIEMy3dl0yXsiAC7Swn7c1OD2T-LVv9KMhgDPgBfiqBSKrv8N_t-_Wrn9rFBfDt4yPbNjp5go-3Rox5MDFBUum00"/>
                     <pic:cNvPicPr>
                       <a:picLocks noChangeAspect="1" noChangeArrowheads="1"/>
                     </pic:cNvPicPr>
                   </pic:nvPicPr>
                   <pic:blipFill>
-                    <a:blip r:embed="rId19">
+                    <a:blip r:embed="rId17">
                       <a:extLst>
                         <a:ext uri="{28A0092B-C50C-407E-A947-70E740481C1C}">
                           <a14:useLocalDpi xmlns:a14="http://schemas.microsoft.com/office/drawing/2010/main" val="0"/>
@@ -11975,7 +10478,7 @@
                   <pic:spPr bwMode="auto">
                     <a:xfrm>
                       <a:off x="0" y="0"/>
-                      <a:ext cx="5937250" cy="2433955"/>
+                      <a:ext cx="5943600" cy="2968340"/>
                     </a:xfrm>
                     <a:prstGeom prst="rect">
                       <a:avLst/>
@@ -11996,40 +10499,30 @@
       <w:pPr>
         <w:pStyle w:val="Caption"/>
       </w:pPr>
-      <w:bookmarkStart w:id="58" w:name="_Toc463312334"/>
+      <w:bookmarkStart w:id="56" w:name="_Toc463312334"/>
       <w:r>
         <w:t xml:space="preserve">Figure </w:t>
       </w:r>
-      <w:r>
-        <w:fldChar w:fldCharType="begin"/>
-      </w:r>
-      <w:r>
-        <w:instrText xml:space="preserve"> SEQ Figure \* ARABIC </w:instrText>
-      </w:r>
-      <w:r>
-        <w:fldChar w:fldCharType="separate"/>
-      </w:r>
-      <w:r>
-        <w:t>17</w:t>
-      </w:r>
-      <w:r>
-        <w:fldChar w:fldCharType="end"/>
-      </w:r>
+      <w:fldSimple w:instr=" SEQ Figure \* ARABIC ">
+        <w:r>
+          <w:t>17</w:t>
+        </w:r>
+      </w:fldSimple>
       <w:r>
         <w:t>: Process Realization Diagram</w:t>
       </w:r>
-      <w:bookmarkEnd w:id="58"/>
+      <w:bookmarkEnd w:id="56"/>
     </w:p>
     <w:p/>
     <w:p>
       <w:pPr>
         <w:pStyle w:val="Heading4"/>
       </w:pPr>
-      <w:bookmarkStart w:id="59" w:name="_Toc81411952"/>
+      <w:bookmarkStart w:id="57" w:name="_Toc81411952"/>
       <w:r>
         <w:t>Design Rationale</w:t>
       </w:r>
-      <w:bookmarkEnd w:id="59"/>
+      <w:bookmarkEnd w:id="57"/>
     </w:p>
     <w:p>
       <w:r>
@@ -12061,40 +10554,30 @@
       <w:pPr>
         <w:pStyle w:val="Heading3"/>
       </w:pPr>
-      <w:bookmarkStart w:id="60" w:name="_Toc81411953"/>
+      <w:bookmarkStart w:id="58" w:name="_Toc81411953"/>
       <w:r>
         <w:lastRenderedPageBreak/>
         <w:t>Architectural Styles, Patterns and Frameworks</w:t>
       </w:r>
-      <w:bookmarkEnd w:id="60"/>
+      <w:bookmarkEnd w:id="58"/>
     </w:p>
     <w:p>
       <w:pPr>
         <w:pStyle w:val="Caption"/>
       </w:pPr>
-      <w:bookmarkStart w:id="61" w:name="_Toc463312312"/>
+      <w:bookmarkStart w:id="59" w:name="_Toc463312312"/>
       <w:r>
         <w:t xml:space="preserve">Table </w:t>
       </w:r>
-      <w:r>
-        <w:fldChar w:fldCharType="begin"/>
-      </w:r>
-      <w:r>
-        <w:instrText xml:space="preserve"> SEQ Table \* ARABIC </w:instrText>
-      </w:r>
-      <w:r>
-        <w:fldChar w:fldCharType="separate"/>
-      </w:r>
-      <w:r>
-        <w:t>15</w:t>
-      </w:r>
-      <w:r>
-        <w:fldChar w:fldCharType="end"/>
-      </w:r>
+      <w:fldSimple w:instr=" SEQ Table \* ARABIC ">
+        <w:r>
+          <w:t>15</w:t>
+        </w:r>
+      </w:fldSimple>
       <w:r>
         <w:t>: Architectural Styles, Patterns, and Frameworks</w:t>
       </w:r>
-      <w:bookmarkEnd w:id="61"/>
+      <w:bookmarkEnd w:id="59"/>
     </w:p>
     <w:tbl>
       <w:tblPr>
@@ -12326,10 +10809,8 @@
     <w:p/>
     <w:p/>
     <w:sectPr>
-      <w:headerReference w:type="even" r:id="rId24"/>
-      <w:headerReference w:type="default" r:id="rId25"/>
-      <w:footerReference w:type="even" r:id="rId26"/>
-      <w:footerReference w:type="default" r:id="rId27"/>
+      <w:headerReference w:type="even" r:id="rId22"/>
+      <w:footerReference w:type="even" r:id="rId23"/>
       <w:pgSz w:w="12240" w:h="15840" w:code="1"/>
       <w:pgMar w:top="1440" w:right="1440" w:bottom="1440" w:left="1440" w:header="720" w:footer="720" w:gutter="0"/>
       <w:pgNumType w:start="1"/>
@@ -12341,7 +10822,7 @@
 </file>
 
 <file path=word/endnotes.xml><?xml version="1.0" encoding="utf-8"?>
-<w:endnotes xmlns:wpc="http://schemas.microsoft.com/office/word/2010/wordprocessingCanvas" xmlns:mo="http://schemas.microsoft.com/office/mac/office/2008/main" xmlns:mc="http://schemas.openxmlformats.org/markup-compatibility/2006" xmlns:mv="urn:schemas-microsoft-com:mac:vml" xmlns:o="urn:schemas-microsoft-com:office:office" xmlns:r="http://schemas.openxmlformats.org/officeDocument/2006/relationships" xmlns:m="http://schemas.openxmlformats.org/officeDocument/2006/math" xmlns:v="urn:schemas-microsoft-com:vml" xmlns:wp14="http://schemas.microsoft.com/office/word/2010/wordprocessingDrawing" xmlns:wp="http://schemas.openxmlformats.org/drawingml/2006/wordprocessingDrawing" xmlns:w10="urn:schemas-microsoft-com:office:word" xmlns:w="http://schemas.openxmlformats.org/wordprocessingml/2006/main" xmlns:w14="http://schemas.microsoft.com/office/word/2010/wordml" xmlns:w15="http://schemas.microsoft.com/office/word/2012/wordml" xmlns:wpg="http://schemas.microsoft.com/office/word/2010/wordprocessingGroup" xmlns:wpi="http://schemas.microsoft.com/office/word/2010/wordprocessingInk" xmlns:wne="http://schemas.microsoft.com/office/word/2006/wordml" xmlns:wps="http://schemas.microsoft.com/office/word/2010/wordprocessingShape" mc:Ignorable="w14 w15 wp14">
+<w:endnotes xmlns:wpc="http://schemas.microsoft.com/office/word/2010/wordprocessingCanvas" xmlns:cx="http://schemas.microsoft.com/office/drawing/2014/chartex" xmlns:cx1="http://schemas.microsoft.com/office/drawing/2015/9/8/chartex" xmlns:cx2="http://schemas.microsoft.com/office/drawing/2015/10/21/chartex" xmlns:cx3="http://schemas.microsoft.com/office/drawing/2016/5/9/chartex" xmlns:cx4="http://schemas.microsoft.com/office/drawing/2016/5/10/chartex" xmlns:cx5="http://schemas.microsoft.com/office/drawing/2016/5/11/chartex" xmlns:cx6="http://schemas.microsoft.com/office/drawing/2016/5/12/chartex" xmlns:cx7="http://schemas.microsoft.com/office/drawing/2016/5/13/chartex" xmlns:cx8="http://schemas.microsoft.com/office/drawing/2016/5/14/chartex" xmlns:mc="http://schemas.openxmlformats.org/markup-compatibility/2006" xmlns:o="urn:schemas-microsoft-com:office:office" xmlns:r="http://schemas.openxmlformats.org/officeDocument/2006/relationships" xmlns:m="http://schemas.openxmlformats.org/officeDocument/2006/math" xmlns:v="urn:schemas-microsoft-com:vml" xmlns:wp14="http://schemas.microsoft.com/office/word/2010/wordprocessingDrawing" xmlns:wp="http://schemas.openxmlformats.org/drawingml/2006/wordprocessingDrawing" xmlns:w10="urn:schemas-microsoft-com:office:word" xmlns:w="http://schemas.openxmlformats.org/wordprocessingml/2006/main" xmlns:w14="http://schemas.microsoft.com/office/word/2010/wordml" xmlns:w15="http://schemas.microsoft.com/office/word/2012/wordml" xmlns:w16se="http://schemas.microsoft.com/office/word/2015/wordml/symex" xmlns:wpg="http://schemas.microsoft.com/office/word/2010/wordprocessingGroup" xmlns:wpi="http://schemas.microsoft.com/office/word/2010/wordprocessingInk" xmlns:wne="http://schemas.microsoft.com/office/word/2006/wordml" xmlns:wps="http://schemas.microsoft.com/office/word/2010/wordprocessingShape" mc:Ignorable="w14 w15 w16se wp14">
   <w:endnote w:type="separator" w:id="-1">
     <w:p>
       <w:r>
@@ -12365,7 +10846,7 @@
 </file>
 
 <file path=word/footer1.xml><?xml version="1.0" encoding="utf-8"?>
-<w:ftr xmlns:wpc="http://schemas.microsoft.com/office/word/2010/wordprocessingCanvas" xmlns:mo="http://schemas.microsoft.com/office/mac/office/2008/main" xmlns:mc="http://schemas.openxmlformats.org/markup-compatibility/2006" xmlns:mv="urn:schemas-microsoft-com:mac:vml" xmlns:o="urn:schemas-microsoft-com:office:office" xmlns:r="http://schemas.openxmlformats.org/officeDocument/2006/relationships" xmlns:m="http://schemas.openxmlformats.org/officeDocument/2006/math" xmlns:v="urn:schemas-microsoft-com:vml" xmlns:wp14="http://schemas.microsoft.com/office/word/2010/wordprocessingDrawing" xmlns:wp="http://schemas.openxmlformats.org/drawingml/2006/wordprocessingDrawing" xmlns:w10="urn:schemas-microsoft-com:office:word" xmlns:w="http://schemas.openxmlformats.org/wordprocessingml/2006/main" xmlns:w14="http://schemas.microsoft.com/office/word/2010/wordml" xmlns:w15="http://schemas.microsoft.com/office/word/2012/wordml" xmlns:wpg="http://schemas.microsoft.com/office/word/2010/wordprocessingGroup" xmlns:wpi="http://schemas.microsoft.com/office/word/2010/wordprocessingInk" xmlns:wne="http://schemas.microsoft.com/office/word/2006/wordml" xmlns:wps="http://schemas.microsoft.com/office/word/2010/wordprocessingShape" mc:Ignorable="w14 w15 wp14">
+<w:ftr xmlns:wpc="http://schemas.microsoft.com/office/word/2010/wordprocessingCanvas" xmlns:cx="http://schemas.microsoft.com/office/drawing/2014/chartex" xmlns:cx1="http://schemas.microsoft.com/office/drawing/2015/9/8/chartex" xmlns:cx2="http://schemas.microsoft.com/office/drawing/2015/10/21/chartex" xmlns:cx3="http://schemas.microsoft.com/office/drawing/2016/5/9/chartex" xmlns:cx4="http://schemas.microsoft.com/office/drawing/2016/5/10/chartex" xmlns:cx5="http://schemas.microsoft.com/office/drawing/2016/5/11/chartex" xmlns:cx6="http://schemas.microsoft.com/office/drawing/2016/5/12/chartex" xmlns:cx7="http://schemas.microsoft.com/office/drawing/2016/5/13/chartex" xmlns:cx8="http://schemas.microsoft.com/office/drawing/2016/5/14/chartex" xmlns:mc="http://schemas.openxmlformats.org/markup-compatibility/2006" xmlns:o="urn:schemas-microsoft-com:office:office" xmlns:r="http://schemas.openxmlformats.org/officeDocument/2006/relationships" xmlns:m="http://schemas.openxmlformats.org/officeDocument/2006/math" xmlns:v="urn:schemas-microsoft-com:vml" xmlns:wp14="http://schemas.microsoft.com/office/word/2010/wordprocessingDrawing" xmlns:wp="http://schemas.openxmlformats.org/drawingml/2006/wordprocessingDrawing" xmlns:w10="urn:schemas-microsoft-com:office:word" xmlns:w="http://schemas.openxmlformats.org/wordprocessingml/2006/main" xmlns:w14="http://schemas.microsoft.com/office/word/2010/wordml" xmlns:w15="http://schemas.microsoft.com/office/word/2012/wordml" xmlns:w16se="http://schemas.microsoft.com/office/word/2015/wordml/symex" xmlns:wpg="http://schemas.microsoft.com/office/word/2010/wordprocessingGroup" xmlns:wpi="http://schemas.microsoft.com/office/word/2010/wordprocessingInk" xmlns:wne="http://schemas.microsoft.com/office/word/2006/wordml" xmlns:wps="http://schemas.microsoft.com/office/word/2010/wordprocessingShape" mc:Ignorable="w14 w15 w16se wp14">
   <w:p>
     <w:pPr>
       <w:pStyle w:val="Footer"/>
@@ -12402,7 +10883,7 @@
 </file>
 
 <file path=word/footer2.xml><?xml version="1.0" encoding="utf-8"?>
-<w:ftr xmlns:wpc="http://schemas.microsoft.com/office/word/2010/wordprocessingCanvas" xmlns:mo="http://schemas.microsoft.com/office/mac/office/2008/main" xmlns:mc="http://schemas.openxmlformats.org/markup-compatibility/2006" xmlns:mv="urn:schemas-microsoft-com:mac:vml" xmlns:o="urn:schemas-microsoft-com:office:office" xmlns:r="http://schemas.openxmlformats.org/officeDocument/2006/relationships" xmlns:m="http://schemas.openxmlformats.org/officeDocument/2006/math" xmlns:v="urn:schemas-microsoft-com:vml" xmlns:wp14="http://schemas.microsoft.com/office/word/2010/wordprocessingDrawing" xmlns:wp="http://schemas.openxmlformats.org/drawingml/2006/wordprocessingDrawing" xmlns:w10="urn:schemas-microsoft-com:office:word" xmlns:w="http://schemas.openxmlformats.org/wordprocessingml/2006/main" xmlns:w14="http://schemas.microsoft.com/office/word/2010/wordml" xmlns:w15="http://schemas.microsoft.com/office/word/2012/wordml" xmlns:wpg="http://schemas.microsoft.com/office/word/2010/wordprocessingGroup" xmlns:wpi="http://schemas.microsoft.com/office/word/2010/wordprocessingInk" xmlns:wne="http://schemas.microsoft.com/office/word/2006/wordml" xmlns:wps="http://schemas.microsoft.com/office/word/2010/wordprocessingShape" mc:Ignorable="w14 w15 wp14">
+<w:ftr xmlns:wpc="http://schemas.microsoft.com/office/word/2010/wordprocessingCanvas" xmlns:cx="http://schemas.microsoft.com/office/drawing/2014/chartex" xmlns:cx1="http://schemas.microsoft.com/office/drawing/2015/9/8/chartex" xmlns:cx2="http://schemas.microsoft.com/office/drawing/2015/10/21/chartex" xmlns:cx3="http://schemas.microsoft.com/office/drawing/2016/5/9/chartex" xmlns:cx4="http://schemas.microsoft.com/office/drawing/2016/5/10/chartex" xmlns:cx5="http://schemas.microsoft.com/office/drawing/2016/5/11/chartex" xmlns:cx6="http://schemas.microsoft.com/office/drawing/2016/5/12/chartex" xmlns:cx7="http://schemas.microsoft.com/office/drawing/2016/5/13/chartex" xmlns:cx8="http://schemas.microsoft.com/office/drawing/2016/5/14/chartex" xmlns:mc="http://schemas.openxmlformats.org/markup-compatibility/2006" xmlns:o="urn:schemas-microsoft-com:office:office" xmlns:r="http://schemas.openxmlformats.org/officeDocument/2006/relationships" xmlns:m="http://schemas.openxmlformats.org/officeDocument/2006/math" xmlns:v="urn:schemas-microsoft-com:vml" xmlns:wp14="http://schemas.microsoft.com/office/word/2010/wordprocessingDrawing" xmlns:wp="http://schemas.openxmlformats.org/drawingml/2006/wordprocessingDrawing" xmlns:w10="urn:schemas-microsoft-com:office:word" xmlns:w="http://schemas.openxmlformats.org/wordprocessingml/2006/main" xmlns:w14="http://schemas.microsoft.com/office/word/2010/wordml" xmlns:w15="http://schemas.microsoft.com/office/word/2012/wordml" xmlns:w16se="http://schemas.microsoft.com/office/word/2015/wordml/symex" xmlns:wpg="http://schemas.microsoft.com/office/word/2010/wordprocessingGroup" xmlns:wpi="http://schemas.microsoft.com/office/word/2010/wordprocessingInk" xmlns:wne="http://schemas.microsoft.com/office/word/2006/wordml" xmlns:wps="http://schemas.microsoft.com/office/word/2010/wordprocessingShape" mc:Ignorable="w14 w15 w16se wp14">
   <w:p>
     <w:pPr>
       <w:pStyle w:val="Footer"/>
@@ -12434,7 +10915,7 @@
         <w:rStyle w:val="PageNumber"/>
         <w:noProof/>
       </w:rPr>
-      <w:t>vi</w:t>
+      <w:t>10</w:t>
     </w:r>
     <w:r>
       <w:rPr>
@@ -12447,21 +10928,11 @@
     <w:pPr>
       <w:pStyle w:val="Footer"/>
     </w:pPr>
-    <w:r>
-      <w:fldChar w:fldCharType="begin"/>
-    </w:r>
-    <w:r>
-      <w:instrText xml:space="preserve"> FILENAME </w:instrText>
-    </w:r>
-    <w:r>
-      <w:fldChar w:fldCharType="separate"/>
-    </w:r>
-    <w:r>
-      <w:t>QuickBattleship_SSAD.docx</w:t>
-    </w:r>
-    <w:r>
-      <w:fldChar w:fldCharType="end"/>
-    </w:r>
+    <w:fldSimple w:instr=" FILENAME ">
+      <w:r>
+        <w:t>QuickBattleship_SSAD.docx</w:t>
+      </w:r>
+    </w:fldSimple>
     <w:r>
       <w:tab/>
     </w:r>
@@ -12470,14 +10941,17 @@
       <w:t xml:space="preserve">Version Date: </w:t>
     </w:r>
     <w:r>
-      <w:t>03/13/17</w:t>
+      <w:t>05/15</w:t>
+    </w:r>
+    <w:r>
+      <w:t>/17</w:t>
     </w:r>
   </w:p>
 </w:ftr>
 </file>
 
 <file path=word/footer3.xml><?xml version="1.0" encoding="utf-8"?>
-<w:ftr xmlns:wpc="http://schemas.microsoft.com/office/word/2010/wordprocessingCanvas" xmlns:mo="http://schemas.microsoft.com/office/mac/office/2008/main" xmlns:mc="http://schemas.openxmlformats.org/markup-compatibility/2006" xmlns:mv="urn:schemas-microsoft-com:mac:vml" xmlns:o="urn:schemas-microsoft-com:office:office" xmlns:r="http://schemas.openxmlformats.org/officeDocument/2006/relationships" xmlns:m="http://schemas.openxmlformats.org/officeDocument/2006/math" xmlns:v="urn:schemas-microsoft-com:vml" xmlns:wp14="http://schemas.microsoft.com/office/word/2010/wordprocessingDrawing" xmlns:wp="http://schemas.openxmlformats.org/drawingml/2006/wordprocessingDrawing" xmlns:w10="urn:schemas-microsoft-com:office:word" xmlns:w="http://schemas.openxmlformats.org/wordprocessingml/2006/main" xmlns:w14="http://schemas.microsoft.com/office/word/2010/wordml" xmlns:w15="http://schemas.microsoft.com/office/word/2012/wordml" xmlns:wpg="http://schemas.microsoft.com/office/word/2010/wordprocessingGroup" xmlns:wpi="http://schemas.microsoft.com/office/word/2010/wordprocessingInk" xmlns:wne="http://schemas.microsoft.com/office/word/2006/wordml" xmlns:wps="http://schemas.microsoft.com/office/word/2010/wordprocessingShape" mc:Ignorable="w14 w15 wp14">
+<w:ftr xmlns:wpc="http://schemas.microsoft.com/office/word/2010/wordprocessingCanvas" xmlns:cx="http://schemas.microsoft.com/office/drawing/2014/chartex" xmlns:cx1="http://schemas.microsoft.com/office/drawing/2015/9/8/chartex" xmlns:cx2="http://schemas.microsoft.com/office/drawing/2015/10/21/chartex" xmlns:cx3="http://schemas.microsoft.com/office/drawing/2016/5/9/chartex" xmlns:cx4="http://schemas.microsoft.com/office/drawing/2016/5/10/chartex" xmlns:cx5="http://schemas.microsoft.com/office/drawing/2016/5/11/chartex" xmlns:cx6="http://schemas.microsoft.com/office/drawing/2016/5/12/chartex" xmlns:cx7="http://schemas.microsoft.com/office/drawing/2016/5/13/chartex" xmlns:cx8="http://schemas.microsoft.com/office/drawing/2016/5/14/chartex" xmlns:mc="http://schemas.openxmlformats.org/markup-compatibility/2006" xmlns:o="urn:schemas-microsoft-com:office:office" xmlns:r="http://schemas.openxmlformats.org/officeDocument/2006/relationships" xmlns:m="http://schemas.openxmlformats.org/officeDocument/2006/math" xmlns:v="urn:schemas-microsoft-com:vml" xmlns:wp14="http://schemas.microsoft.com/office/word/2010/wordprocessingDrawing" xmlns:wp="http://schemas.openxmlformats.org/drawingml/2006/wordprocessingDrawing" xmlns:w10="urn:schemas-microsoft-com:office:word" xmlns:w="http://schemas.openxmlformats.org/wordprocessingml/2006/main" xmlns:w14="http://schemas.microsoft.com/office/word/2010/wordml" xmlns:w15="http://schemas.microsoft.com/office/word/2012/wordml" xmlns:w16se="http://schemas.microsoft.com/office/word/2015/wordml/symex" xmlns:wpg="http://schemas.microsoft.com/office/word/2010/wordprocessingGroup" xmlns:wpi="http://schemas.microsoft.com/office/word/2010/wordprocessingInk" xmlns:wne="http://schemas.microsoft.com/office/word/2006/wordml" xmlns:wps="http://schemas.microsoft.com/office/word/2010/wordprocessingShape" mc:Ignorable="w14 w15 w16se wp14">
   <w:p>
     <w:pPr>
       <w:pStyle w:val="Footer"/>
@@ -12528,21 +11002,11 @@
     <w:pPr>
       <w:pStyle w:val="Footer"/>
     </w:pPr>
-    <w:r>
-      <w:fldChar w:fldCharType="begin"/>
-    </w:r>
-    <w:r>
-      <w:instrText xml:space="preserve"> FILENAME </w:instrText>
-    </w:r>
-    <w:r>
-      <w:fldChar w:fldCharType="separate"/>
-    </w:r>
-    <w:r>
-      <w:t>QuickBattleship_SSAD.docx</w:t>
-    </w:r>
-    <w:r>
-      <w:fldChar w:fldCharType="end"/>
-    </w:r>
+    <w:fldSimple w:instr=" FILENAME ">
+      <w:r>
+        <w:t>QuickBattleship_SSAD.docx</w:t>
+      </w:r>
+    </w:fldSimple>
     <w:r>
       <w:tab/>
     </w:r>
@@ -12551,79 +11015,17 @@
       <w:t xml:space="preserve">Version Date: </w:t>
     </w:r>
     <w:r>
-      <w:t>03/13/17</w:t>
+      <w:t>05/15</w:t>
+    </w:r>
+    <w:r>
+      <w:t>/17</w:t>
     </w:r>
   </w:p>
 </w:ftr>
 </file>
 
 <file path=word/footer4.xml><?xml version="1.0" encoding="utf-8"?>
-<w:ftr xmlns:wpc="http://schemas.microsoft.com/office/word/2010/wordprocessingCanvas" xmlns:mo="http://schemas.microsoft.com/office/mac/office/2008/main" xmlns:mc="http://schemas.openxmlformats.org/markup-compatibility/2006" xmlns:mv="urn:schemas-microsoft-com:mac:vml" xmlns:o="urn:schemas-microsoft-com:office:office" xmlns:r="http://schemas.openxmlformats.org/officeDocument/2006/relationships" xmlns:m="http://schemas.openxmlformats.org/officeDocument/2006/math" xmlns:v="urn:schemas-microsoft-com:vml" xmlns:wp14="http://schemas.microsoft.com/office/word/2010/wordprocessingDrawing" xmlns:wp="http://schemas.openxmlformats.org/drawingml/2006/wordprocessingDrawing" xmlns:w10="urn:schemas-microsoft-com:office:word" xmlns:w="http://schemas.openxmlformats.org/wordprocessingml/2006/main" xmlns:w14="http://schemas.microsoft.com/office/word/2010/wordml" xmlns:w15="http://schemas.microsoft.com/office/word/2012/wordml" xmlns:wpg="http://schemas.microsoft.com/office/word/2010/wordprocessingGroup" xmlns:wpi="http://schemas.microsoft.com/office/word/2010/wordprocessingInk" xmlns:wne="http://schemas.microsoft.com/office/word/2006/wordml" xmlns:wps="http://schemas.microsoft.com/office/word/2010/wordprocessingShape" mc:Ignorable="w14 w15 wp14">
-  <w:p>
-    <w:pPr>
-      <w:pStyle w:val="Footer"/>
-    </w:pPr>
-    <w:r>
-      <w:fldChar w:fldCharType="begin"/>
-    </w:r>
-    <w:r>
-      <w:instrText xml:space="preserve"> FILENAME </w:instrText>
-    </w:r>
-    <w:r>
-      <w:fldChar w:fldCharType="separate"/>
-    </w:r>
-    <w:r>
-      <w:t>QuickBattleship_SSAD.docx</w:t>
-    </w:r>
-    <w:r>
-      <w:fldChar w:fldCharType="end"/>
-    </w:r>
-    <w:r>
-      <w:tab/>
-    </w:r>
-    <w:r>
-      <w:rPr>
-        <w:noProof/>
-      </w:rPr>
-      <w:fldChar w:fldCharType="begin"/>
-    </w:r>
-    <w:r>
-      <w:instrText xml:space="preserve"> PAGE </w:instrText>
-    </w:r>
-    <w:r>
-      <w:fldChar w:fldCharType="separate"/>
-    </w:r>
-    <w:r>
-      <w:rPr>
-        <w:noProof/>
-      </w:rPr>
-      <w:t>v</w:t>
-    </w:r>
-    <w:r>
-      <w:rPr>
-        <w:noProof/>
-      </w:rPr>
-      <w:fldChar w:fldCharType="end"/>
-    </w:r>
-    <w:r>
-      <w:tab/>
-    </w:r>
-    <w:bookmarkStart w:id="15" w:name="OLE_LINK1"/>
-    <w:bookmarkStart w:id="16" w:name="OLE_LINK2"/>
-    <w:r>
-      <w:t xml:space="preserve">Version Date: </w:t>
-    </w:r>
-    <w:bookmarkEnd w:id="15"/>
-    <w:bookmarkEnd w:id="16"/>
-    <w:r>
-      <w:t>10/04/16</w:t>
-    </w:r>
-  </w:p>
-</w:ftr>
-</file>
-
-<file path=word/footer5.xml><?xml version="1.0" encoding="utf-8"?>
-<w:ftr xmlns:wpc="http://schemas.microsoft.com/office/word/2010/wordprocessingCanvas" xmlns:mo="http://schemas.microsoft.com/office/mac/office/2008/main" xmlns:mc="http://schemas.openxmlformats.org/markup-compatibility/2006" xmlns:mv="urn:schemas-microsoft-com:mac:vml" xmlns:o="urn:schemas-microsoft-com:office:office" xmlns:r="http://schemas.openxmlformats.org/officeDocument/2006/relationships" xmlns:m="http://schemas.openxmlformats.org/officeDocument/2006/math" xmlns:v="urn:schemas-microsoft-com:vml" xmlns:wp14="http://schemas.microsoft.com/office/word/2010/wordprocessingDrawing" xmlns:wp="http://schemas.openxmlformats.org/drawingml/2006/wordprocessingDrawing" xmlns:w10="urn:schemas-microsoft-com:office:word" xmlns:w="http://schemas.openxmlformats.org/wordprocessingml/2006/main" xmlns:w14="http://schemas.microsoft.com/office/word/2010/wordml" xmlns:w15="http://schemas.microsoft.com/office/word/2012/wordml" xmlns:wpg="http://schemas.microsoft.com/office/word/2010/wordprocessingGroup" xmlns:wpi="http://schemas.microsoft.com/office/word/2010/wordprocessingInk" xmlns:wne="http://schemas.microsoft.com/office/word/2006/wordml" xmlns:wps="http://schemas.microsoft.com/office/word/2010/wordprocessingShape" mc:Ignorable="w14 w15 wp14">
+<w:ftr xmlns:wpc="http://schemas.microsoft.com/office/word/2010/wordprocessingCanvas" xmlns:cx="http://schemas.microsoft.com/office/drawing/2014/chartex" xmlns:cx1="http://schemas.microsoft.com/office/drawing/2015/9/8/chartex" xmlns:cx2="http://schemas.microsoft.com/office/drawing/2015/10/21/chartex" xmlns:cx3="http://schemas.microsoft.com/office/drawing/2016/5/9/chartex" xmlns:cx4="http://schemas.microsoft.com/office/drawing/2016/5/10/chartex" xmlns:cx5="http://schemas.microsoft.com/office/drawing/2016/5/11/chartex" xmlns:cx6="http://schemas.microsoft.com/office/drawing/2016/5/12/chartex" xmlns:cx7="http://schemas.microsoft.com/office/drawing/2016/5/13/chartex" xmlns:cx8="http://schemas.microsoft.com/office/drawing/2016/5/14/chartex" xmlns:mc="http://schemas.openxmlformats.org/markup-compatibility/2006" xmlns:o="urn:schemas-microsoft-com:office:office" xmlns:r="http://schemas.openxmlformats.org/officeDocument/2006/relationships" xmlns:m="http://schemas.openxmlformats.org/officeDocument/2006/math" xmlns:v="urn:schemas-microsoft-com:vml" xmlns:wp14="http://schemas.microsoft.com/office/word/2010/wordprocessingDrawing" xmlns:wp="http://schemas.openxmlformats.org/drawingml/2006/wordprocessingDrawing" xmlns:w10="urn:schemas-microsoft-com:office:word" xmlns:w="http://schemas.openxmlformats.org/wordprocessingml/2006/main" xmlns:w14="http://schemas.microsoft.com/office/word/2010/wordml" xmlns:w15="http://schemas.microsoft.com/office/word/2012/wordml" xmlns:w16se="http://schemas.microsoft.com/office/word/2015/wordml/symex" xmlns:wpg="http://schemas.microsoft.com/office/word/2010/wordprocessingGroup" xmlns:wpi="http://schemas.microsoft.com/office/word/2010/wordprocessingInk" xmlns:wne="http://schemas.microsoft.com/office/word/2006/wordml" xmlns:wps="http://schemas.microsoft.com/office/word/2010/wordprocessingShape" mc:Ignorable="w14 w15 w16se wp14">
   <w:p>
     <w:pPr>
       <w:pStyle w:val="Footer"/>
@@ -12660,66 +11062,8 @@
 </w:ftr>
 </file>
 
-<file path=word/footer6.xml><?xml version="1.0" encoding="utf-8"?>
-<w:ftr xmlns:wpc="http://schemas.microsoft.com/office/word/2010/wordprocessingCanvas" xmlns:mo="http://schemas.microsoft.com/office/mac/office/2008/main" xmlns:mc="http://schemas.openxmlformats.org/markup-compatibility/2006" xmlns:mv="urn:schemas-microsoft-com:mac:vml" xmlns:o="urn:schemas-microsoft-com:office:office" xmlns:r="http://schemas.openxmlformats.org/officeDocument/2006/relationships" xmlns:m="http://schemas.openxmlformats.org/officeDocument/2006/math" xmlns:v="urn:schemas-microsoft-com:vml" xmlns:wp14="http://schemas.microsoft.com/office/word/2010/wordprocessingDrawing" xmlns:wp="http://schemas.openxmlformats.org/drawingml/2006/wordprocessingDrawing" xmlns:w10="urn:schemas-microsoft-com:office:word" xmlns:w="http://schemas.openxmlformats.org/wordprocessingml/2006/main" xmlns:w14="http://schemas.microsoft.com/office/word/2010/wordml" xmlns:w15="http://schemas.microsoft.com/office/word/2012/wordml" xmlns:wpg="http://schemas.microsoft.com/office/word/2010/wordprocessingGroup" xmlns:wpi="http://schemas.microsoft.com/office/word/2010/wordprocessingInk" xmlns:wne="http://schemas.microsoft.com/office/word/2006/wordml" xmlns:wps="http://schemas.microsoft.com/office/word/2010/wordprocessingShape" mc:Ignorable="w14 w15 wp14">
-  <w:p>
-    <w:pPr>
-      <w:pStyle w:val="Footer"/>
-      <w:tabs>
-        <w:tab w:val="clear" w:pos="4680"/>
-        <w:tab w:val="clear" w:pos="9360"/>
-      </w:tabs>
-      <w:ind w:left="7920" w:right="-3480" w:hanging="8550"/>
-    </w:pPr>
-    <w:r>
-      <w:fldChar w:fldCharType="begin"/>
-    </w:r>
-    <w:r>
-      <w:instrText xml:space="preserve"> FILENAME </w:instrText>
-    </w:r>
-    <w:r>
-      <w:fldChar w:fldCharType="separate"/>
-    </w:r>
-    <w:r>
-      <w:t>QuickBattleship_SSAD.docx</w:t>
-    </w:r>
-    <w:r>
-      <w:fldChar w:fldCharType="end"/>
-    </w:r>
-    <w:r>
-      <w:rPr>
-        <w:noProof/>
-      </w:rPr>
-      <w:tab/>
-    </w:r>
-    <w:r>
-      <w:t>V</w:t>
-    </w:r>
-    <w:r>
-      <w:t>ersion Date</w:t>
-    </w:r>
-    <w:bookmarkStart w:id="62" w:name="_Toc12423034"/>
-    <w:bookmarkStart w:id="63" w:name="_Toc32724806"/>
-    <w:bookmarkStart w:id="64" w:name="_Toc12423234"/>
-    <w:bookmarkStart w:id="65" w:name="_Toc32724218"/>
-    <w:bookmarkStart w:id="66" w:name="_Toc32724907"/>
-    <w:r>
-      <w:t>: 03/13/1</w:t>
-    </w:r>
-    <w:bookmarkEnd w:id="62"/>
-    <w:bookmarkEnd w:id="63"/>
-    <w:bookmarkEnd w:id="64"/>
-    <w:bookmarkEnd w:id="65"/>
-    <w:bookmarkEnd w:id="66"/>
-    <w:r>
-      <w:t>7</w:t>
-    </w:r>
-  </w:p>
-</w:ftr>
-</file>
-
 <file path=word/footnotes.xml><?xml version="1.0" encoding="utf-8"?>
-<w:footnotes xmlns:wpc="http://schemas.microsoft.com/office/word/2010/wordprocessingCanvas" xmlns:mo="http://schemas.microsoft.com/office/mac/office/2008/main" xmlns:mc="http://schemas.openxmlformats.org/markup-compatibility/2006" xmlns:mv="urn:schemas-microsoft-com:mac:vml" xmlns:o="urn:schemas-microsoft-com:office:office" xmlns:r="http://schemas.openxmlformats.org/officeDocument/2006/relationships" xmlns:m="http://schemas.openxmlformats.org/officeDocument/2006/math" xmlns:v="urn:schemas-microsoft-com:vml" xmlns:wp14="http://schemas.microsoft.com/office/word/2010/wordprocessingDrawing" xmlns:wp="http://schemas.openxmlformats.org/drawingml/2006/wordprocessingDrawing" xmlns:w10="urn:schemas-microsoft-com:office:word" xmlns:w="http://schemas.openxmlformats.org/wordprocessingml/2006/main" xmlns:w14="http://schemas.microsoft.com/office/word/2010/wordml" xmlns:w15="http://schemas.microsoft.com/office/word/2012/wordml" xmlns:wpg="http://schemas.microsoft.com/office/word/2010/wordprocessingGroup" xmlns:wpi="http://schemas.microsoft.com/office/word/2010/wordprocessingInk" xmlns:wne="http://schemas.microsoft.com/office/word/2006/wordml" xmlns:wps="http://schemas.microsoft.com/office/word/2010/wordprocessingShape" mc:Ignorable="w14 w15 wp14">
+<w:footnotes xmlns:wpc="http://schemas.microsoft.com/office/word/2010/wordprocessingCanvas" xmlns:cx="http://schemas.microsoft.com/office/drawing/2014/chartex" xmlns:cx1="http://schemas.microsoft.com/office/drawing/2015/9/8/chartex" xmlns:cx2="http://schemas.microsoft.com/office/drawing/2015/10/21/chartex" xmlns:cx3="http://schemas.microsoft.com/office/drawing/2016/5/9/chartex" xmlns:cx4="http://schemas.microsoft.com/office/drawing/2016/5/10/chartex" xmlns:cx5="http://schemas.microsoft.com/office/drawing/2016/5/11/chartex" xmlns:cx6="http://schemas.microsoft.com/office/drawing/2016/5/12/chartex" xmlns:cx7="http://schemas.microsoft.com/office/drawing/2016/5/13/chartex" xmlns:cx8="http://schemas.microsoft.com/office/drawing/2016/5/14/chartex" xmlns:mc="http://schemas.openxmlformats.org/markup-compatibility/2006" xmlns:o="urn:schemas-microsoft-com:office:office" xmlns:r="http://schemas.openxmlformats.org/officeDocument/2006/relationships" xmlns:m="http://schemas.openxmlformats.org/officeDocument/2006/math" xmlns:v="urn:schemas-microsoft-com:vml" xmlns:wp14="http://schemas.microsoft.com/office/word/2010/wordprocessingDrawing" xmlns:wp="http://schemas.openxmlformats.org/drawingml/2006/wordprocessingDrawing" xmlns:w10="urn:schemas-microsoft-com:office:word" xmlns:w="http://schemas.openxmlformats.org/wordprocessingml/2006/main" xmlns:w14="http://schemas.microsoft.com/office/word/2010/wordml" xmlns:w15="http://schemas.microsoft.com/office/word/2012/wordml" xmlns:w16se="http://schemas.microsoft.com/office/word/2015/wordml/symex" xmlns:wpg="http://schemas.microsoft.com/office/word/2010/wordprocessingGroup" xmlns:wpi="http://schemas.microsoft.com/office/word/2010/wordprocessingInk" xmlns:wne="http://schemas.microsoft.com/office/word/2006/wordml" xmlns:wps="http://schemas.microsoft.com/office/word/2010/wordprocessingShape" mc:Ignorable="w14 w15 w16se wp14">
   <w:footnote w:type="separator" w:id="-1">
     <w:p>
       <w:r>
@@ -12743,7 +11087,7 @@
 </file>
 
 <file path=word/header1.xml><?xml version="1.0" encoding="utf-8"?>
-<w:hdr xmlns:wpc="http://schemas.microsoft.com/office/word/2010/wordprocessingCanvas" xmlns:mo="http://schemas.microsoft.com/office/mac/office/2008/main" xmlns:mc="http://schemas.openxmlformats.org/markup-compatibility/2006" xmlns:mv="urn:schemas-microsoft-com:mac:vml" xmlns:o="urn:schemas-microsoft-com:office:office" xmlns:r="http://schemas.openxmlformats.org/officeDocument/2006/relationships" xmlns:m="http://schemas.openxmlformats.org/officeDocument/2006/math" xmlns:v="urn:schemas-microsoft-com:vml" xmlns:wp14="http://schemas.microsoft.com/office/word/2010/wordprocessingDrawing" xmlns:wp="http://schemas.openxmlformats.org/drawingml/2006/wordprocessingDrawing" xmlns:w10="urn:schemas-microsoft-com:office:word" xmlns:w="http://schemas.openxmlformats.org/wordprocessingml/2006/main" xmlns:w14="http://schemas.microsoft.com/office/word/2010/wordml" xmlns:w15="http://schemas.microsoft.com/office/word/2012/wordml" xmlns:wpg="http://schemas.microsoft.com/office/word/2010/wordprocessingGroup" xmlns:wpi="http://schemas.microsoft.com/office/word/2010/wordprocessingInk" xmlns:wne="http://schemas.microsoft.com/office/word/2006/wordml" xmlns:wps="http://schemas.microsoft.com/office/word/2010/wordprocessingShape" mc:Ignorable="w14 w15 wp14">
+<w:hdr xmlns:wpc="http://schemas.microsoft.com/office/word/2010/wordprocessingCanvas" xmlns:cx="http://schemas.microsoft.com/office/drawing/2014/chartex" xmlns:cx1="http://schemas.microsoft.com/office/drawing/2015/9/8/chartex" xmlns:cx2="http://schemas.microsoft.com/office/drawing/2015/10/21/chartex" xmlns:cx3="http://schemas.microsoft.com/office/drawing/2016/5/9/chartex" xmlns:cx4="http://schemas.microsoft.com/office/drawing/2016/5/10/chartex" xmlns:cx5="http://schemas.microsoft.com/office/drawing/2016/5/11/chartex" xmlns:cx6="http://schemas.microsoft.com/office/drawing/2016/5/12/chartex" xmlns:cx7="http://schemas.microsoft.com/office/drawing/2016/5/13/chartex" xmlns:cx8="http://schemas.microsoft.com/office/drawing/2016/5/14/chartex" xmlns:mc="http://schemas.openxmlformats.org/markup-compatibility/2006" xmlns:o="urn:schemas-microsoft-com:office:office" xmlns:r="http://schemas.openxmlformats.org/officeDocument/2006/relationships" xmlns:m="http://schemas.openxmlformats.org/officeDocument/2006/math" xmlns:v="urn:schemas-microsoft-com:vml" xmlns:wp14="http://schemas.microsoft.com/office/word/2010/wordprocessingDrawing" xmlns:wp="http://schemas.openxmlformats.org/drawingml/2006/wordprocessingDrawing" xmlns:w10="urn:schemas-microsoft-com:office:word" xmlns:w="http://schemas.openxmlformats.org/wordprocessingml/2006/main" xmlns:w14="http://schemas.microsoft.com/office/word/2010/wordml" xmlns:w15="http://schemas.microsoft.com/office/word/2012/wordml" xmlns:w16se="http://schemas.microsoft.com/office/word/2015/wordml/symex" xmlns:wpg="http://schemas.microsoft.com/office/word/2010/wordprocessingGroup" xmlns:wpi="http://schemas.microsoft.com/office/word/2010/wordprocessingInk" xmlns:wne="http://schemas.microsoft.com/office/word/2006/wordml" xmlns:wps="http://schemas.microsoft.com/office/word/2010/wordprocessingShape" mc:Ignorable="w14 w15 w16se wp14">
   <w:p>
     <w:pPr>
       <w:pStyle w:val="Header"/>
@@ -12767,14 +11111,17 @@
       <w:tab/>
     </w:r>
     <w:r>
-      <w:t>Version 1.0</w:t>
+      <w:t>Version 2</w:t>
+    </w:r>
+    <w:r>
+      <w:t>.0</w:t>
     </w:r>
   </w:p>
 </w:hdr>
 </file>
 
 <file path=word/header2.xml><?xml version="1.0" encoding="utf-8"?>
-<w:hdr xmlns:wpc="http://schemas.microsoft.com/office/word/2010/wordprocessingCanvas" xmlns:mo="http://schemas.microsoft.com/office/mac/office/2008/main" xmlns:mc="http://schemas.openxmlformats.org/markup-compatibility/2006" xmlns:mv="urn:schemas-microsoft-com:mac:vml" xmlns:o="urn:schemas-microsoft-com:office:office" xmlns:r="http://schemas.openxmlformats.org/officeDocument/2006/relationships" xmlns:m="http://schemas.openxmlformats.org/officeDocument/2006/math" xmlns:v="urn:schemas-microsoft-com:vml" xmlns:wp14="http://schemas.microsoft.com/office/word/2010/wordprocessingDrawing" xmlns:wp="http://schemas.openxmlformats.org/drawingml/2006/wordprocessingDrawing" xmlns:w10="urn:schemas-microsoft-com:office:word" xmlns:w="http://schemas.openxmlformats.org/wordprocessingml/2006/main" xmlns:w14="http://schemas.microsoft.com/office/word/2010/wordml" xmlns:w15="http://schemas.microsoft.com/office/word/2012/wordml" xmlns:wpg="http://schemas.microsoft.com/office/word/2010/wordprocessingGroup" xmlns:wpi="http://schemas.microsoft.com/office/word/2010/wordprocessingInk" xmlns:wne="http://schemas.microsoft.com/office/word/2006/wordml" xmlns:wps="http://schemas.microsoft.com/office/word/2010/wordprocessingShape" mc:Ignorable="w14 w15 wp14">
+<w:hdr xmlns:wpc="http://schemas.microsoft.com/office/word/2010/wordprocessingCanvas" xmlns:cx="http://schemas.microsoft.com/office/drawing/2014/chartex" xmlns:cx1="http://schemas.microsoft.com/office/drawing/2015/9/8/chartex" xmlns:cx2="http://schemas.microsoft.com/office/drawing/2015/10/21/chartex" xmlns:cx3="http://schemas.microsoft.com/office/drawing/2016/5/9/chartex" xmlns:cx4="http://schemas.microsoft.com/office/drawing/2016/5/10/chartex" xmlns:cx5="http://schemas.microsoft.com/office/drawing/2016/5/11/chartex" xmlns:cx6="http://schemas.microsoft.com/office/drawing/2016/5/12/chartex" xmlns:cx7="http://schemas.microsoft.com/office/drawing/2016/5/13/chartex" xmlns:cx8="http://schemas.microsoft.com/office/drawing/2016/5/14/chartex" xmlns:mc="http://schemas.openxmlformats.org/markup-compatibility/2006" xmlns:o="urn:schemas-microsoft-com:office:office" xmlns:r="http://schemas.openxmlformats.org/officeDocument/2006/relationships" xmlns:m="http://schemas.openxmlformats.org/officeDocument/2006/math" xmlns:v="urn:schemas-microsoft-com:vml" xmlns:wp14="http://schemas.microsoft.com/office/word/2010/wordprocessingDrawing" xmlns:wp="http://schemas.openxmlformats.org/drawingml/2006/wordprocessingDrawing" xmlns:w10="urn:schemas-microsoft-com:office:word" xmlns:w="http://schemas.openxmlformats.org/wordprocessingml/2006/main" xmlns:w14="http://schemas.microsoft.com/office/word/2010/wordml" xmlns:w15="http://schemas.microsoft.com/office/word/2012/wordml" xmlns:w16se="http://schemas.microsoft.com/office/word/2015/wordml/symex" xmlns:wpg="http://schemas.microsoft.com/office/word/2010/wordprocessingGroup" xmlns:wpi="http://schemas.microsoft.com/office/word/2010/wordprocessingInk" xmlns:wne="http://schemas.microsoft.com/office/word/2006/wordml" xmlns:wps="http://schemas.microsoft.com/office/word/2010/wordprocessingShape" mc:Ignorable="w14 w15 w16se wp14">
   <w:p>
     <w:pPr>
       <w:pStyle w:val="Header"/>
@@ -12798,14 +11145,17 @@
       <w:tab/>
     </w:r>
     <w:r>
-      <w:t>Version 1.0</w:t>
+      <w:t>Version 2</w:t>
+    </w:r>
+    <w:r>
+      <w:t>.0</w:t>
     </w:r>
   </w:p>
 </w:hdr>
 </file>
 
 <file path=word/header3.xml><?xml version="1.0" encoding="utf-8"?>
-<w:hdr xmlns:wpc="http://schemas.microsoft.com/office/word/2010/wordprocessingCanvas" xmlns:mo="http://schemas.microsoft.com/office/mac/office/2008/main" xmlns:mc="http://schemas.openxmlformats.org/markup-compatibility/2006" xmlns:mv="urn:schemas-microsoft-com:mac:vml" xmlns:o="urn:schemas-microsoft-com:office:office" xmlns:r="http://schemas.openxmlformats.org/officeDocument/2006/relationships" xmlns:m="http://schemas.openxmlformats.org/officeDocument/2006/math" xmlns:v="urn:schemas-microsoft-com:vml" xmlns:wp14="http://schemas.microsoft.com/office/word/2010/wordprocessingDrawing" xmlns:wp="http://schemas.openxmlformats.org/drawingml/2006/wordprocessingDrawing" xmlns:w10="urn:schemas-microsoft-com:office:word" xmlns:w="http://schemas.openxmlformats.org/wordprocessingml/2006/main" xmlns:w14="http://schemas.microsoft.com/office/word/2010/wordml" xmlns:w15="http://schemas.microsoft.com/office/word/2012/wordml" xmlns:wpg="http://schemas.microsoft.com/office/word/2010/wordprocessingGroup" xmlns:wpi="http://schemas.microsoft.com/office/word/2010/wordprocessingInk" xmlns:wne="http://schemas.microsoft.com/office/word/2006/wordml" xmlns:wps="http://schemas.microsoft.com/office/word/2010/wordprocessingShape" mc:Ignorable="w14 w15 wp14">
+<w:hdr xmlns:wpc="http://schemas.microsoft.com/office/word/2010/wordprocessingCanvas" xmlns:cx="http://schemas.microsoft.com/office/drawing/2014/chartex" xmlns:cx1="http://schemas.microsoft.com/office/drawing/2015/9/8/chartex" xmlns:cx2="http://schemas.microsoft.com/office/drawing/2015/10/21/chartex" xmlns:cx3="http://schemas.microsoft.com/office/drawing/2016/5/9/chartex" xmlns:cx4="http://schemas.microsoft.com/office/drawing/2016/5/10/chartex" xmlns:cx5="http://schemas.microsoft.com/office/drawing/2016/5/11/chartex" xmlns:cx6="http://schemas.microsoft.com/office/drawing/2016/5/12/chartex" xmlns:cx7="http://schemas.microsoft.com/office/drawing/2016/5/13/chartex" xmlns:cx8="http://schemas.microsoft.com/office/drawing/2016/5/14/chartex" xmlns:mc="http://schemas.openxmlformats.org/markup-compatibility/2006" xmlns:o="urn:schemas-microsoft-com:office:office" xmlns:r="http://schemas.openxmlformats.org/officeDocument/2006/relationships" xmlns:m="http://schemas.openxmlformats.org/officeDocument/2006/math" xmlns:v="urn:schemas-microsoft-com:vml" xmlns:wp14="http://schemas.microsoft.com/office/word/2010/wordprocessingDrawing" xmlns:wp="http://schemas.openxmlformats.org/drawingml/2006/wordprocessingDrawing" xmlns:w10="urn:schemas-microsoft-com:office:word" xmlns:w="http://schemas.openxmlformats.org/wordprocessingml/2006/main" xmlns:w14="http://schemas.microsoft.com/office/word/2010/wordml" xmlns:w15="http://schemas.microsoft.com/office/word/2012/wordml" xmlns:w16se="http://schemas.microsoft.com/office/word/2015/wordml/symex" xmlns:wpg="http://schemas.microsoft.com/office/word/2010/wordprocessingGroup" xmlns:wpi="http://schemas.microsoft.com/office/word/2010/wordprocessingInk" xmlns:wne="http://schemas.microsoft.com/office/word/2006/wordml" xmlns:wps="http://schemas.microsoft.com/office/word/2010/wordprocessingShape" mc:Ignorable="w14 w15 w16se wp14">
   <w:p>
     <w:pPr>
       <w:pStyle w:val="Header"/>
@@ -12829,38 +11179,10 @@
       <w:tab/>
     </w:r>
     <w:r>
-      <w:t>Version 1.0</w:t>
-    </w:r>
-  </w:p>
-</w:hdr>
-</file>
-
-<file path=word/header4.xml><?xml version="1.0" encoding="utf-8"?>
-<w:hdr xmlns:wpc="http://schemas.microsoft.com/office/word/2010/wordprocessingCanvas" xmlns:mo="http://schemas.microsoft.com/office/mac/office/2008/main" xmlns:mc="http://schemas.openxmlformats.org/markup-compatibility/2006" xmlns:mv="urn:schemas-microsoft-com:mac:vml" xmlns:o="urn:schemas-microsoft-com:office:office" xmlns:r="http://schemas.openxmlformats.org/officeDocument/2006/relationships" xmlns:m="http://schemas.openxmlformats.org/officeDocument/2006/math" xmlns:v="urn:schemas-microsoft-com:vml" xmlns:wp14="http://schemas.microsoft.com/office/word/2010/wordprocessingDrawing" xmlns:wp="http://schemas.openxmlformats.org/drawingml/2006/wordprocessingDrawing" xmlns:w10="urn:schemas-microsoft-com:office:word" xmlns:w="http://schemas.openxmlformats.org/wordprocessingml/2006/main" xmlns:w14="http://schemas.microsoft.com/office/word/2010/wordml" xmlns:w15="http://schemas.microsoft.com/office/word/2012/wordml" xmlns:wpg="http://schemas.microsoft.com/office/word/2010/wordprocessingGroup" xmlns:wpi="http://schemas.microsoft.com/office/word/2010/wordprocessingInk" xmlns:wne="http://schemas.microsoft.com/office/word/2006/wordml" xmlns:wps="http://schemas.microsoft.com/office/word/2010/wordprocessingShape" mc:Ignorable="w14 w15 wp14">
-  <w:p>
-    <w:pPr>
-      <w:pStyle w:val="Header"/>
-      <w:tabs>
-        <w:tab w:val="clear" w:pos="4320"/>
-        <w:tab w:val="clear" w:pos="8640"/>
-        <w:tab w:val="right" w:pos="9180"/>
-        <w:tab w:val="center" w:pos="9360"/>
-      </w:tabs>
-      <w:rPr>
-        <w:szCs w:val="20"/>
-      </w:rPr>
-    </w:pPr>
-    <w:r>
-      <w:t>QuickBattleship - SSAD</w:t>
+      <w:t>Version 2</w:t>
     </w:r>
     <w:r>
-      <w:rPr>
-        <w:szCs w:val="20"/>
-      </w:rPr>
-      <w:tab/>
-    </w:r>
-    <w:r>
-      <w:t>Version 1.0</w:t>
+      <w:t>.0</w:t>
     </w:r>
   </w:p>
   <w:p>
@@ -12871,46 +11193,15 @@
 </w:hdr>
 </file>
 
-<file path=word/header5.xml><?xml version="1.0" encoding="utf-8"?>
-<w:hdr xmlns:wpc="http://schemas.microsoft.com/office/word/2010/wordprocessingCanvas" xmlns:mo="http://schemas.microsoft.com/office/mac/office/2008/main" xmlns:mc="http://schemas.openxmlformats.org/markup-compatibility/2006" xmlns:mv="urn:schemas-microsoft-com:mac:vml" xmlns:o="urn:schemas-microsoft-com:office:office" xmlns:r="http://schemas.openxmlformats.org/officeDocument/2006/relationships" xmlns:m="http://schemas.openxmlformats.org/officeDocument/2006/math" xmlns:v="urn:schemas-microsoft-com:vml" xmlns:wp14="http://schemas.microsoft.com/office/word/2010/wordprocessingDrawing" xmlns:wp="http://schemas.openxmlformats.org/drawingml/2006/wordprocessingDrawing" xmlns:w10="urn:schemas-microsoft-com:office:word" xmlns:w="http://schemas.openxmlformats.org/wordprocessingml/2006/main" xmlns:w14="http://schemas.microsoft.com/office/word/2010/wordml" xmlns:w15="http://schemas.microsoft.com/office/word/2012/wordml" xmlns:wpg="http://schemas.microsoft.com/office/word/2010/wordprocessingGroup" xmlns:wpi="http://schemas.microsoft.com/office/word/2010/wordprocessingInk" xmlns:wne="http://schemas.microsoft.com/office/word/2006/wordml" xmlns:wps="http://schemas.microsoft.com/office/word/2010/wordprocessingShape" mc:Ignorable="w14 w15 wp14">
+<file path=word/header4.xml><?xml version="1.0" encoding="utf-8"?>
+<w:hdr xmlns:wpc="http://schemas.microsoft.com/office/word/2010/wordprocessingCanvas" xmlns:cx="http://schemas.microsoft.com/office/drawing/2014/chartex" xmlns:cx1="http://schemas.microsoft.com/office/drawing/2015/9/8/chartex" xmlns:cx2="http://schemas.microsoft.com/office/drawing/2015/10/21/chartex" xmlns:cx3="http://schemas.microsoft.com/office/drawing/2016/5/9/chartex" xmlns:cx4="http://schemas.microsoft.com/office/drawing/2016/5/10/chartex" xmlns:cx5="http://schemas.microsoft.com/office/drawing/2016/5/11/chartex" xmlns:cx6="http://schemas.microsoft.com/office/drawing/2016/5/12/chartex" xmlns:cx7="http://schemas.microsoft.com/office/drawing/2016/5/13/chartex" xmlns:cx8="http://schemas.microsoft.com/office/drawing/2016/5/14/chartex" xmlns:mc="http://schemas.openxmlformats.org/markup-compatibility/2006" xmlns:o="urn:schemas-microsoft-com:office:office" xmlns:r="http://schemas.openxmlformats.org/officeDocument/2006/relationships" xmlns:m="http://schemas.openxmlformats.org/officeDocument/2006/math" xmlns:v="urn:schemas-microsoft-com:vml" xmlns:wp14="http://schemas.microsoft.com/office/word/2010/wordprocessingDrawing" xmlns:wp="http://schemas.openxmlformats.org/drawingml/2006/wordprocessingDrawing" xmlns:w10="urn:schemas-microsoft-com:office:word" xmlns:w="http://schemas.openxmlformats.org/wordprocessingml/2006/main" xmlns:w14="http://schemas.microsoft.com/office/word/2010/wordml" xmlns:w15="http://schemas.microsoft.com/office/word/2012/wordml" xmlns:w16se="http://schemas.microsoft.com/office/word/2015/wordml/symex" xmlns:wpg="http://schemas.microsoft.com/office/word/2010/wordprocessingGroup" xmlns:wpi="http://schemas.microsoft.com/office/word/2010/wordprocessingInk" xmlns:wne="http://schemas.microsoft.com/office/word/2006/wordml" xmlns:wps="http://schemas.microsoft.com/office/word/2010/wordprocessingShape" mc:Ignorable="w14 w15 w16se wp14">
   <w:p/>
 </w:hdr>
 </file>
 
-<file path=word/header6.xml><?xml version="1.0" encoding="utf-8"?>
-<w:hdr xmlns:wpc="http://schemas.microsoft.com/office/word/2010/wordprocessingCanvas" xmlns:mo="http://schemas.microsoft.com/office/mac/office/2008/main" xmlns:mc="http://schemas.openxmlformats.org/markup-compatibility/2006" xmlns:mv="urn:schemas-microsoft-com:mac:vml" xmlns:o="urn:schemas-microsoft-com:office:office" xmlns:r="http://schemas.openxmlformats.org/officeDocument/2006/relationships" xmlns:m="http://schemas.openxmlformats.org/officeDocument/2006/math" xmlns:v="urn:schemas-microsoft-com:vml" xmlns:wp14="http://schemas.microsoft.com/office/word/2010/wordprocessingDrawing" xmlns:wp="http://schemas.openxmlformats.org/drawingml/2006/wordprocessingDrawing" xmlns:w10="urn:schemas-microsoft-com:office:word" xmlns:w="http://schemas.openxmlformats.org/wordprocessingml/2006/main" xmlns:w14="http://schemas.microsoft.com/office/word/2010/wordml" xmlns:w15="http://schemas.microsoft.com/office/word/2012/wordml" xmlns:wpg="http://schemas.microsoft.com/office/word/2010/wordprocessingGroup" xmlns:wpi="http://schemas.microsoft.com/office/word/2010/wordprocessingInk" xmlns:wne="http://schemas.microsoft.com/office/word/2006/wordml" xmlns:wps="http://schemas.microsoft.com/office/word/2010/wordprocessingShape" mc:Ignorable="w14 w15 wp14">
-  <w:p>
-    <w:pPr>
-      <w:pStyle w:val="Header"/>
-      <w:tabs>
-        <w:tab w:val="clear" w:pos="4320"/>
-        <w:tab w:val="clear" w:pos="8640"/>
-        <w:tab w:val="right" w:pos="9180"/>
-        <w:tab w:val="center" w:pos="9360"/>
-      </w:tabs>
-      <w:rPr>
-        <w:szCs w:val="20"/>
-      </w:rPr>
-    </w:pPr>
-    <w:r>
-      <w:t>QuickBattleship - SSAD</w:t>
-    </w:r>
-    <w:r>
-      <w:rPr>
-        <w:szCs w:val="20"/>
-      </w:rPr>
-      <w:tab/>
-    </w:r>
-    <w:r>
-      <w:t>Version 1.0</w:t>
-    </w:r>
-  </w:p>
-</w:hdr>
-</file>
-
 <file path=word/numbering.xml><?xml version="1.0" encoding="utf-8"?>
-<w:numbering xmlns:wpc="http://schemas.microsoft.com/office/word/2010/wordprocessingCanvas" xmlns:mo="http://schemas.microsoft.com/office/mac/office/2008/main" xmlns:mc="http://schemas.openxmlformats.org/markup-compatibility/2006" xmlns:mv="urn:schemas-microsoft-com:mac:vml" xmlns:o="urn:schemas-microsoft-com:office:office" xmlns:r="http://schemas.openxmlformats.org/officeDocument/2006/relationships" xmlns:m="http://schemas.openxmlformats.org/officeDocument/2006/math" xmlns:v="urn:schemas-microsoft-com:vml" xmlns:wp14="http://schemas.microsoft.com/office/word/2010/wordprocessingDrawing" xmlns:wp="http://schemas.openxmlformats.org/drawingml/2006/wordprocessingDrawing" xmlns:w10="urn:schemas-microsoft-com:office:word" xmlns:w="http://schemas.openxmlformats.org/wordprocessingml/2006/main" xmlns:w14="http://schemas.microsoft.com/office/word/2010/wordml" xmlns:w15="http://schemas.microsoft.com/office/word/2012/wordml" xmlns:wpg="http://schemas.microsoft.com/office/word/2010/wordprocessingGroup" xmlns:wpi="http://schemas.microsoft.com/office/word/2010/wordprocessingInk" xmlns:wne="http://schemas.microsoft.com/office/word/2006/wordml" xmlns:wps="http://schemas.microsoft.com/office/word/2010/wordprocessingShape" mc:Ignorable="w14 w15 wp14">
-  <w:abstractNum w:abstractNumId="0">
+<w:numbering xmlns:wpc="http://schemas.microsoft.com/office/word/2010/wordprocessingCanvas" xmlns:cx="http://schemas.microsoft.com/office/drawing/2014/chartex" xmlns:cx1="http://schemas.microsoft.com/office/drawing/2015/9/8/chartex" xmlns:cx2="http://schemas.microsoft.com/office/drawing/2015/10/21/chartex" xmlns:cx3="http://schemas.microsoft.com/office/drawing/2016/5/9/chartex" xmlns:cx4="http://schemas.microsoft.com/office/drawing/2016/5/10/chartex" xmlns:cx5="http://schemas.microsoft.com/office/drawing/2016/5/11/chartex" xmlns:cx6="http://schemas.microsoft.com/office/drawing/2016/5/12/chartex" xmlns:cx7="http://schemas.microsoft.com/office/drawing/2016/5/13/chartex" xmlns:cx8="http://schemas.microsoft.com/office/drawing/2016/5/14/chartex" xmlns:mc="http://schemas.openxmlformats.org/markup-compatibility/2006" xmlns:o="urn:schemas-microsoft-com:office:office" xmlns:r="http://schemas.openxmlformats.org/officeDocument/2006/relationships" xmlns:m="http://schemas.openxmlformats.org/officeDocument/2006/math" xmlns:v="urn:schemas-microsoft-com:vml" xmlns:wp14="http://schemas.microsoft.com/office/word/2010/wordprocessingDrawing" xmlns:wp="http://schemas.openxmlformats.org/drawingml/2006/wordprocessingDrawing" xmlns:w10="urn:schemas-microsoft-com:office:word" xmlns:w="http://schemas.openxmlformats.org/wordprocessingml/2006/main" xmlns:w14="http://schemas.microsoft.com/office/word/2010/wordml" xmlns:w15="http://schemas.microsoft.com/office/word/2012/wordml" xmlns:w16se="http://schemas.microsoft.com/office/word/2015/wordml/symex" xmlns:wpg="http://schemas.microsoft.com/office/word/2010/wordprocessingGroup" xmlns:wpi="http://schemas.microsoft.com/office/word/2010/wordprocessingInk" xmlns:wne="http://schemas.microsoft.com/office/word/2006/wordml" xmlns:wps="http://schemas.microsoft.com/office/word/2010/wordprocessingShape" mc:Ignorable="w14 w15 w16se wp14">
+  <w:abstractNum w:abstractNumId="0" w15:restartNumberingAfterBreak="0">
     <w:nsid w:val="FFFFFF1D"/>
     <w:multiLevelType w:val="multilevel"/>
     <w:tmpl w:val="094E3B10"/>
@@ -13050,7 +11341,7 @@
       </w:rPr>
     </w:lvl>
   </w:abstractNum>
-  <w:abstractNum w:abstractNumId="1">
+  <w:abstractNum w:abstractNumId="1" w15:restartNumberingAfterBreak="0">
     <w:nsid w:val="FFFFFF7D"/>
     <w:multiLevelType w:val="singleLevel"/>
     <w:tmpl w:val="CE5E789E"/>
@@ -13068,7 +11359,7 @@
       </w:pPr>
     </w:lvl>
   </w:abstractNum>
-  <w:abstractNum w:abstractNumId="2">
+  <w:abstractNum w:abstractNumId="2" w15:restartNumberingAfterBreak="0">
     <w:nsid w:val="FFFFFF7E"/>
     <w:multiLevelType w:val="singleLevel"/>
     <w:tmpl w:val="98EAC95A"/>
@@ -13085,7 +11376,7 @@
       </w:pPr>
     </w:lvl>
   </w:abstractNum>
-  <w:abstractNum w:abstractNumId="3">
+  <w:abstractNum w:abstractNumId="3" w15:restartNumberingAfterBreak="0">
     <w:nsid w:val="FFFFFF80"/>
     <w:multiLevelType w:val="singleLevel"/>
     <w:tmpl w:val="B57E3E1C"/>
@@ -13106,7 +11397,7 @@
       </w:rPr>
     </w:lvl>
   </w:abstractNum>
-  <w:abstractNum w:abstractNumId="4">
+  <w:abstractNum w:abstractNumId="4" w15:restartNumberingAfterBreak="0">
     <w:nsid w:val="FFFFFF88"/>
     <w:multiLevelType w:val="singleLevel"/>
     <w:tmpl w:val="575619CE"/>
@@ -13124,7 +11415,7 @@
       </w:pPr>
     </w:lvl>
   </w:abstractNum>
-  <w:abstractNum w:abstractNumId="5">
+  <w:abstractNum w:abstractNumId="5" w15:restartNumberingAfterBreak="0">
     <w:nsid w:val="FFFFFF89"/>
     <w:multiLevelType w:val="singleLevel"/>
     <w:tmpl w:val="2944A116"/>
@@ -13144,7 +11435,7 @@
       </w:rPr>
     </w:lvl>
   </w:abstractNum>
-  <w:abstractNum w:abstractNumId="6">
+  <w:abstractNum w:abstractNumId="6" w15:restartNumberingAfterBreak="0">
     <w:nsid w:val="03AE616C"/>
     <w:multiLevelType w:val="multilevel"/>
     <w:tmpl w:val="87D81482"/>
@@ -13293,7 +11584,7 @@
       </w:rPr>
     </w:lvl>
   </w:abstractNum>
-  <w:abstractNum w:abstractNumId="7">
+  <w:abstractNum w:abstractNumId="7" w15:restartNumberingAfterBreak="0">
     <w:nsid w:val="059142F4"/>
     <w:multiLevelType w:val="multilevel"/>
     <w:tmpl w:val="7F3802D8"/>
@@ -13442,7 +11733,7 @@
       </w:rPr>
     </w:lvl>
   </w:abstractNum>
-  <w:abstractNum w:abstractNumId="8">
+  <w:abstractNum w:abstractNumId="8" w15:restartNumberingAfterBreak="0">
     <w:nsid w:val="08B126BB"/>
     <w:multiLevelType w:val="multilevel"/>
     <w:tmpl w:val="9CD2AEDC"/>
@@ -13583,7 +11874,7 @@
       </w:rPr>
     </w:lvl>
   </w:abstractNum>
-  <w:abstractNum w:abstractNumId="9">
+  <w:abstractNum w:abstractNumId="9" w15:restartNumberingAfterBreak="0">
     <w:nsid w:val="118963DA"/>
     <w:multiLevelType w:val="multilevel"/>
     <w:tmpl w:val="F9A84926"/>
@@ -13732,7 +12023,7 @@
       </w:rPr>
     </w:lvl>
   </w:abstractNum>
-  <w:abstractNum w:abstractNumId="10">
+  <w:abstractNum w:abstractNumId="10" w15:restartNumberingAfterBreak="0">
     <w:nsid w:val="121F52A1"/>
     <w:multiLevelType w:val="multilevel"/>
     <w:tmpl w:val="75A4A5E2"/>
@@ -13873,7 +12164,7 @@
       </w:rPr>
     </w:lvl>
   </w:abstractNum>
-  <w:abstractNum w:abstractNumId="11">
+  <w:abstractNum w:abstractNumId="11" w15:restartNumberingAfterBreak="0">
     <w:nsid w:val="211D08CF"/>
     <w:multiLevelType w:val="hybridMultilevel"/>
     <w:tmpl w:val="50DA3F68"/>
@@ -14014,7 +12305,7 @@
       </w:rPr>
     </w:lvl>
   </w:abstractNum>
-  <w:abstractNum w:abstractNumId="12">
+  <w:abstractNum w:abstractNumId="12" w15:restartNumberingAfterBreak="0">
     <w:nsid w:val="23842BB1"/>
     <w:multiLevelType w:val="multilevel"/>
     <w:tmpl w:val="D7E63964"/>
@@ -14163,7 +12454,7 @@
       </w:rPr>
     </w:lvl>
   </w:abstractNum>
-  <w:abstractNum w:abstractNumId="13">
+  <w:abstractNum w:abstractNumId="13" w15:restartNumberingAfterBreak="0">
     <w:nsid w:val="259C7FA1"/>
     <w:multiLevelType w:val="hybridMultilevel"/>
     <w:tmpl w:val="81066CA2"/>
@@ -14304,7 +12595,7 @@
       </w:rPr>
     </w:lvl>
   </w:abstractNum>
-  <w:abstractNum w:abstractNumId="14">
+  <w:abstractNum w:abstractNumId="14" w15:restartNumberingAfterBreak="0">
     <w:nsid w:val="268731C8"/>
     <w:multiLevelType w:val="multilevel"/>
     <w:tmpl w:val="D4FEC296"/>
@@ -14451,7 +12742,7 @@
       </w:rPr>
     </w:lvl>
   </w:abstractNum>
-  <w:abstractNum w:abstractNumId="15">
+  <w:abstractNum w:abstractNumId="15" w15:restartNumberingAfterBreak="0">
     <w:nsid w:val="2AE2496D"/>
     <w:multiLevelType w:val="hybridMultilevel"/>
     <w:tmpl w:val="FEB878DE"/>
@@ -14592,7 +12883,7 @@
       </w:rPr>
     </w:lvl>
   </w:abstractNum>
-  <w:abstractNum w:abstractNumId="16">
+  <w:abstractNum w:abstractNumId="16" w15:restartNumberingAfterBreak="0">
     <w:nsid w:val="303C2E1D"/>
     <w:multiLevelType w:val="multilevel"/>
     <w:tmpl w:val="82660A1A"/>
@@ -14741,7 +13032,7 @@
       </w:rPr>
     </w:lvl>
   </w:abstractNum>
-  <w:abstractNum w:abstractNumId="17">
+  <w:abstractNum w:abstractNumId="17" w15:restartNumberingAfterBreak="0">
     <w:nsid w:val="35942BD4"/>
     <w:multiLevelType w:val="hybridMultilevel"/>
     <w:tmpl w:val="93BC2DD4"/>
@@ -14858,7 +13149,7 @@
       </w:pPr>
     </w:lvl>
   </w:abstractNum>
-  <w:abstractNum w:abstractNumId="18">
+  <w:abstractNum w:abstractNumId="18" w15:restartNumberingAfterBreak="0">
     <w:nsid w:val="3C037356"/>
     <w:multiLevelType w:val="hybridMultilevel"/>
     <w:tmpl w:val="F490D4C6"/>
@@ -14999,7 +13290,7 @@
       </w:rPr>
     </w:lvl>
   </w:abstractNum>
-  <w:abstractNum w:abstractNumId="19">
+  <w:abstractNum w:abstractNumId="19" w15:restartNumberingAfterBreak="0">
     <w:nsid w:val="438C02E2"/>
     <w:multiLevelType w:val="hybridMultilevel"/>
     <w:tmpl w:val="D4541DD0"/>
@@ -15140,7 +13431,7 @@
       </w:rPr>
     </w:lvl>
   </w:abstractNum>
-  <w:abstractNum w:abstractNumId="20">
+  <w:abstractNum w:abstractNumId="20" w15:restartNumberingAfterBreak="0">
     <w:nsid w:val="439F7AF9"/>
     <w:multiLevelType w:val="hybridMultilevel"/>
     <w:tmpl w:val="42AE8F82"/>
@@ -15255,7 +13546,7 @@
       </w:pPr>
     </w:lvl>
   </w:abstractNum>
-  <w:abstractNum w:abstractNumId="21">
+  <w:abstractNum w:abstractNumId="21" w15:restartNumberingAfterBreak="0">
     <w:nsid w:val="43CE77D0"/>
     <w:multiLevelType w:val="multilevel"/>
     <w:tmpl w:val="8B7C9DD8"/>
@@ -15398,7 +13689,7 @@
       </w:rPr>
     </w:lvl>
   </w:abstractNum>
-  <w:abstractNum w:abstractNumId="22">
+  <w:abstractNum w:abstractNumId="22" w15:restartNumberingAfterBreak="0">
     <w:nsid w:val="44FA6F41"/>
     <w:multiLevelType w:val="hybridMultilevel"/>
     <w:tmpl w:val="A7CCEB02"/>
@@ -15539,7 +13830,7 @@
       </w:rPr>
     </w:lvl>
   </w:abstractNum>
-  <w:abstractNum w:abstractNumId="23">
+  <w:abstractNum w:abstractNumId="23" w15:restartNumberingAfterBreak="0">
     <w:nsid w:val="49E6467F"/>
     <w:multiLevelType w:val="singleLevel"/>
     <w:tmpl w:val="4D563676"/>
@@ -15560,7 +13851,7 @@
       </w:rPr>
     </w:lvl>
   </w:abstractNum>
-  <w:abstractNum w:abstractNumId="24">
+  <w:abstractNum w:abstractNumId="24" w15:restartNumberingAfterBreak="0">
     <w:nsid w:val="4A8E6A2C"/>
     <w:multiLevelType w:val="hybridMultilevel"/>
     <w:tmpl w:val="DAC079BA"/>
@@ -15672,7 +13963,7 @@
       </w:rPr>
     </w:lvl>
   </w:abstractNum>
-  <w:abstractNum w:abstractNumId="25">
+  <w:abstractNum w:abstractNumId="25" w15:restartNumberingAfterBreak="0">
     <w:nsid w:val="54133725"/>
     <w:multiLevelType w:val="multilevel"/>
     <w:tmpl w:val="600656B2"/>
@@ -15808,7 +14099,7 @@
       </w:rPr>
     </w:lvl>
   </w:abstractNum>
-  <w:abstractNum w:abstractNumId="26">
+  <w:abstractNum w:abstractNumId="26" w15:restartNumberingAfterBreak="0">
     <w:nsid w:val="5548033F"/>
     <w:multiLevelType w:val="hybridMultilevel"/>
     <w:tmpl w:val="EB2A7312"/>
@@ -15949,7 +14240,7 @@
       </w:rPr>
     </w:lvl>
   </w:abstractNum>
-  <w:abstractNum w:abstractNumId="27">
+  <w:abstractNum w:abstractNumId="27" w15:restartNumberingAfterBreak="0">
     <w:nsid w:val="5A6D4D4C"/>
     <w:multiLevelType w:val="hybridMultilevel"/>
     <w:tmpl w:val="6090E6B6"/>
@@ -16089,7 +14380,7 @@
       </w:rPr>
     </w:lvl>
   </w:abstractNum>
-  <w:abstractNum w:abstractNumId="28">
+  <w:abstractNum w:abstractNumId="28" w15:restartNumberingAfterBreak="0">
     <w:nsid w:val="5F463B02"/>
     <w:multiLevelType w:val="multilevel"/>
     <w:tmpl w:val="0FF45D5C"/>
@@ -16230,7 +14521,7 @@
       </w:rPr>
     </w:lvl>
   </w:abstractNum>
-  <w:abstractNum w:abstractNumId="29">
+  <w:abstractNum w:abstractNumId="29" w15:restartNumberingAfterBreak="0">
     <w:nsid w:val="5F8E22C5"/>
     <w:multiLevelType w:val="hybridMultilevel"/>
     <w:tmpl w:val="0A363BE6"/>
@@ -16342,7 +14633,7 @@
       </w:rPr>
     </w:lvl>
   </w:abstractNum>
-  <w:abstractNum w:abstractNumId="30">
+  <w:abstractNum w:abstractNumId="30" w15:restartNumberingAfterBreak="0">
     <w:nsid w:val="6A0D4D82"/>
     <w:multiLevelType w:val="multilevel"/>
     <w:tmpl w:val="EAB49106"/>
@@ -16480,7 +14771,7 @@
       </w:rPr>
     </w:lvl>
   </w:abstractNum>
-  <w:abstractNum w:abstractNumId="31">
+  <w:abstractNum w:abstractNumId="31" w15:restartNumberingAfterBreak="0">
     <w:nsid w:val="6C497DC6"/>
     <w:multiLevelType w:val="multilevel"/>
     <w:tmpl w:val="CB76E9B4"/>
@@ -16629,7 +14920,7 @@
       </w:rPr>
     </w:lvl>
   </w:abstractNum>
-  <w:abstractNum w:abstractNumId="32">
+  <w:abstractNum w:abstractNumId="32" w15:restartNumberingAfterBreak="0">
     <w:nsid w:val="78BD4307"/>
     <w:multiLevelType w:val="hybridMultilevel"/>
     <w:tmpl w:val="EFCC2798"/>
@@ -16741,7 +15032,7 @@
       </w:rPr>
     </w:lvl>
   </w:abstractNum>
-  <w:abstractNum w:abstractNumId="33">
+  <w:abstractNum w:abstractNumId="33" w15:restartNumberingAfterBreak="0">
     <w:nsid w:val="7A3D4844"/>
     <w:multiLevelType w:val="hybridMultilevel"/>
     <w:tmpl w:val="AB2A14D2"/>
@@ -16882,7 +15173,7 @@
       </w:rPr>
     </w:lvl>
   </w:abstractNum>
-  <w:abstractNum w:abstractNumId="34">
+  <w:abstractNum w:abstractNumId="34" w15:restartNumberingAfterBreak="0">
     <w:nsid w:val="7C0F14AE"/>
     <w:multiLevelType w:val="hybridMultilevel"/>
     <w:tmpl w:val="A9D4ACE6"/>
@@ -16999,7 +15290,7 @@
       </w:pPr>
     </w:lvl>
   </w:abstractNum>
-  <w:abstractNum w:abstractNumId="35">
+  <w:abstractNum w:abstractNumId="35" w15:restartNumberingAfterBreak="0">
     <w:nsid w:val="7D6846E9"/>
     <w:multiLevelType w:val="hybridMultilevel"/>
     <w:tmpl w:val="36EEBE20"/>
@@ -17253,7 +15544,7 @@
 </file>
 
 <file path=word/styles.xml><?xml version="1.0" encoding="utf-8"?>
-<w:styles xmlns:mc="http://schemas.openxmlformats.org/markup-compatibility/2006" xmlns:r="http://schemas.openxmlformats.org/officeDocument/2006/relationships" xmlns:w="http://schemas.openxmlformats.org/wordprocessingml/2006/main" xmlns:w14="http://schemas.microsoft.com/office/word/2010/wordml" xmlns:w15="http://schemas.microsoft.com/office/word/2012/wordml" mc:Ignorable="w14 w15">
+<w:styles xmlns:mc="http://schemas.openxmlformats.org/markup-compatibility/2006" xmlns:r="http://schemas.openxmlformats.org/officeDocument/2006/relationships" xmlns:w="http://schemas.openxmlformats.org/wordprocessingml/2006/main" xmlns:w14="http://schemas.microsoft.com/office/word/2010/wordml" xmlns:w15="http://schemas.microsoft.com/office/word/2012/wordml" xmlns:w16se="http://schemas.microsoft.com/office/word/2015/wordml/symex" mc:Ignorable="w14 w15 w16se">
   <w:docDefaults>
     <w:rPrDefault>
       <w:rPr>
@@ -17263,7 +15554,7 @@
     </w:rPrDefault>
     <w:pPrDefault/>
   </w:docDefaults>
-  <w:latentStyles w:defLockedState="0" w:defUIPriority="0" w:defSemiHidden="0" w:defUnhideWhenUsed="0" w:defQFormat="0" w:count="382">
+  <w:latentStyles w:defLockedState="0" w:defUIPriority="0" w:defSemiHidden="0" w:defUnhideWhenUsed="0" w:defQFormat="0" w:count="374">
     <w:lsdException w:name="Normal" w:qFormat="1"/>
     <w:lsdException w:name="heading 1" w:qFormat="1"/>
     <w:lsdException w:name="heading 2" w:qFormat="1"/>
@@ -17337,15 +15628,6 @@
     <w:lsdException w:name="Table Web 2" w:semiHidden="1" w:unhideWhenUsed="1"/>
     <w:lsdException w:name="Table Web 3" w:semiHidden="1" w:unhideWhenUsed="1"/>
     <w:lsdException w:name="Table Theme" w:semiHidden="1" w:unhideWhenUsed="1"/>
-    <w:lsdException w:name="Note Level 1" w:semiHidden="1" w:uiPriority="99" w:unhideWhenUsed="1"/>
-    <w:lsdException w:name="Note Level 2" w:semiHidden="1" w:uiPriority="99" w:unhideWhenUsed="1"/>
-    <w:lsdException w:name="Note Level 3" w:semiHidden="1" w:uiPriority="99" w:unhideWhenUsed="1"/>
-    <w:lsdException w:name="Note Level 4" w:semiHidden="1" w:uiPriority="99" w:unhideWhenUsed="1"/>
-    <w:lsdException w:name="Note Level 5" w:semiHidden="1" w:uiPriority="99" w:unhideWhenUsed="1"/>
-    <w:lsdException w:name="Note Level 6" w:semiHidden="1" w:uiPriority="99" w:unhideWhenUsed="1"/>
-    <w:lsdException w:name="Note Level 7" w:semiHidden="1" w:uiPriority="99" w:unhideWhenUsed="1"/>
-    <w:lsdException w:name="Note Level 8" w:semiHidden="1" w:uiPriority="99" w:unhideWhenUsed="1"/>
-    <w:lsdException w:name="Note Level 9" w:semiHidden="1" w:uiPriority="99" w:unhideWhenUsed="1"/>
     <w:lsdException w:name="No Spacing" w:qFormat="1"/>
     <w:lsdException w:name="Light Shading"/>
     <w:lsdException w:name="Light List"/>
@@ -17586,7 +15868,7 @@
       <w:outlineLvl w:val="0"/>
     </w:pPr>
     <w:rPr>
-      <w:rFonts w:ascii="Arial" w:eastAsia="宋体" w:hAnsi="Arial"/>
+      <w:rFonts w:ascii="Arial" w:eastAsia="SimSun" w:hAnsi="Arial"/>
       <w:b/>
       <w:sz w:val="48"/>
       <w:szCs w:val="20"/>
@@ -17778,7 +16060,7 @@
       <w:spacing w:before="100" w:beforeAutospacing="1" w:after="100" w:afterAutospacing="1"/>
     </w:pPr>
     <w:rPr>
-      <w:rFonts w:ascii="Arial Narrow" w:eastAsia="宋体" w:hAnsi="Arial Narrow"/>
+      <w:rFonts w:ascii="Arial Narrow" w:eastAsia="SimSun" w:hAnsi="Arial Narrow"/>
       <w:sz w:val="20"/>
       <w:szCs w:val="20"/>
     </w:rPr>
@@ -17804,7 +16086,7 @@
       <w:spacing w:before="60" w:after="60"/>
     </w:pPr>
     <w:rPr>
-      <w:rFonts w:ascii="Arial Narrow" w:eastAsia="宋体" w:hAnsi="Arial Narrow"/>
+      <w:rFonts w:ascii="Arial Narrow" w:eastAsia="SimSun" w:hAnsi="Arial Narrow"/>
       <w:b/>
       <w:sz w:val="20"/>
       <w:szCs w:val="20"/>
@@ -17831,7 +16113,7 @@
       </w:tabs>
     </w:pPr>
     <w:rPr>
-      <w:rFonts w:eastAsia="宋体"/>
+      <w:rFonts w:eastAsia="SimSun"/>
       <w:b/>
       <w:szCs w:val="20"/>
     </w:rPr>
@@ -17921,7 +16203,7 @@
       <w:jc w:val="center"/>
     </w:pPr>
     <w:rPr>
-      <w:rFonts w:ascii="Arial Narrow" w:eastAsia="宋体" w:hAnsi="Arial Narrow"/>
+      <w:rFonts w:ascii="Arial Narrow" w:eastAsia="SimSun" w:hAnsi="Arial Narrow"/>
       <w:b/>
       <w:sz w:val="20"/>
       <w:szCs w:val="20"/>
@@ -17936,7 +16218,7 @@
       <w:spacing w:before="100" w:beforeAutospacing="1" w:after="100" w:afterAutospacing="1"/>
     </w:pPr>
     <w:rPr>
-      <w:rFonts w:ascii="Arial Narrow" w:eastAsia="宋体" w:hAnsi="Arial Narrow"/>
+      <w:rFonts w:ascii="Arial Narrow" w:eastAsia="SimSun" w:hAnsi="Arial Narrow"/>
       <w:b/>
       <w:sz w:val="20"/>
       <w:szCs w:val="20"/>
@@ -17958,7 +16240,7 @@
       <w:ind w:left="360"/>
     </w:pPr>
     <w:rPr>
-      <w:rFonts w:eastAsia="宋体"/>
+      <w:rFonts w:eastAsia="SimSun"/>
       <w:sz w:val="20"/>
       <w:szCs w:val="20"/>
     </w:rPr>
@@ -17974,7 +16256,7 @@
       <w:spacing w:before="100" w:beforeAutospacing="1" w:after="120"/>
     </w:pPr>
     <w:rPr>
-      <w:rFonts w:eastAsia="宋体"/>
+      <w:rFonts w:eastAsia="SimSun"/>
       <w:sz w:val="20"/>
       <w:szCs w:val="20"/>
     </w:rPr>
@@ -17995,7 +16277,7 @@
       <w:ind w:left="1080"/>
     </w:pPr>
     <w:rPr>
-      <w:rFonts w:eastAsia="宋体"/>
+      <w:rFonts w:eastAsia="SimSun"/>
       <w:sz w:val="20"/>
       <w:szCs w:val="20"/>
     </w:rPr>
@@ -18016,7 +16298,7 @@
       <w:ind w:left="1440"/>
     </w:pPr>
     <w:rPr>
-      <w:rFonts w:eastAsia="宋体"/>
+      <w:rFonts w:eastAsia="SimSun"/>
       <w:sz w:val="20"/>
       <w:szCs w:val="20"/>
     </w:rPr>
@@ -18061,7 +16343,7 @@
       <w:spacing w:before="100" w:beforeAutospacing="1" w:after="240"/>
     </w:pPr>
     <w:rPr>
-      <w:rFonts w:eastAsia="宋体"/>
+      <w:rFonts w:eastAsia="SimSun"/>
       <w:sz w:val="20"/>
       <w:szCs w:val="20"/>
     </w:rPr>
@@ -18081,7 +16363,7 @@
       <w:ind w:left="2520"/>
     </w:pPr>
     <w:rPr>
-      <w:rFonts w:eastAsia="宋体"/>
+      <w:rFonts w:eastAsia="SimSun"/>
       <w:sz w:val="20"/>
       <w:szCs w:val="20"/>
     </w:rPr>
@@ -18104,7 +16386,7 @@
       <w:outlineLvl w:val="3"/>
     </w:pPr>
     <w:rPr>
-      <w:rFonts w:ascii="Arial" w:eastAsia="宋体" w:hAnsi="Arial"/>
+      <w:rFonts w:ascii="Arial" w:eastAsia="SimSun" w:hAnsi="Arial"/>
       <w:b/>
       <w:sz w:val="36"/>
       <w:szCs w:val="20"/>
@@ -18120,7 +16402,7 @@
       <w:spacing w:before="100" w:beforeAutospacing="1" w:after="100" w:afterAutospacing="1"/>
     </w:pPr>
     <w:rPr>
-      <w:rFonts w:ascii="Arial" w:eastAsia="宋体" w:hAnsi="Arial"/>
+      <w:rFonts w:ascii="Arial" w:eastAsia="SimSun" w:hAnsi="Arial"/>
       <w:b/>
       <w:sz w:val="36"/>
       <w:szCs w:val="20"/>
@@ -18137,7 +16419,7 @@
       <w:spacing w:before="100" w:beforeAutospacing="1" w:after="100" w:afterAutospacing="1"/>
     </w:pPr>
     <w:rPr>
-      <w:rFonts w:eastAsia="宋体"/>
+      <w:rFonts w:eastAsia="SimSun"/>
       <w:sz w:val="20"/>
       <w:szCs w:val="20"/>
     </w:rPr>
@@ -18164,7 +16446,7 @@
       <w:spacing w:before="100" w:beforeAutospacing="1" w:after="100" w:afterAutospacing="1"/>
     </w:pPr>
     <w:rPr>
-      <w:rFonts w:eastAsia="宋体"/>
+      <w:rFonts w:eastAsia="SimSun"/>
       <w:sz w:val="20"/>
       <w:szCs w:val="20"/>
     </w:rPr>
@@ -18179,7 +16461,7 @@
       <w:spacing w:beforeAutospacing="1" w:afterAutospacing="1"/>
     </w:pPr>
     <w:rPr>
-      <w:rFonts w:eastAsia="宋体"/>
+      <w:rFonts w:eastAsia="SimSun"/>
       <w:sz w:val="20"/>
       <w:szCs w:val="20"/>
     </w:rPr>
@@ -18194,7 +16476,7 @@
       <w:spacing w:before="100" w:beforeAutospacing="1" w:after="240"/>
     </w:pPr>
     <w:rPr>
-      <w:rFonts w:eastAsia="宋体"/>
+      <w:rFonts w:eastAsia="SimSun"/>
       <w:sz w:val="20"/>
       <w:szCs w:val="20"/>
     </w:rPr>
@@ -18210,7 +16492,7 @@
       <w:ind w:left="1800"/>
     </w:pPr>
     <w:rPr>
-      <w:rFonts w:eastAsia="宋体"/>
+      <w:rFonts w:eastAsia="SimSun"/>
       <w:sz w:val="20"/>
       <w:szCs w:val="20"/>
     </w:rPr>
@@ -18225,7 +16507,7 @@
       <w:spacing w:before="100" w:beforeAutospacing="1" w:after="100" w:afterAutospacing="1"/>
     </w:pPr>
     <w:rPr>
-      <w:rFonts w:eastAsia="宋体"/>
+      <w:rFonts w:eastAsia="SimSun"/>
       <w:sz w:val="20"/>
       <w:szCs w:val="20"/>
     </w:rPr>
@@ -18273,7 +16555,7 @@
       <w:spacing w:before="100" w:beforeAutospacing="1" w:after="100" w:afterAutospacing="1"/>
     </w:pPr>
     <w:rPr>
-      <w:rFonts w:eastAsia="宋体"/>
+      <w:rFonts w:eastAsia="SimSun"/>
       <w:sz w:val="20"/>
       <w:szCs w:val="20"/>
     </w:rPr>
@@ -18289,7 +16571,7 @@
       <w:spacing w:before="100" w:beforeAutospacing="1" w:after="100" w:afterAutospacing="1"/>
     </w:pPr>
     <w:rPr>
-      <w:rFonts w:eastAsia="宋体"/>
+      <w:rFonts w:eastAsia="SimSun"/>
       <w:sz w:val="20"/>
       <w:szCs w:val="20"/>
     </w:rPr>
@@ -18335,7 +16617,7 @@
       <w:jc w:val="center"/>
     </w:pPr>
     <w:rPr>
-      <w:rFonts w:ascii="Arial" w:eastAsia="宋体" w:hAnsi="Arial"/>
+      <w:rFonts w:ascii="Arial" w:eastAsia="SimSun" w:hAnsi="Arial"/>
       <w:b/>
       <w:sz w:val="20"/>
       <w:szCs w:val="20"/>
@@ -18362,7 +16644,7 @@
       <w:spacing w:before="100" w:beforeAutospacing="1" w:after="100" w:afterAutospacing="1"/>
     </w:pPr>
     <w:rPr>
-      <w:rFonts w:eastAsia="宋体"/>
+      <w:rFonts w:eastAsia="SimSun"/>
       <w:color w:val="000000"/>
       <w:lang w:eastAsia="zh-CN"/>
     </w:rPr>
@@ -18379,7 +16661,7 @@
       <w:jc w:val="both"/>
     </w:pPr>
     <w:rPr>
-      <w:rFonts w:eastAsia="宋体"/>
+      <w:rFonts w:eastAsia="SimSun"/>
       <w:kern w:val="2"/>
       <w:szCs w:val="20"/>
       <w:lang w:eastAsia="zh-CN"/>
@@ -18388,7 +16670,7 @@
   <w:style w:type="character" w:customStyle="1" w:styleId="CharChar">
     <w:name w:val="Char Char"/>
     <w:rPr>
-      <w:rFonts w:ascii="Verdana" w:eastAsia="宋体" w:hAnsi="Verdana"/>
+      <w:rFonts w:ascii="Verdana" w:eastAsia="SimSun" w:hAnsi="Verdana"/>
       <w:noProof w:val="0"/>
       <w:kern w:val="2"/>
       <w:lang w:val="en-US" w:eastAsia="zh-CN" w:bidi="ar-SA"/>
@@ -18426,7 +16708,7 @@
     <w:link w:val="TableEntry"/>
     <w:rsid w:val="008219A2"/>
     <w:rPr>
-      <w:rFonts w:ascii="Arial Narrow" w:eastAsia="宋体" w:hAnsi="Arial Narrow"/>
+      <w:rFonts w:ascii="Arial Narrow" w:eastAsia="SimSun" w:hAnsi="Arial Narrow"/>
       <w:lang w:val="en-US" w:eastAsia="en-US" w:bidi="ar-SA"/>
     </w:rPr>
   </w:style>
@@ -18436,7 +16718,7 @@
     <w:link w:val="TableEntryBulleted"/>
     <w:rsid w:val="008219A2"/>
     <w:rPr>
-      <w:rFonts w:ascii="Arial Narrow" w:eastAsia="宋体" w:hAnsi="Arial Narrow"/>
+      <w:rFonts w:ascii="Arial Narrow" w:eastAsia="SimSun" w:hAnsi="Arial Narrow"/>
       <w:lang w:val="en-US" w:eastAsia="en-US" w:bidi="ar-SA"/>
     </w:rPr>
   </w:style>
@@ -18445,7 +16727,6 @@
     <w:basedOn w:val="TableNormal"/>
     <w:rsid w:val="00A608C9"/>
     <w:tblPr>
-      <w:tblInd w:w="0" w:type="dxa"/>
       <w:tblBorders>
         <w:top w:val="single" w:sz="4" w:space="0" w:color="auto"/>
         <w:left w:val="single" w:sz="4" w:space="0" w:color="auto"/>
@@ -18454,12 +16735,6 @@
         <w:insideH w:val="single" w:sz="4" w:space="0" w:color="auto"/>
         <w:insideV w:val="single" w:sz="4" w:space="0" w:color="auto"/>
       </w:tblBorders>
-      <w:tblCellMar>
-        <w:top w:w="0" w:type="dxa"/>
-        <w:left w:w="108" w:type="dxa"/>
-        <w:bottom w:w="0" w:type="dxa"/>
-        <w:right w:w="108" w:type="dxa"/>
-      </w:tblCellMar>
     </w:tblPr>
   </w:style>
   <w:style w:type="character" w:customStyle="1" w:styleId="CellBodyChar">
@@ -18563,7 +16838,7 @@
     <w:link w:val="BodyText"/>
     <w:rsid w:val="007137EE"/>
     <w:rPr>
-      <w:rFonts w:ascii="Verdana" w:eastAsia="宋体" w:hAnsi="Verdana"/>
+      <w:rFonts w:ascii="Verdana" w:eastAsia="SimSun" w:hAnsi="Verdana"/>
       <w:kern w:val="2"/>
       <w:lang w:eastAsia="zh-CN"/>
     </w:rPr>
@@ -18913,7 +17188,7 @@
 </file>
 
 <file path=customXml/itemProps1.xml><?xml version="1.0" encoding="utf-8"?>
-<ds:datastoreItem xmlns:ds="http://schemas.openxmlformats.org/officeDocument/2006/customXml" ds:itemID="{430E3A09-F85E-A441-809A-73960A292F53}">
+<ds:datastoreItem xmlns:ds="http://schemas.openxmlformats.org/officeDocument/2006/customXml" ds:itemID="{F2C162CC-16E3-4BBB-B10E-830C25F83DA4}">
   <ds:schemaRefs>
     <ds:schemaRef ds:uri="http://schemas.openxmlformats.org/officeDocument/2006/bibliography"/>
   </ds:schemaRefs>

</xml_diff>